<commit_message>
readme and template updated
</commit_message>
<xml_diff>
--- a/template/academic-pandoc-template.docx
+++ b/template/academic-pandoc-template.docx
@@ -58,26 +58,6 @@
     </w:p>
     <w:p>
       <w:pPr>
-        <w:pStyle w:val="Date"/>
-      </w:pPr>
-      <w:r>
-        <w:t xml:space="preserve">30.</w:t>
-      </w:r>
-      <w:r>
-        <w:t xml:space="preserve"> </w:t>
-      </w:r>
-      <w:r>
-        <w:t xml:space="preserve">Juni</w:t>
-      </w:r>
-      <w:r>
-        <w:t xml:space="preserve"> </w:t>
-      </w:r>
-      <w:r>
-        <w:t xml:space="preserve">2018</w:t>
-      </w:r>
-    </w:p>
-    <w:p>
-      <w:pPr>
         <w:pStyle w:val="Compact"/>
         <w:pStyle w:val="Abstract"/>
       </w:pPr>
@@ -529,41 +509,15 @@
         <w:t xml:space="preserve">ging.</w:t>
       </w:r>
     </w:p>
-    <w:sdt>
-      <w:sdtPr>
-        <w:docPartObj>
-          <w:docPartGallery w:val="Table of Contents"/>
-          <w:docPartUnique/>
-        </w:docPartObj>
-      </w:sdtPr>
-      <w:sdtContent>
-        <w:p>
-          <w:pPr>
-            <w:pStyle w:val="TOCHeading"/>
-          </w:pPr>
-          <w:r>
-            <w:t xml:space="preserve">Table of Contents</w:t>
-          </w:r>
-        </w:p>
-        <w:p>
-          <w:r>
-            <w:fldChar w:fldCharType="begin" w:dirty="true"/>
-            <w:instrText xml:space="preserve">TOC \o "1-3" \h \z \u</w:instrText>
-            <w:fldChar w:fldCharType="separate"/>
-            <w:fldChar w:fldCharType="end"/>
-          </w:r>
-        </w:p>
-      </w:sdtContent>
-    </w:sdt>
     <w:p>
       <w:pPr>
         <w:pStyle w:val="Heading1"/>
       </w:pPr>
-      <w:bookmarkStart w:id="20" w:name="vowort"/>
+      <w:bookmarkStart w:id="21" w:name="vowort"/>
+      <w:bookmarkEnd w:id="21"/>
       <w:r>
         <w:t xml:space="preserve">Vowort</w:t>
       </w:r>
-      <w:bookmarkEnd w:id="20"/>
     </w:p>
     <w:p>
       <w:pPr>
@@ -576,7 +530,7 @@
         <w:rPr>
           <w:rStyle w:val="FootnoteReference"/>
         </w:rPr>
-        <w:footnoteReference w:id="21"/>
+        <w:footnoteReference w:id="22"/>
       </w:r>
     </w:p>
     <w:p>
@@ -597,14 +551,14 @@
     </w:p>
     <w:p>
       <w:pPr>
-        <w:pStyle w:val="CaptionedFigure"/>
+        <w:pStyle w:val="FigureWithCaption"/>
       </w:pPr>
       <w:r>
         <w:drawing>
           <wp:inline>
             <wp:extent cx="3474720" cy="2324100"/>
             <wp:effectExtent b="0" l="0" r="0" t="0"/>
-            <wp:docPr descr="Alle mögen Katzen." title="Logo Title Text 1" id="1" name="Picture"/>
+            <wp:docPr descr="Alle mögen Katzen." id="1" name="Picture"/>
             <a:graphic>
               <a:graphicData uri="http://schemas.openxmlformats.org/drawingml/2006/picture">
                 <pic:pic>
@@ -615,7 +569,7 @@
                     </pic:cNvPicPr>
                   </pic:nvPicPr>
                   <pic:blipFill>
-                    <a:blip r:embed="rId22"/>
+                    <a:blip r:embed="rId23"/>
                     <a:stretch>
                       <a:fillRect/>
                     </a:stretch>
@@ -662,11 +616,11 @@
       <w:pPr>
         <w:pStyle w:val="Heading2"/>
       </w:pPr>
-      <w:bookmarkStart w:id="23" w:name="und-noch-was"/>
+      <w:bookmarkStart w:id="24" w:name="und-noch-was"/>
+      <w:bookmarkEnd w:id="24"/>
       <w:r>
         <w:t xml:space="preserve">Und noch was</w:t>
       </w:r>
-      <w:bookmarkEnd w:id="23"/>
     </w:p>
     <w:p>
       <w:pPr>
@@ -846,7 +800,7 @@
     </w:p>
     <w:tbl>
       <w:tblPr>
-        <w:tblStyle w:val="Table"/>
+        <w:tblStyle w:val="TableNormal"/>
         <w:tblW w:type="pct" w:w="0.0"/>
         <w:tblLook w:firstRow="1"/>
         <w:tblCaption w:val="Warum mit innerhalb dem dieser folgte, so Information."/>
@@ -1026,61 +980,61 @@
       <w:pPr>
         <w:pStyle w:val="Heading1"/>
       </w:pPr>
-      <w:bookmarkStart w:id="24" w:name="mit-markdown-schreiben"/>
+      <w:bookmarkStart w:id="25" w:name="mit-markdown-schreiben"/>
+      <w:bookmarkEnd w:id="25"/>
       <w:r>
         <w:t xml:space="preserve">Mit Markdown schreiben</w:t>
       </w:r>
-      <w:bookmarkEnd w:id="24"/>
     </w:p>
     <w:p>
       <w:pPr>
         <w:pStyle w:val="Heading2"/>
       </w:pPr>
-      <w:bookmarkStart w:id="25" w:name="uberschrift-2"/>
+      <w:bookmarkStart w:id="26" w:name="uberschrift-2"/>
+      <w:bookmarkEnd w:id="26"/>
       <w:r>
         <w:t xml:space="preserve">Überschrift 2</w:t>
       </w:r>
-      <w:bookmarkEnd w:id="25"/>
     </w:p>
     <w:p>
       <w:pPr>
         <w:pStyle w:val="Heading3"/>
       </w:pPr>
-      <w:bookmarkStart w:id="26" w:name="uberschrift-3"/>
+      <w:bookmarkStart w:id="27" w:name="uberschrift-3"/>
+      <w:bookmarkEnd w:id="27"/>
       <w:r>
         <w:t xml:space="preserve">Überschrift 3</w:t>
       </w:r>
-      <w:bookmarkEnd w:id="26"/>
     </w:p>
     <w:p>
       <w:pPr>
         <w:pStyle w:val="Heading4"/>
       </w:pPr>
-      <w:bookmarkStart w:id="27" w:name="uberschrift-4"/>
+      <w:bookmarkStart w:id="28" w:name="uberschrift-4"/>
+      <w:bookmarkEnd w:id="28"/>
       <w:r>
         <w:t xml:space="preserve">Überschrift 4</w:t>
       </w:r>
-      <w:bookmarkEnd w:id="27"/>
     </w:p>
     <w:p>
       <w:pPr>
         <w:pStyle w:val="Heading5"/>
       </w:pPr>
-      <w:bookmarkStart w:id="28" w:name="uberschrift-5"/>
+      <w:bookmarkStart w:id="29" w:name="uberschrift-5"/>
+      <w:bookmarkEnd w:id="29"/>
       <w:r>
         <w:t xml:space="preserve">Überschrift 5</w:t>
       </w:r>
-      <w:bookmarkEnd w:id="28"/>
     </w:p>
     <w:p>
       <w:pPr>
         <w:pStyle w:val="Heading2"/>
       </w:pPr>
-      <w:bookmarkStart w:id="29" w:name="betonung"/>
+      <w:bookmarkStart w:id="30" w:name="betonung"/>
+      <w:bookmarkEnd w:id="30"/>
       <w:r>
         <w:t xml:space="preserve">Betonung</w:t>
       </w:r>
-      <w:bookmarkEnd w:id="29"/>
     </w:p>
     <w:p>
       <w:pPr>
@@ -1206,11 +1160,11 @@
       <w:pPr>
         <w:pStyle w:val="Heading2"/>
       </w:pPr>
-      <w:bookmarkStart w:id="30" w:name="listen"/>
+      <w:bookmarkStart w:id="31" w:name="listen"/>
+      <w:bookmarkEnd w:id="31"/>
       <w:r>
         <w:t xml:space="preserve">Listen</w:t>
       </w:r>
-      <w:bookmarkEnd w:id="30"/>
     </w:p>
     <w:p>
       <w:pPr>
@@ -1274,6 +1228,7 @@
     </w:p>
     <w:p>
       <w:pPr>
+        <w:pStyle w:val="Compact"/>
         <w:numPr>
           <w:numId w:val="1005"/>
           <w:ilvl w:val="0"/>
@@ -1285,10 +1240,7 @@
     </w:p>
     <w:p>
       <w:pPr>
-        <w:numPr>
-          <w:numId w:val="1000"/>
-          <w:ilvl w:val="0"/>
-        </w:numPr>
+        <w:pStyle w:val="FirstParagraph"/>
       </w:pPr>
       <w:r>
         <w:t xml:space="preserve">Man kann Absätze innerhalb von Listeneinträgen richtig eingerückt haben. Beachten Sie die Leerzeile oben und die führenden Leerzeichen (mindestens eines, aber wir verwenden hier drei, um auch den rohen Markdown auszurichten).</w:t>
@@ -1296,10 +1248,7 @@
     </w:p>
     <w:p>
       <w:pPr>
-        <w:numPr>
-          <w:numId w:val="1000"/>
-          <w:ilvl w:val="0"/>
-        </w:numPr>
+        <w:pStyle w:val="BodyText"/>
       </w:pPr>
       <w:r>
         <w:t xml:space="preserve">Um einen Zeilenumbruch ohne Absatz haben, müssen Sie zwei nachgestellte Leerzeichen verwenden.</w:t>
@@ -1357,17 +1306,17 @@
       <w:pPr>
         <w:pStyle w:val="Heading2"/>
       </w:pPr>
-      <w:bookmarkStart w:id="31" w:name="links"/>
+      <w:bookmarkStart w:id="32" w:name="links"/>
+      <w:bookmarkEnd w:id="32"/>
       <w:r>
         <w:t xml:space="preserve">Links</w:t>
       </w:r>
-      <w:bookmarkEnd w:id="31"/>
     </w:p>
     <w:p>
       <w:pPr>
         <w:pStyle w:val="FirstParagraph"/>
       </w:pPr>
-      <w:hyperlink r:id="rId32">
+      <w:hyperlink r:id="rId33">
         <w:r>
           <w:rPr>
             <w:rStyle w:val="Hyperlink"/>
@@ -1380,7 +1329,7 @@
       <w:pPr>
         <w:pStyle w:val="BodyText"/>
       </w:pPr>
-      <w:hyperlink r:id="rId32">
+      <w:hyperlink r:id="rId33">
         <w:r>
           <w:rPr>
             <w:rStyle w:val="Hyperlink"/>
@@ -1407,7 +1356,7 @@
       <w:r>
         <w:t xml:space="preserve"> </w:t>
       </w:r>
-      <w:hyperlink r:id="rId33">
+      <w:hyperlink r:id="rId34">
         <w:r>
           <w:rPr>
             <w:rStyle w:val="Hyperlink"/>
@@ -1423,7 +1372,7 @@
       <w:r>
         <w:t xml:space="preserve">Sie können Nummern für Referenz-Link-Definitionen verwenden]</w:t>
       </w:r>
-      <w:hyperlink r:id="rId34">
+      <w:hyperlink r:id="rId35">
         <w:r>
           <w:rPr>
             <w:rStyle w:val="Hyperlink"/>
@@ -1445,7 +1394,7 @@
       <w:r>
         <w:t xml:space="preserve"> </w:t>
       </w:r>
-      <w:hyperlink r:id="rId35">
+      <w:hyperlink r:id="rId36">
         <w:r>
           <w:rPr>
             <w:rStyle w:val="Hyperlink"/>
@@ -1467,7 +1416,7 @@
       <w:r>
         <w:t xml:space="preserve"> </w:t>
       </w:r>
-      <w:hyperlink r:id="rId36">
+      <w:hyperlink r:id="rId37">
         <w:r>
           <w:rPr>
             <w:rStyle w:val="Hyperlink"/>
@@ -1484,7 +1433,7 @@
       <w:r>
         <w:t xml:space="preserve"> </w:t>
       </w:r>
-      <w:hyperlink r:id="rId36">
+      <w:hyperlink r:id="rId37">
         <w:r>
           <w:rPr>
             <w:rStyle w:val="Hyperlink"/>
@@ -1517,11 +1466,11 @@
       <w:pPr>
         <w:pStyle w:val="Heading2"/>
       </w:pPr>
-      <w:bookmarkStart w:id="37" w:name="bilder"/>
+      <w:bookmarkStart w:id="38" w:name="bilder"/>
+      <w:bookmarkEnd w:id="38"/>
       <w:r>
         <w:t xml:space="preserve">Bilder</w:t>
       </w:r>
-      <w:bookmarkEnd w:id="37"/>
     </w:p>
     <w:p>
       <w:pPr>
@@ -1556,14 +1505,14 @@
     </w:p>
     <w:p>
       <w:pPr>
-        <w:pStyle w:val="CaptionedFigure"/>
+        <w:pStyle w:val="FigureWithCaption"/>
       </w:pPr>
       <w:r>
         <w:drawing>
           <wp:inline>
             <wp:extent cx="3474720" cy="2324100"/>
             <wp:effectExtent b="0" l="0" r="0" t="0"/>
-            <wp:docPr descr="Mehr Katzen" title="Logo Titel Text 1" id="1" name="Picture"/>
+            <wp:docPr descr="Alle mögen Katzen." id="1" name="Picture"/>
             <a:graphic>
               <a:graphicData uri="http://schemas.openxmlformats.org/drawingml/2006/picture">
                 <pic:pic>
@@ -1574,7 +1523,7 @@
                     </pic:cNvPicPr>
                   </pic:nvPicPr>
                   <pic:blipFill>
-                    <a:blip r:embed="rId22"/>
+                    <a:blip r:embed="rId23"/>
                     <a:stretch>
                       <a:fillRect/>
                     </a:stretch>
@@ -1619,14 +1568,14 @@
     </w:p>
     <w:p>
       <w:pPr>
-        <w:pStyle w:val="CaptionedFigure"/>
+        <w:pStyle w:val="FigureWithCaption"/>
       </w:pPr>
       <w:r>
         <w:drawing>
           <wp:inline>
             <wp:extent cx="3474720" cy="2324100"/>
             <wp:effectExtent b="0" l="0" r="0" t="0"/>
-            <wp:docPr descr="Meerkatzen?" title="Logo Titel Text 2" id="1" name="Picture"/>
+            <wp:docPr descr="Alle mögen Katzen." id="1" name="Picture"/>
             <a:graphic>
               <a:graphicData uri="http://schemas.openxmlformats.org/drawingml/2006/picture">
                 <pic:pic>
@@ -1637,7 +1586,7 @@
                     </pic:cNvPicPr>
                   </pic:nvPicPr>
                   <pic:blipFill>
-                    <a:blip r:embed="rId22"/>
+                    <a:blip r:embed="rId23"/>
                     <a:stretch>
                       <a:fillRect/>
                     </a:stretch>
@@ -1676,11 +1625,11 @@
       <w:pPr>
         <w:pStyle w:val="Heading2"/>
       </w:pPr>
-      <w:bookmarkStart w:id="38" w:name="tabellen"/>
+      <w:bookmarkStart w:id="39" w:name="tabellen"/>
+      <w:bookmarkEnd w:id="39"/>
       <w:r>
         <w:t xml:space="preserve">Tabellen</w:t>
       </w:r>
-      <w:bookmarkEnd w:id="38"/>
     </w:p>
     <w:p>
       <w:pPr>
@@ -1700,7 +1649,7 @@
     </w:p>
     <w:tbl>
       <w:tblPr>
-        <w:tblStyle w:val="Table"/>
+        <w:tblStyle w:val="TableNormal"/>
         <w:tblW w:type="pct" w:w="0.0"/>
         <w:tblLook w:firstRow="1"/>
         <w:tblCaption w:val="Tabellen haben nur eine Beschriftung, wenn sie explizit angegeben ist."/>
@@ -1787,9 +1736,7 @@
         </w:tc>
         <w:tc>
           <w:p>
-            <w:pPr>
-              <w:pStyle w:val="Compact"/>
-            </w:pPr>
+            <w:pStyle w:val="Compact"/>
           </w:p>
         </w:tc>
       </w:tr>
@@ -1818,9 +1765,7 @@
         </w:tc>
         <w:tc>
           <w:p>
-            <w:pPr>
-              <w:pStyle w:val="Compact"/>
-            </w:pPr>
+            <w:pStyle w:val="Compact"/>
           </w:p>
         </w:tc>
       </w:tr>
@@ -1849,9 +1794,7 @@
         </w:tc>
         <w:tc>
           <w:p>
-            <w:pPr>
-              <w:pStyle w:val="Compact"/>
-            </w:pPr>
+            <w:pStyle w:val="Compact"/>
           </w:p>
         </w:tc>
       </w:tr>
@@ -1878,7 +1821,7 @@
     </w:p>
     <w:tbl>
       <w:tblPr>
-        <w:tblStyle w:val="Table"/>
+        <w:tblStyle w:val="TableNormal"/>
         <w:tblW w:type="pct" w:w="0.0"/>
         <w:tblLook w:firstRow="1"/>
       </w:tblPr>
@@ -2020,11 +1963,11 @@
       <w:pPr>
         <w:pStyle w:val="Heading2"/>
       </w:pPr>
-      <w:bookmarkStart w:id="39" w:name="blockzitate"/>
+      <w:bookmarkStart w:id="40" w:name="blockzitate"/>
+      <w:bookmarkEnd w:id="40"/>
       <w:r>
         <w:t xml:space="preserve">Blockzitate</w:t>
       </w:r>
-      <w:bookmarkEnd w:id="39"/>
     </w:p>
     <w:p>
       <w:pPr>
@@ -2053,18 +1996,33 @@
         <w:pStyle w:val="BodyText"/>
       </w:pPr>
       <w:r>
-        <w:t xml:space="preserve">Dies ist eine sehr lange Zeile, die immer noch richtig zitiert wird, wenn sie umgebrochen wird. Oh Junge, lass uns weiter schreiben, um sicher zu gehen, dass das lang genug ist, um es für alle zu verpacken. Oh, Sie können **Markdown* in ein Blockzitat eingeben.</w:t>
+        <w:t xml:space="preserve">Dies ist eine sehr lange Zeile, die immer noch richtig zitiert wird, wenn sie umgebrochen wird. Oh Junge, lass uns weiter schreiben, um sicher zu gehen, dass das lang genug ist, um es für alle zu verpacken. Oh, Sie können</w:t>
+      </w:r>
+      <w:r>
+        <w:t xml:space="preserve"> </w:t>
+      </w:r>
+      <w:r>
+        <w:rPr>
+          <w:b/>
+        </w:rPr>
+        <w:t xml:space="preserve">Markdown</w:t>
+      </w:r>
+      <w:r>
+        <w:t xml:space="preserve"> </w:t>
+      </w:r>
+      <w:r>
+        <w:t xml:space="preserve">in ein Blockzitat eingeben.</w:t>
       </w:r>
     </w:p>
     <w:p>
       <w:pPr>
         <w:pStyle w:val="Heading2"/>
       </w:pPr>
-      <w:bookmarkStart w:id="40" w:name="funoten"/>
+      <w:bookmarkStart w:id="41" w:name="funoten"/>
+      <w:bookmarkEnd w:id="41"/>
       <w:r>
         <w:t xml:space="preserve">Fußnoten</w:t>
       </w:r>
-      <w:bookmarkEnd w:id="40"/>
     </w:p>
     <w:p>
       <w:pPr>
@@ -2077,7 +2035,7 @@
         <w:rPr>
           <w:rStyle w:val="FootnoteReference"/>
         </w:rPr>
-        <w:footnoteReference w:id="41"/>
+        <w:footnoteReference w:id="42"/>
       </w:r>
     </w:p>
     <w:p>
@@ -2092,36 +2050,36 @@
       <w:pPr>
         <w:pStyle w:val="Heading2"/>
       </w:pPr>
-      <w:bookmarkStart w:id="42" w:name="kommentare"/>
+      <w:bookmarkStart w:id="43" w:name="kommentare"/>
+      <w:bookmarkEnd w:id="43"/>
       <w:r>
         <w:t xml:space="preserve">Kommentare</w:t>
       </w:r>
-      <w:bookmarkEnd w:id="42"/>
     </w:p>
     <w:p>
       <w:pPr>
         <w:pStyle w:val="FirstParagraph"/>
       </w:pPr>
       <w:r>
-        <w:t xml:space="preserve">Kommentare werden im endgültigen PDF nicht angezeigt. –&gt;</w:t>
+        <w:t xml:space="preserve">Kommentare werden im endgültigen PDF nicht angezeigt. --&gt;</w:t>
       </w:r>
     </w:p>
     <w:p>
       <w:pPr>
         <w:pStyle w:val="Heading2"/>
       </w:pPr>
-      <w:bookmarkStart w:id="43" w:name="zitate-zu-ihrem-dokument-hinzufugen"/>
+      <w:bookmarkStart w:id="44" w:name="zitate-zu-ihrem-dokument-hinzufugen"/>
+      <w:bookmarkEnd w:id="44"/>
       <w:r>
         <w:t xml:space="preserve">Zitate zu Ihrem Dokument hinzufügen</w:t>
       </w:r>
-      <w:bookmarkEnd w:id="43"/>
     </w:p>
     <w:p>
       <w:pPr>
         <w:pStyle w:val="FirstParagraph"/>
       </w:pPr>
       <w:r>
-        <w:t xml:space="preserve">Zitate werden in eckige Klammern gesetzt und durch Semikolons getrennt. Jedes Zitat muss einen Schlüssel haben, bestehend aus’@’ + der Zitatkennung aus der Datenbank, und kann optional ein Präfix, einen Locator und ein Suffix haben. Hier sind einige Beispiele:</w:t>
+        <w:t xml:space="preserve">Zitate werden in eckige Klammern gesetzt und durch Semikolons getrennt. Jedes Zitat muss einen Schlüssel haben, bestehend aus'@' + der Zitatkennung aus der Datenbank, und kann optional ein Präfix, einen Locator und ein Suffix haben. Hier sind einige Beispiele:</w:t>
       </w:r>
     </w:p>
     <w:p>
@@ -2135,21 +2093,10 @@
         <w:rPr>
           <w:rStyle w:val="FootnoteReference"/>
         </w:rPr>
-        <w:footnoteReference w:id="44"/>
-      </w:r>
-    </w:p>
-    <w:p>
-      <w:pPr>
-        <w:pStyle w:val="BodyText"/>
-      </w:pPr>
-      <w:r>
-        <w:t xml:space="preserve">Blah blah.</w:t>
-      </w:r>
-      <w:r>
-        <w:rPr>
-          <w:rStyle w:val="FootnoteReference"/>
-        </w:rPr>
-        <w:footnoteReference w:id="46"/>
+        <w:footnoteReference w:id="45"/>
+      </w:r>
+      <w:r>
+        <w:t xml:space="preserve"/>
       </w:r>
     </w:p>
     <w:p>
@@ -2165,21 +2112,16 @@
         </w:rPr>
         <w:footnoteReference w:id="47"/>
       </w:r>
+      <w:r>
+        <w:t xml:space="preserve"/>
+      </w:r>
     </w:p>
     <w:p>
       <w:pPr>
         <w:pStyle w:val="BodyText"/>
       </w:pPr>
       <w:r>
-        <w:t xml:space="preserve">Ein Minuszeichen (-) vor dem @ unterdrückt die Erwähnung des Autors im Zitat. Dies kann nützlich sein, wenn der Autor bereits im Text erwähnt wird:</w:t>
-      </w:r>
-    </w:p>
-    <w:p>
-      <w:pPr>
-        <w:pStyle w:val="BodyText"/>
-      </w:pPr>
-      <w:r>
-        <w:t xml:space="preserve">Smith sagt blah.</w:t>
+        <w:t xml:space="preserve">Blah blah.</w:t>
       </w:r>
       <w:r>
         <w:rPr>
@@ -2187,6 +2129,34 @@
         </w:rPr>
         <w:footnoteReference w:id="48"/>
       </w:r>
+      <w:r>
+        <w:t xml:space="preserve"/>
+      </w:r>
+    </w:p>
+    <w:p>
+      <w:pPr>
+        <w:pStyle w:val="BodyText"/>
+      </w:pPr>
+      <w:r>
+        <w:t xml:space="preserve">Ein Minuszeichen (-) vor dem @ unterdrückt die Erwähnung des Autors im Zitat. Dies kann nützlich sein, wenn der Autor bereits im Text erwähnt wird:</w:t>
+      </w:r>
+    </w:p>
+    <w:p>
+      <w:pPr>
+        <w:pStyle w:val="BodyText"/>
+      </w:pPr>
+      <w:r>
+        <w:t xml:space="preserve">Smith sagt blah.</w:t>
+      </w:r>
+      <w:r>
+        <w:rPr>
+          <w:rStyle w:val="FootnoteReference"/>
+        </w:rPr>
+        <w:footnoteReference w:id="49"/>
+      </w:r>
+      <w:r>
+        <w:t xml:space="preserve"/>
+      </w:r>
     </w:p>
     <w:p>
       <w:pPr>
@@ -2231,11 +2201,11 @@
       <w:pPr>
         <w:pStyle w:val="Heading2"/>
       </w:pPr>
-      <w:bookmarkStart w:id="49" w:name="zitierweise-andern"/>
+      <w:bookmarkStart w:id="50" w:name="zitierweise-andern"/>
+      <w:bookmarkEnd w:id="50"/>
       <w:r>
         <w:t xml:space="preserve">Zitierweise ändern</w:t>
       </w:r>
-      <w:bookmarkEnd w:id="49"/>
     </w:p>
     <w:p>
       <w:pPr>
@@ -2247,7 +2217,7 @@
       <w:r>
         <w:t xml:space="preserve"> </w:t>
       </w:r>
-      <w:hyperlink r:id="rId50">
+      <w:hyperlink r:id="rId51">
         <w:r>
           <w:rPr>
             <w:rStyle w:val="Hyperlink"/>
@@ -2264,7 +2234,7 @@
       <w:r>
         <w:t xml:space="preserve"> </w:t>
       </w:r>
-      <w:hyperlink r:id="rId51">
+      <w:hyperlink r:id="rId52">
         <w:r>
           <w:rPr>
             <w:rStyle w:val="Hyperlink"/>
@@ -2298,14 +2268,12 @@
       <w:pPr>
         <w:pStyle w:val="Heading1"/>
       </w:pPr>
-      <w:bookmarkStart w:id="52" w:name="literaturverzeichnis"/>
+      <w:bookmarkStart w:id="53" w:name="literaturverzeichnis"/>
+      <w:bookmarkEnd w:id="53"/>
       <w:r>
         <w:t xml:space="preserve">Literaturverzeichnis</w:t>
       </w:r>
-      <w:bookmarkEnd w:id="52"/>
-    </w:p>
-    <w:bookmarkStart w:id="55" w:name="refs"/>
-    <w:bookmarkStart w:id="53" w:name="ref-jones2016"/>
+    </w:p>
     <w:p>
       <w:pPr>
         <w:pStyle w:val="Bibliography"/>
@@ -2314,8 +2282,6 @@
         <w:t xml:space="preserve">Jones, Steven E.: Roberto Busa, S. J., and the Emergence of Humanities Computing. The Priest and the Punched Cards, Bd., London 2016.</w:t>
       </w:r>
     </w:p>
-    <w:bookmarkEnd w:id="53"/>
-    <w:bookmarkStart w:id="54" w:name="ref-sahle2015"/>
     <w:p>
       <w:pPr>
         <w:pStyle w:val="Bibliography"/>
@@ -2323,7 +2289,7 @@
       <w:r>
         <w:t xml:space="preserve">Sahle, Patrick: Digital Humanities? Gibt’s Doch Gar Nicht!, in: ZfdG, 2015. Online: &lt;</w:t>
       </w:r>
-      <w:hyperlink r:id="rId45">
+      <w:hyperlink r:id="rId46">
         <w:r>
           <w:rPr>
             <w:rStyle w:val="Hyperlink"/>
@@ -2335,17 +2301,11 @@
         <w:t xml:space="preserve">&gt;, Stand: 16.09.2015.</w:t>
       </w:r>
     </w:p>
-    <w:bookmarkEnd w:id="54"/>
-    <w:bookmarkEnd w:id="55"/>
     <w:sectPr/>
   </w:body>
 </w:document>
 </file>
 
-<file path=word/comments.xml><?xml version="1.0" encoding="utf-8"?>
-<w:comments xmlns:w="http://schemas.openxmlformats.org/wordprocessingml/2006/main" xmlns:m="http://schemas.openxmlformats.org/officeDocument/2006/math" xmlns:r="http://schemas.openxmlformats.org/officeDocument/2006/relationships" xmlns:o="urn:schemas-microsoft-com:office:office" xmlns:v="urn:schemas-microsoft-com:vml" xmlns:w10="urn:schemas-microsoft-com:office:word" xmlns:a="http://schemas.openxmlformats.org/drawingml/2006/main" xmlns:pic="http://schemas.openxmlformats.org/drawingml/2006/picture" xmlns:wp="http://schemas.openxmlformats.org/drawingml/2006/wordprocessingDrawing"/>
-</file>
-
 <file path=word/footnotes.xml><?xml version="1.0" encoding="utf-8"?>
 <w:footnotes xmlns:w="http://schemas.openxmlformats.org/wordprocessingml/2006/main" xmlns:m="http://schemas.openxmlformats.org/officeDocument/2006/math" xmlns:r="http://schemas.openxmlformats.org/officeDocument/2006/relationships" xmlns:o="urn:schemas-microsoft-com:office:office" xmlns:v="urn:schemas-microsoft-com:vml" xmlns:w10="urn:schemas-microsoft-com:office:word" xmlns:a="http://schemas.openxmlformats.org/drawingml/2006/main" xmlns:pic="http://schemas.openxmlformats.org/drawingml/2006/picture" xmlns:wp="http://schemas.openxmlformats.org/drawingml/2006/wordprocessingDrawing">
   <w:footnote w:type="continuationSeparator" w:id="0">
@@ -2362,7 +2322,7 @@
       </w:r>
     </w:p>
   </w:footnote>
-  <w:footnote w:id="21">
+  <w:footnote w:id="22">
     <w:p>
       <w:pPr>
         <w:pStyle w:val="FootnoteText"/>
@@ -2379,9 +2339,12 @@
       <w:r>
         <w:t xml:space="preserve">Jones, Steven E.: Roberto Busa, S. J., and the Emergence of Humanities Computing. The Priest and the Punched Cards, Bd., London 2016.</w:t>
       </w:r>
+      <w:r>
+        <w:t xml:space="preserve"> </w:t>
+      </w:r>
     </w:p>
   </w:footnote>
-  <w:footnote w:id="41">
+  <w:footnote w:id="42">
     <w:p>
       <w:pPr>
         <w:pStyle w:val="FootnoteText"/>
@@ -2400,7 +2363,7 @@
       </w:r>
     </w:p>
   </w:footnote>
-  <w:footnote w:id="44">
+  <w:footnote w:id="45">
     <w:p>
       <w:pPr>
         <w:pStyle w:val="FootnoteText"/>
@@ -2417,7 +2380,7 @@
       <w:r>
         <w:t xml:space="preserve">Siehe ebd., S. 33–35 ; auch Sahle, Patrick: Digital Humanities? Gibt’s Doch Gar Nicht!, in: ZfdG, 2015, Kap. 1. Online: &lt;</w:t>
       </w:r>
-      <w:hyperlink r:id="rId45">
+      <w:hyperlink r:id="rId46">
         <w:r>
           <w:rPr>
             <w:rStyle w:val="Hyperlink"/>
@@ -2428,9 +2391,12 @@
       <w:r>
         <w:t xml:space="preserve">&gt;, Stand: 16.09.2015.</w:t>
       </w:r>
+      <w:r>
+        <w:t xml:space="preserve"> </w:t>
+      </w:r>
     </w:p>
   </w:footnote>
-  <w:footnote w:id="46">
+  <w:footnote w:id="47">
     <w:p>
       <w:pPr>
         <w:pStyle w:val="FootnoteText"/>
@@ -2459,9 +2425,12 @@
       <w:r>
         <w:t xml:space="preserve">.</w:t>
       </w:r>
+      <w:r>
+        <w:t xml:space="preserve"> </w:t>
+      </w:r>
     </w:p>
   </w:footnote>
-  <w:footnote w:id="47">
+  <w:footnote w:id="48">
     <w:p>
       <w:pPr>
         <w:pStyle w:val="FootnoteText"/>
@@ -2478,9 +2447,12 @@
       <w:r>
         <w:t xml:space="preserve">Sahle: Digital Humanities? Gibt’s Doch Gar Nicht!, 2015 ; Jones: Roberto Busa, S. J., and the Emergence of Humanities Computing. The Priest and the Punched Cards, 2016.</w:t>
       </w:r>
+      <w:r>
+        <w:t xml:space="preserve"> </w:t>
+      </w:r>
     </w:p>
   </w:footnote>
-  <w:footnote w:id="48">
+  <w:footnote w:id="49">
     <w:p>
       <w:pPr>
         <w:pStyle w:val="FootnoteText"/>
@@ -2496,6 +2468,9 @@
       </w:r>
       <w:r>
         <w:t xml:space="preserve">Digital Humanities? Gibt’s Doch Gar Nicht!, 2015.</w:t>
+      </w:r>
+      <w:r>
+        <w:t xml:space="preserve"> </w:t>
       </w:r>
     </w:p>
   </w:footnote>
@@ -2504,8 +2479,8 @@
 
 <file path=word/numbering.xml><?xml version="1.0" encoding="utf-8"?>
 <w:numbering xmlns:w="http://schemas.openxmlformats.org/wordprocessingml/2006/main">
-  <w:abstractNum w:abstractNumId="990">
-    <w:nsid w:val="170cd2de"/>
+  <w:abstractNum w:abstractNumId="0">
+    <w:nsid w:val="e17f69ba"/>
     <w:multiLevelType w:val="multilevel"/>
     <w:lvl w:ilvl="0">
       <w:numFmt w:val="bullet"/>
@@ -2584,31 +2559,9 @@
         <w:ind w:left="4800" w:hanging="480"/>
       </w:pPr>
     </w:lvl>
-    <w:lvl w:ilvl="7">
-      <w:numFmt w:val="bullet"/>
-      <w:lvlText w:val=" "/>
-      <w:lvlJc w:val="left"/>
-      <w:pPr>
-        <w:tabs>
-          <w:tab w:val="num" w:pos="5040"/>
-        </w:tabs>
-        <w:ind w:left="5520" w:hanging="480"/>
-      </w:pPr>
-    </w:lvl>
-    <w:lvl w:ilvl="8">
-      <w:numFmt w:val="bullet"/>
-      <w:lvlText w:val=" "/>
-      <w:lvlJc w:val="left"/>
-      <w:pPr>
-        <w:tabs>
-          <w:tab w:val="num" w:pos="5760"/>
-        </w:tabs>
-        <w:ind w:left="6240" w:hanging="480"/>
-      </w:pPr>
-    </w:lvl>
   </w:abstractNum>
   <w:abstractNum w:abstractNumId="990">
-    <w:nsid w:val="2c1ae401"/>
+    <w:nsid w:val="80ba90fa"/>
     <w:multiLevelType w:val="multilevel"/>
     <w:lvl w:ilvl="0">
       <w:numFmt w:val="bullet"/>
@@ -2687,31 +2640,9 @@
         <w:ind w:left="4800" w:hanging="480"/>
       </w:pPr>
     </w:lvl>
-    <w:lvl w:ilvl="7">
-      <w:numFmt w:val="bullet"/>
-      <w:lvlText w:val=" "/>
-      <w:lvlJc w:val="left"/>
-      <w:pPr>
-        <w:tabs>
-          <w:tab w:val="num" w:pos="5040"/>
-        </w:tabs>
-        <w:ind w:left="5520" w:hanging="480"/>
-      </w:pPr>
-    </w:lvl>
-    <w:lvl w:ilvl="8">
-      <w:numFmt w:val="bullet"/>
-      <w:lvlText w:val=" "/>
-      <w:lvlJc w:val="left"/>
-      <w:pPr>
-        <w:tabs>
-          <w:tab w:val="num" w:pos="5760"/>
-        </w:tabs>
-        <w:ind w:left="6240" w:hanging="480"/>
-      </w:pPr>
-    </w:lvl>
   </w:abstractNum>
   <w:abstractNum w:abstractNumId="991">
-    <w:nsid w:val="ea454b4c"/>
+    <w:nsid w:val="cedd75e9"/>
     <w:multiLevelType w:val="multilevel"/>
     <w:lvl w:ilvl="0">
       <w:numFmt w:val="bullet"/>
@@ -2790,31 +2721,9 @@
         <w:ind w:left="4800" w:hanging="480"/>
       </w:pPr>
     </w:lvl>
-    <w:lvl w:ilvl="7">
-      <w:numFmt w:val="bullet"/>
-      <w:lvlText w:val="–"/>
-      <w:lvlJc w:val="left"/>
-      <w:pPr>
-        <w:tabs>
-          <w:tab w:val="num" w:pos="5040"/>
-        </w:tabs>
-        <w:ind w:left="5520" w:hanging="480"/>
-      </w:pPr>
-    </w:lvl>
-    <w:lvl w:ilvl="8">
-      <w:numFmt w:val="bullet"/>
-      <w:lvlText w:val="•"/>
-      <w:lvlJc w:val="left"/>
-      <w:pPr>
-        <w:tabs>
-          <w:tab w:val="num" w:pos="5760"/>
-        </w:tabs>
-        <w:ind w:left="6240" w:hanging="480"/>
-      </w:pPr>
-    </w:lvl>
   </w:abstractNum>
   <w:abstractNum w:abstractNumId="99411">
-    <w:nsid w:val="71315dca"/>
+    <w:nsid w:val="ff706861"/>
     <w:multiLevelType w:val="multilevel"/>
     <w:lvl w:ilvl="0">
       <w:start w:val="1"/>
@@ -2900,33 +2809,9 @@
         <w:ind w:left="4800" w:hanging="480"/>
       </w:pPr>
     </w:lvl>
-    <w:lvl w:ilvl="7">
-      <w:start w:val="1"/>
-      <w:numFmt w:val="decimal"/>
-      <w:lvlText w:val="%8."/>
-      <w:lvlJc w:val="left"/>
-      <w:pPr>
-        <w:tabs>
-          <w:tab w:val="num" w:pos="5040"/>
-        </w:tabs>
-        <w:ind w:left="5520" w:hanging="480"/>
-      </w:pPr>
-    </w:lvl>
-    <w:lvl w:ilvl="8">
-      <w:start w:val="1"/>
-      <w:numFmt w:val="decimal"/>
-      <w:lvlText w:val="%9."/>
-      <w:lvlJc w:val="left"/>
-      <w:pPr>
-        <w:tabs>
-          <w:tab w:val="num" w:pos="5760"/>
-        </w:tabs>
-        <w:ind w:left="6240" w:hanging="480"/>
-      </w:pPr>
-    </w:lvl>
   </w:abstractNum>
-  <w:num w:numId="1000">
-    <w:abstractNumId w:val="990"/>
+  <w:num w:numId="1">
+    <w:abstractNumId w:val="0"/>
   </w:num>
   <w:num w:numId="1000">
     <w:abstractNumId w:val="990"/>
@@ -2957,12 +2842,6 @@
     <w:lvlOverride w:ilvl="6">
       <w:startOverride w:val="1"/>
     </w:lvlOverride>
-    <w:lvlOverride w:ilvl="7">
-      <w:startOverride w:val="1"/>
-    </w:lvlOverride>
-    <w:lvlOverride w:ilvl="8">
-      <w:startOverride w:val="1"/>
-    </w:lvlOverride>
   </w:num>
   <w:num w:numId="1003">
     <w:abstractNumId w:val="99411"/>
@@ -2985,12 +2864,6 @@
       <w:startOverride w:val="1"/>
     </w:lvlOverride>
     <w:lvlOverride w:ilvl="6">
-      <w:startOverride w:val="1"/>
-    </w:lvlOverride>
-    <w:lvlOverride w:ilvl="7">
-      <w:startOverride w:val="1"/>
-    </w:lvlOverride>
-    <w:lvlOverride w:ilvl="8">
       <w:startOverride w:val="1"/>
     </w:lvlOverride>
   </w:num>
@@ -3020,12 +2893,6 @@
     <w:lvlOverride w:ilvl="6">
       <w:startOverride w:val="1"/>
     </w:lvlOverride>
-    <w:lvlOverride w:ilvl="7">
-      <w:startOverride w:val="1"/>
-    </w:lvlOverride>
-    <w:lvlOverride w:ilvl="8">
-      <w:startOverride w:val="1"/>
-    </w:lvlOverride>
   </w:num>
   <w:num w:numId="1006">
     <w:abstractNumId w:val="991"/>
@@ -3041,7 +2908,7 @@
         <w:rFonts w:asciiTheme="minorHAnsi" w:eastAsiaTheme="minorHAnsi" w:hAnsiTheme="minorHAnsi" w:cstheme="minorBidi"/>
         <w:sz w:val="24"/>
         <w:szCs w:val="24"/>
-        <w:lang w:val="de-CH" w:eastAsia="en-US" w:bidi="ar-SA"/>
+        <w:lang w:val="en-US" w:eastAsia="en-US" w:bidi="ar-SA"/>
       </w:rPr>
     </w:rPrDefault>
     <w:pPrDefault>
@@ -3286,66 +3153,6 @@
       <w:szCs w:val="24"/>
     </w:rPr>
   </w:style>
-  <w:style w:type="paragraph" w:styleId="Heading7">
-    <w:name w:val="Heading 7"/>
-    <w:basedOn w:val="Normal"/>
-    <w:next w:val="BodyText"/>
-    <w:uiPriority w:val="9"/>
-    <w:unhideWhenUsed/>
-    <w:qFormat/>
-    <w:pPr>
-      <w:keepNext/>
-      <w:keepLines/>
-      <w:spacing w:before="200" w:after="0"/>
-      <w:outlineLvl w:val="6"/>
-    </w:pPr>
-    <w:rPr>
-      <w:rFonts w:asciiTheme="majorHAnsi" w:eastAsiaTheme="majorEastAsia" w:hAnsiTheme="majorHAnsi" w:cstheme="majorBidi"/>
-      <w:color w:val="4F81BD" w:themeColor="accent1"/>
-      <w:sz w:val="24"/>
-      <w:szCs w:val="24"/>
-    </w:rPr>
-  </w:style>
-  <w:style w:type="paragraph" w:styleId="Heading8">
-    <w:name w:val="Heading 8"/>
-    <w:basedOn w:val="Normal"/>
-    <w:next w:val="BodyText"/>
-    <w:uiPriority w:val="9"/>
-    <w:unhideWhenUsed/>
-    <w:qFormat/>
-    <w:pPr>
-      <w:keepNext/>
-      <w:keepLines/>
-      <w:spacing w:before="200" w:after="0"/>
-      <w:outlineLvl w:val="7"/>
-    </w:pPr>
-    <w:rPr>
-      <w:rFonts w:asciiTheme="majorHAnsi" w:eastAsiaTheme="majorEastAsia" w:hAnsiTheme="majorHAnsi" w:cstheme="majorBidi"/>
-      <w:color w:val="4F81BD" w:themeColor="accent1"/>
-      <w:sz w:val="24"/>
-      <w:szCs w:val="24"/>
-    </w:rPr>
-  </w:style>
-  <w:style w:type="paragraph" w:styleId="Heading9">
-    <w:name w:val="Heading 9"/>
-    <w:basedOn w:val="Normal"/>
-    <w:next w:val="BodyText"/>
-    <w:uiPriority w:val="9"/>
-    <w:unhideWhenUsed/>
-    <w:qFormat/>
-    <w:pPr>
-      <w:keepNext/>
-      <w:keepLines/>
-      <w:spacing w:before="200" w:after="0"/>
-      <w:outlineLvl w:val="8"/>
-    </w:pPr>
-    <w:rPr>
-      <w:rFonts w:asciiTheme="majorHAnsi" w:eastAsiaTheme="majorEastAsia" w:hAnsiTheme="majorHAnsi" w:cstheme="majorBidi"/>
-      <w:color w:val="4F81BD" w:themeColor="accent1"/>
-      <w:sz w:val="24"/>
-      <w:szCs w:val="24"/>
-    </w:rPr>
-  </w:style>
   <w:style w:type="paragraph" w:styleId="BlockText">
     <w:name w:val="Block Text"/>
     <w:basedOn w:val="BodyText"/>
@@ -3377,9 +3184,8 @@
     <w:semiHidden/>
     <w:unhideWhenUsed/>
   </w:style>
-  <w:style w:type="table" w:default="1" w:styleId="Table">
-    <w:name w:val="Table"/>
-    <w:basedOn w:val="TableNormal"/>
+  <w:style w:type="table" w:default="1" w:styleId="TableNormal">
+    <w:name w:val="Normal Table"/>
     <w:semiHidden/>
     <w:unhideWhenUsed/>
     <w:qFormat/>
@@ -3436,8 +3242,8 @@
     <w:name w:val="Figure"/>
     <w:basedOn w:val="Normal"/>
   </w:style>
-  <w:style w:type="paragraph" w:customStyle="1" w:styleId="CaptionedFigure">
-    <w:name w:val="Captioned Figure"/>
+  <w:style w:type="paragraph" w:customStyle="1" w:styleId="FigureWithCaption">
+    <w:name w:val="Figure with Caption"/>
     <w:basedOn w:val="Figure"/>
     <w:pPr>
       <w:keepNext/>

</xml_diff>

<commit_message>
reference style links and images removed
</commit_message>
<xml_diff>
--- a/template/academic-pandoc-template.docx
+++ b/template/academic-pandoc-template.docx
@@ -54,6 +54,14 @@
       </w:r>
       <w:r>
         <w:t xml:space="preserve">Muster</w:t>
+      </w:r>
+    </w:p>
+    <w:p>
+      <w:pPr>
+        <w:pStyle w:val="Date"/>
+      </w:pPr>
+      <w:r>
+        <w:t xml:space="preserve">30-06-2018</w:t>
       </w:r>
     </w:p>
     <w:p>
@@ -1343,14 +1351,6 @@
         <w:pStyle w:val="BodyText"/>
       </w:pPr>
       <w:r>
-        <w:t xml:space="preserve">[Ich bin ein Link im Referenz-Stil][Groß- und Kleinschreibung wird nicht berücksichtigt]</w:t>
-      </w:r>
-    </w:p>
-    <w:p>
-      <w:pPr>
-        <w:pStyle w:val="BodyText"/>
-      </w:pPr>
-      <w:r>
         <w:t xml:space="preserve">Ich bin ein relativer Verweis auf eine</w:t>
       </w:r>
       <w:r>
@@ -1370,53 +1370,28 @@
         <w:pStyle w:val="BodyText"/>
       </w:pPr>
       <w:r>
-        <w:t xml:space="preserve">Sie können Nummern für Referenz-Link-Definitionen verwenden]</w:t>
+        <w:t xml:space="preserve">Sie können Nummern für Referenz-Link-Definitionen verwenden][1].</w:t>
+      </w:r>
+    </w:p>
+    <w:p>
+      <w:pPr>
+        <w:pStyle w:val="BodyText"/>
+      </w:pPr>
+      <w:r>
+        <w:t xml:space="preserve">Oder lassen Sie es leer und verwenden Sie den [Linktext selbst].</w:t>
+      </w:r>
+    </w:p>
+    <w:p>
+      <w:pPr>
+        <w:pStyle w:val="BodyText"/>
+      </w:pPr>
+      <w:r>
+        <w:t xml:space="preserve">URLs und URLs in spitzen Klammern werden automatisch in Links umgewandelt.</w:t>
+      </w:r>
+      <w:r>
+        <w:t xml:space="preserve"> </w:t>
       </w:r>
       <w:hyperlink r:id="rId35">
-        <w:r>
-          <w:rPr>
-            <w:rStyle w:val="Hyperlink"/>
-          </w:rPr>
-          <w:t xml:space="preserve">1</w:t>
-        </w:r>
-      </w:hyperlink>
-      <w:r>
-        <w:t xml:space="preserve">.</w:t>
-      </w:r>
-    </w:p>
-    <w:p>
-      <w:pPr>
-        <w:pStyle w:val="BodyText"/>
-      </w:pPr>
-      <w:r>
-        <w:t xml:space="preserve">Oder lassen Sie es leer und verwenden Sie den</w:t>
-      </w:r>
-      <w:r>
-        <w:t xml:space="preserve"> </w:t>
-      </w:r>
-      <w:hyperlink r:id="rId36">
-        <w:r>
-          <w:rPr>
-            <w:rStyle w:val="Hyperlink"/>
-          </w:rPr>
-          <w:t xml:space="preserve">Linktext selbst</w:t>
-        </w:r>
-      </w:hyperlink>
-      <w:r>
-        <w:t xml:space="preserve">.</w:t>
-      </w:r>
-    </w:p>
-    <w:p>
-      <w:pPr>
-        <w:pStyle w:val="BodyText"/>
-      </w:pPr>
-      <w:r>
-        <w:t xml:space="preserve">URLs und URLs in spitzen Klammern werden automatisch in Links umgewandelt.</w:t>
-      </w:r>
-      <w:r>
-        <w:t xml:space="preserve"> </w:t>
-      </w:r>
-      <w:hyperlink r:id="rId37">
         <w:r>
           <w:rPr>
             <w:rStyle w:val="Hyperlink"/>
@@ -1433,7 +1408,7 @@
       <w:r>
         <w:t xml:space="preserve"> </w:t>
       </w:r>
-      <w:hyperlink r:id="rId37">
+      <w:hyperlink r:id="rId35">
         <w:r>
           <w:rPr>
             <w:rStyle w:val="Hyperlink"/>
@@ -1456,18 +1431,10 @@
     </w:p>
     <w:p>
       <w:pPr>
-        <w:pStyle w:val="BodyText"/>
-      </w:pPr>
-      <w:r>
-        <w:t xml:space="preserve">Etwas Text, um zu zeigen, dass die Verweise später folgen können.</w:t>
-      </w:r>
-    </w:p>
-    <w:p>
-      <w:pPr>
         <w:pStyle w:val="Heading2"/>
       </w:pPr>
-      <w:bookmarkStart w:id="38" w:name="bilder"/>
-      <w:bookmarkEnd w:id="38"/>
+      <w:bookmarkStart w:id="36" w:name="bilder"/>
+      <w:bookmarkEnd w:id="36"/>
       <w:r>
         <w:t xml:space="preserve">Bilder</w:t>
       </w:r>
@@ -1493,14 +1460,6 @@
       </w:r>
       <w:r>
         <w:t xml:space="preserve">und fügen Sie es so ein:</w:t>
-      </w:r>
-    </w:p>
-    <w:p>
-      <w:pPr>
-        <w:pStyle w:val="BodyText"/>
-      </w:pPr>
-      <w:r>
-        <w:t xml:space="preserve">Inline-Stil:</w:t>
       </w:r>
     </w:p>
     <w:p>
@@ -1560,73 +1519,10 @@
     </w:p>
     <w:p>
       <w:pPr>
-        <w:pStyle w:val="BodyText"/>
-      </w:pPr>
-      <w:r>
-        <w:t xml:space="preserve">Referenz-Stil:</w:t>
-      </w:r>
-    </w:p>
-    <w:p>
-      <w:pPr>
-        <w:pStyle w:val="FigureWithCaption"/>
-      </w:pPr>
-      <w:r>
-        <w:drawing>
-          <wp:inline>
-            <wp:extent cx="3474720" cy="2324100"/>
-            <wp:effectExtent b="0" l="0" r="0" t="0"/>
-            <wp:docPr descr="Alle mögen Katzen." id="1" name="Picture"/>
-            <a:graphic>
-              <a:graphicData uri="http://schemas.openxmlformats.org/drawingml/2006/picture">
-                <pic:pic>
-                  <pic:nvPicPr>
-                    <pic:cNvPr descr="cat.jpg" id="0" name="Picture"/>
-                    <pic:cNvPicPr>
-                      <a:picLocks noChangeArrowheads="1" noChangeAspect="1"/>
-                    </pic:cNvPicPr>
-                  </pic:nvPicPr>
-                  <pic:blipFill>
-                    <a:blip r:embed="rId23"/>
-                    <a:stretch>
-                      <a:fillRect/>
-                    </a:stretch>
-                  </pic:blipFill>
-                  <pic:spPr bwMode="auto">
-                    <a:xfrm>
-                      <a:off x="0" y="0"/>
-                      <a:ext cx="3474720" cy="2324100"/>
-                    </a:xfrm>
-                    <a:prstGeom prst="rect">
-                      <a:avLst/>
-                    </a:prstGeom>
-                    <a:noFill/>
-                    <a:ln w="9525">
-                      <a:noFill/>
-                      <a:headEnd/>
-                      <a:tailEnd/>
-                    </a:ln>
-                  </pic:spPr>
-                </pic:pic>
-              </a:graphicData>
-            </a:graphic>
-          </wp:inline>
-        </w:drawing>
-      </w:r>
-    </w:p>
-    <w:p>
-      <w:pPr>
-        <w:pStyle w:val="ImageCaption"/>
-      </w:pPr>
-      <w:r>
-        <w:t xml:space="preserve">Meerkatzen?</w:t>
-      </w:r>
-    </w:p>
-    <w:p>
-      <w:pPr>
         <w:pStyle w:val="Heading2"/>
       </w:pPr>
-      <w:bookmarkStart w:id="39" w:name="tabellen"/>
-      <w:bookmarkEnd w:id="39"/>
+      <w:bookmarkStart w:id="37" w:name="tabellen"/>
+      <w:bookmarkEnd w:id="37"/>
       <w:r>
         <w:t xml:space="preserve">Tabellen</w:t>
       </w:r>
@@ -1810,13 +1706,7 @@
         <w:t xml:space="preserve"> </w:t>
       </w:r>
       <w:r>
-        <w:t xml:space="preserve">Die äußeren Rohre (|) sind optional, und Sie müssen nicht die</w:t>
-      </w:r>
-      <w:r>
-        <w:t xml:space="preserve"> </w:t>
-      </w:r>
-      <w:r>
-        <w:t xml:space="preserve">rohes Markdown Line Up hübsch. Sie können auch die Inline-Abschrift verwenden.</w:t>
+        <w:t xml:space="preserve">Die äußeren Rohre (|) sind optional.</w:t>
       </w:r>
     </w:p>
     <w:tbl>
@@ -1963,8 +1853,8 @@
       <w:pPr>
         <w:pStyle w:val="Heading2"/>
       </w:pPr>
-      <w:bookmarkStart w:id="40" w:name="blockzitate"/>
-      <w:bookmarkEnd w:id="40"/>
+      <w:bookmarkStart w:id="38" w:name="blockzitate"/>
+      <w:bookmarkEnd w:id="38"/>
       <w:r>
         <w:t xml:space="preserve">Blockzitate</w:t>
       </w:r>
@@ -1974,7 +1864,15 @@
         <w:pStyle w:val="FirstParagraph"/>
       </w:pPr>
       <w:r>
-        <w:t xml:space="preserve">Blockquotes sind sehr praktisch in E-Mails, um Antworttexte zu emulieren.</w:t>
+        <w:t xml:space="preserve">Blockzitat:</w:t>
+      </w:r>
+    </w:p>
+    <w:p>
+      <w:pPr>
+        <w:pStyle w:val="BlockText"/>
+      </w:pPr>
+      <w:r>
+        <w:t xml:space="preserve">Blockquotes sind sehr praktisch in E-Mails, um Antworttexte anzuzeigen.</w:t>
       </w:r>
       <w:r>
         <w:t xml:space="preserve"> </w:t>
@@ -1985,7 +1883,7 @@
     </w:p>
     <w:p>
       <w:pPr>
-        <w:pStyle w:val="BodyText"/>
+        <w:pStyle w:val="FirstParagraph"/>
       </w:pPr>
       <w:r>
         <w:t xml:space="preserve">Zitat Pause.</w:t>
@@ -1993,7 +1891,7 @@
     </w:p>
     <w:p>
       <w:pPr>
-        <w:pStyle w:val="BodyText"/>
+        <w:pStyle w:val="BlockText"/>
       </w:pPr>
       <w:r>
         <w:t xml:space="preserve">Dies ist eine sehr lange Zeile, die immer noch richtig zitiert wird, wenn sie umgebrochen wird. Oh Junge, lass uns weiter schreiben, um sicher zu gehen, dass das lang genug ist, um es für alle zu verpacken. Oh, Sie können</w:t>
@@ -2018,8 +1916,8 @@
       <w:pPr>
         <w:pStyle w:val="Heading2"/>
       </w:pPr>
-      <w:bookmarkStart w:id="41" w:name="funoten"/>
-      <w:bookmarkEnd w:id="41"/>
+      <w:bookmarkStart w:id="39" w:name="funoten"/>
+      <w:bookmarkEnd w:id="39"/>
       <w:r>
         <w:t xml:space="preserve">Fußnoten</w:t>
       </w:r>
@@ -2035,7 +1933,7 @@
         <w:rPr>
           <w:rStyle w:val="FootnoteReference"/>
         </w:rPr>
-        <w:footnoteReference w:id="42"/>
+        <w:footnoteReference w:id="40"/>
       </w:r>
     </w:p>
     <w:p>
@@ -2050,36 +1948,45 @@
       <w:pPr>
         <w:pStyle w:val="Heading2"/>
       </w:pPr>
-      <w:bookmarkStart w:id="43" w:name="kommentare"/>
-      <w:bookmarkEnd w:id="43"/>
+      <w:bookmarkStart w:id="41" w:name="kommentare"/>
+      <w:bookmarkEnd w:id="41"/>
       <w:r>
         <w:t xml:space="preserve">Kommentare</w:t>
       </w:r>
     </w:p>
     <w:p>
       <w:pPr>
+        <w:pStyle w:val="Heading2"/>
+      </w:pPr>
+      <w:bookmarkStart w:id="42" w:name="zitate-zu-ihrem-dokument-hinzufugen"/>
+      <w:bookmarkEnd w:id="42"/>
+      <w:r>
+        <w:t xml:space="preserve">Zitate zu Ihrem Dokument hinzufügen</w:t>
+      </w:r>
+    </w:p>
+    <w:p>
+      <w:pPr>
         <w:pStyle w:val="FirstParagraph"/>
       </w:pPr>
       <w:r>
-        <w:t xml:space="preserve">Kommentare werden im endgültigen PDF nicht angezeigt. --&gt;</w:t>
-      </w:r>
-    </w:p>
-    <w:p>
-      <w:pPr>
-        <w:pStyle w:val="Heading2"/>
-      </w:pPr>
-      <w:bookmarkStart w:id="44" w:name="zitate-zu-ihrem-dokument-hinzufugen"/>
-      <w:bookmarkEnd w:id="44"/>
-      <w:r>
-        <w:t xml:space="preserve">Zitate zu Ihrem Dokument hinzufügen</w:t>
-      </w:r>
-    </w:p>
-    <w:p>
-      <w:pPr>
-        <w:pStyle w:val="FirstParagraph"/>
-      </w:pPr>
-      <w:r>
         <w:t xml:space="preserve">Zitate werden in eckige Klammern gesetzt und durch Semikolons getrennt. Jedes Zitat muss einen Schlüssel haben, bestehend aus'@' + der Zitatkennung aus der Datenbank, und kann optional ein Präfix, einen Locator und ein Suffix haben. Hier sind einige Beispiele:</w:t>
+      </w:r>
+    </w:p>
+    <w:p>
+      <w:pPr>
+        <w:pStyle w:val="BodyText"/>
+      </w:pPr>
+      <w:r>
+        <w:t xml:space="preserve">Blah blah.</w:t>
+      </w:r>
+      <w:r>
+        <w:rPr>
+          <w:rStyle w:val="FootnoteReference"/>
+        </w:rPr>
+        <w:footnoteReference w:id="43"/>
+      </w:r>
+      <w:r>
+        <w:t xml:space="preserve"/>
       </w:r>
     </w:p>
     <w:p>
@@ -2110,7 +2017,7 @@
         <w:rPr>
           <w:rStyle w:val="FootnoteReference"/>
         </w:rPr>
-        <w:footnoteReference w:id="47"/>
+        <w:footnoteReference w:id="46"/>
       </w:r>
       <w:r>
         <w:t xml:space="preserve"/>
@@ -2121,38 +2028,21 @@
         <w:pStyle w:val="BodyText"/>
       </w:pPr>
       <w:r>
-        <w:t xml:space="preserve">Blah blah.</w:t>
+        <w:t xml:space="preserve">Ein Minuszeichen (-) vor dem @ unterdrückt die Erwähnung des Autors im Zitat. Dies kann nützlich sein, wenn der Autor bereits im Text erwähnt wird:</w:t>
+      </w:r>
+    </w:p>
+    <w:p>
+      <w:pPr>
+        <w:pStyle w:val="BodyText"/>
+      </w:pPr>
+      <w:r>
+        <w:t xml:space="preserve">Smith sagt blah.</w:t>
       </w:r>
       <w:r>
         <w:rPr>
           <w:rStyle w:val="FootnoteReference"/>
         </w:rPr>
-        <w:footnoteReference w:id="48"/>
-      </w:r>
-      <w:r>
-        <w:t xml:space="preserve"/>
-      </w:r>
-    </w:p>
-    <w:p>
-      <w:pPr>
-        <w:pStyle w:val="BodyText"/>
-      </w:pPr>
-      <w:r>
-        <w:t xml:space="preserve">Ein Minuszeichen (-) vor dem @ unterdrückt die Erwähnung des Autors im Zitat. Dies kann nützlich sein, wenn der Autor bereits im Text erwähnt wird:</w:t>
-      </w:r>
-    </w:p>
-    <w:p>
-      <w:pPr>
-        <w:pStyle w:val="BodyText"/>
-      </w:pPr>
-      <w:r>
-        <w:t xml:space="preserve">Smith sagt blah.</w:t>
-      </w:r>
-      <w:r>
-        <w:rPr>
-          <w:rStyle w:val="FootnoteReference"/>
-        </w:rPr>
-        <w:footnoteReference w:id="49"/>
+        <w:footnoteReference w:id="47"/>
       </w:r>
       <w:r>
         <w:t xml:space="preserve"/>
@@ -2201,8 +2091,8 @@
       <w:pPr>
         <w:pStyle w:val="Heading2"/>
       </w:pPr>
-      <w:bookmarkStart w:id="50" w:name="zitierweise-andern"/>
-      <w:bookmarkEnd w:id="50"/>
+      <w:bookmarkStart w:id="48" w:name="zitierweise-andern"/>
+      <w:bookmarkEnd w:id="48"/>
       <w:r>
         <w:t xml:space="preserve">Zitierweise ändern</w:t>
       </w:r>
@@ -2217,7 +2107,7 @@
       <w:r>
         <w:t xml:space="preserve"> </w:t>
       </w:r>
-      <w:hyperlink r:id="rId51">
+      <w:hyperlink r:id="rId49">
         <w:r>
           <w:rPr>
             <w:rStyle w:val="Hyperlink"/>
@@ -2234,7 +2124,7 @@
       <w:r>
         <w:t xml:space="preserve"> </w:t>
       </w:r>
-      <w:hyperlink r:id="rId52">
+      <w:hyperlink r:id="rId50">
         <w:r>
           <w:rPr>
             <w:rStyle w:val="Hyperlink"/>
@@ -2268,8 +2158,8 @@
       <w:pPr>
         <w:pStyle w:val="Heading1"/>
       </w:pPr>
-      <w:bookmarkStart w:id="53" w:name="literaturverzeichnis"/>
-      <w:bookmarkEnd w:id="53"/>
+      <w:bookmarkStart w:id="51" w:name="literaturverzeichnis"/>
+      <w:bookmarkEnd w:id="51"/>
       <w:r>
         <w:t xml:space="preserve">Literaturverzeichnis</w:t>
       </w:r>
@@ -2289,7 +2179,7 @@
       <w:r>
         <w:t xml:space="preserve">Sahle, Patrick: Digital Humanities? Gibt’s Doch Gar Nicht!, in: ZfdG, 2015. Online: &lt;</w:t>
       </w:r>
-      <w:hyperlink r:id="rId46">
+      <w:hyperlink r:id="rId44">
         <w:r>
           <w:rPr>
             <w:rStyle w:val="Hyperlink"/>
@@ -2344,7 +2234,7 @@
       </w:r>
     </w:p>
   </w:footnote>
-  <w:footnote w:id="42">
+  <w:footnote w:id="40">
     <w:p>
       <w:pPr>
         <w:pStyle w:val="FootnoteText"/>
@@ -2363,7 +2253,7 @@
       </w:r>
     </w:p>
   </w:footnote>
-  <w:footnote w:id="45">
+  <w:footnote w:id="43">
     <w:p>
       <w:pPr>
         <w:pStyle w:val="FootnoteText"/>
@@ -2380,7 +2270,7 @@
       <w:r>
         <w:t xml:space="preserve">Siehe ebd., S. 33–35 ; auch Sahle, Patrick: Digital Humanities? Gibt’s Doch Gar Nicht!, in: ZfdG, 2015, Kap. 1. Online: &lt;</w:t>
       </w:r>
-      <w:hyperlink r:id="rId46">
+      <w:hyperlink r:id="rId44">
         <w:r>
           <w:rPr>
             <w:rStyle w:val="Hyperlink"/>
@@ -2396,7 +2286,7 @@
       </w:r>
     </w:p>
   </w:footnote>
-  <w:footnote w:id="47">
+  <w:footnote w:id="45">
     <w:p>
       <w:pPr>
         <w:pStyle w:val="FootnoteText"/>
@@ -2430,7 +2320,7 @@
       </w:r>
     </w:p>
   </w:footnote>
-  <w:footnote w:id="48">
+  <w:footnote w:id="46">
     <w:p>
       <w:pPr>
         <w:pStyle w:val="FootnoteText"/>
@@ -2452,7 +2342,7 @@
       </w:r>
     </w:p>
   </w:footnote>
-  <w:footnote w:id="49">
+  <w:footnote w:id="47">
     <w:p>
       <w:pPr>
         <w:pStyle w:val="FootnoteText"/>
@@ -2561,7 +2451,7 @@
     </w:lvl>
   </w:abstractNum>
   <w:abstractNum w:abstractNumId="990">
-    <w:nsid w:val="80ba90fa"/>
+    <w:nsid w:val="119988f4"/>
     <w:multiLevelType w:val="multilevel"/>
     <w:lvl w:ilvl="0">
       <w:numFmt w:val="bullet"/>
@@ -2642,7 +2532,7 @@
     </w:lvl>
   </w:abstractNum>
   <w:abstractNum w:abstractNumId="991">
-    <w:nsid w:val="cedd75e9"/>
+    <w:nsid w:val="bd038c32"/>
     <w:multiLevelType w:val="multilevel"/>
     <w:lvl w:ilvl="0">
       <w:numFmt w:val="bullet"/>
@@ -2723,7 +2613,7 @@
     </w:lvl>
   </w:abstractNum>
   <w:abstractNum w:abstractNumId="99411">
-    <w:nsid w:val="ff706861"/>
+    <w:nsid w:val="f26b30be"/>
     <w:multiLevelType w:val="multilevel"/>
     <w:lvl w:ilvl="0">
       <w:start w:val="1"/>

</xml_diff>

<commit_message>
fix #7 and a typo
</commit_message>
<xml_diff>
--- a/template/academic-pandoc-template.docx
+++ b/template/academic-pandoc-template.docx
@@ -17,7 +17,7 @@
         <w:pStyle w:val="Untertitel"/>
       </w:pPr>
       <w:r>
-        <w:t>ein wundervoller Undertitel</w:t>
+        <w:t>ein wundervoller Untertitel</w:t>
       </w:r>
     </w:p>
     <w:p>
@@ -58,7 +58,7 @@
           <w:sz w:val="24"/>
           <w:szCs w:val="24"/>
         </w:rPr>
-        <w:id w:val="-910770008"/>
+        <w:id w:val="885000215"/>
         <w:docPartObj>
           <w:docPartGallery w:val="Table of Contents"/>
           <w:docPartUnique/>
@@ -93,7 +93,7 @@
           <w:r>
             <w:fldChar w:fldCharType="separate"/>
           </w:r>
-          <w:hyperlink w:anchor="_Toc19780748" w:history="1">
+          <w:hyperlink w:anchor="_Toc21505506" w:history="1">
             <w:r>
               <w:rPr>
                 <w:rStyle w:val="Hyperlink"/>
@@ -120,7 +120,7 @@
                 <w:noProof/>
                 <w:webHidden/>
               </w:rPr>
-              <w:instrText xml:space="preserve"> PAGEREF _Toc19780748 \h </w:instrText>
+              <w:instrText xml:space="preserve"> PAGEREF _Toc21505506 \h </w:instrText>
             </w:r>
             <w:r>
               <w:rPr>
@@ -161,7 +161,7 @@
               <w:noProof/>
             </w:rPr>
           </w:pPr>
-          <w:hyperlink w:anchor="_Toc19780749" w:history="1">
+          <w:hyperlink w:anchor="_Toc21505507" w:history="1">
             <w:r>
               <w:rPr>
                 <w:rStyle w:val="Hyperlink"/>
@@ -188,7 +188,7 @@
                 <w:noProof/>
                 <w:webHidden/>
               </w:rPr>
-              <w:instrText xml:space="preserve"> PAGEREF _Toc19780749 \h </w:instrText>
+              <w:instrText xml:space="preserve"> PAGEREF _Toc21505507 \h </w:instrText>
             </w:r>
             <w:r>
               <w:rPr>
@@ -229,7 +229,7 @@
               <w:noProof/>
             </w:rPr>
           </w:pPr>
-          <w:hyperlink w:anchor="_Toc19780750" w:history="1">
+          <w:hyperlink w:anchor="_Toc21505508" w:history="1">
             <w:r>
               <w:rPr>
                 <w:rStyle w:val="Hyperlink"/>
@@ -256,7 +256,7 @@
                 <w:noProof/>
                 <w:webHidden/>
               </w:rPr>
-              <w:instrText xml:space="preserve"> PAGEREF _Toc19780750 \h </w:instrText>
+              <w:instrText xml:space="preserve"> PAGEREF _Toc21505508 \h </w:instrText>
             </w:r>
             <w:r>
               <w:rPr>
@@ -297,7 +297,7 @@
               <w:noProof/>
             </w:rPr>
           </w:pPr>
-          <w:hyperlink w:anchor="_Toc19780751" w:history="1">
+          <w:hyperlink w:anchor="_Toc21505509" w:history="1">
             <w:r>
               <w:rPr>
                 <w:rStyle w:val="Hyperlink"/>
@@ -324,7 +324,7 @@
                 <w:noProof/>
                 <w:webHidden/>
               </w:rPr>
-              <w:instrText xml:space="preserve"> PAGEREF _Toc19780751 \h </w:instrText>
+              <w:instrText xml:space="preserve"> PAGEREF _Toc21505509 \h </w:instrText>
             </w:r>
             <w:r>
               <w:rPr>
@@ -365,7 +365,7 @@
               <w:noProof/>
             </w:rPr>
           </w:pPr>
-          <w:hyperlink w:anchor="_Toc19780752" w:history="1">
+          <w:hyperlink w:anchor="_Toc21505510" w:history="1">
             <w:r>
               <w:rPr>
                 <w:rStyle w:val="Hyperlink"/>
@@ -392,7 +392,7 @@
                 <w:noProof/>
                 <w:webHidden/>
               </w:rPr>
-              <w:instrText xml:space="preserve"> PAGEREF _Toc19780752 \h </w:instrText>
+              <w:instrText xml:space="preserve"> PAGEREF _Toc21505510 \h </w:instrText>
             </w:r>
             <w:r>
               <w:rPr>
@@ -433,7 +433,7 @@
               <w:noProof/>
             </w:rPr>
           </w:pPr>
-          <w:hyperlink w:anchor="_Toc19780753" w:history="1">
+          <w:hyperlink w:anchor="_Toc21505511" w:history="1">
             <w:r>
               <w:rPr>
                 <w:rStyle w:val="Hyperlink"/>
@@ -460,7 +460,7 @@
                 <w:noProof/>
                 <w:webHidden/>
               </w:rPr>
-              <w:instrText xml:space="preserve"> PAGEREF _Toc19780753 \h </w:instrText>
+              <w:instrText xml:space="preserve"> PAGEREF _Toc21505511 \h </w:instrText>
             </w:r>
             <w:r>
               <w:rPr>
@@ -501,7 +501,7 @@
               <w:noProof/>
             </w:rPr>
           </w:pPr>
-          <w:hyperlink w:anchor="_Toc19780754" w:history="1">
+          <w:hyperlink w:anchor="_Toc21505512" w:history="1">
             <w:r>
               <w:rPr>
                 <w:rStyle w:val="Hyperlink"/>
@@ -528,7 +528,7 @@
                 <w:noProof/>
                 <w:webHidden/>
               </w:rPr>
-              <w:instrText xml:space="preserve"> PAGEREF _Toc19780754 \h </w:instrText>
+              <w:instrText xml:space="preserve"> PAGEREF _Toc21505512 \h </w:instrText>
             </w:r>
             <w:r>
               <w:rPr>
@@ -569,7 +569,7 @@
               <w:noProof/>
             </w:rPr>
           </w:pPr>
-          <w:hyperlink w:anchor="_Toc19780755" w:history="1">
+          <w:hyperlink w:anchor="_Toc21505513" w:history="1">
             <w:r>
               <w:rPr>
                 <w:rStyle w:val="Hyperlink"/>
@@ -596,7 +596,7 @@
                 <w:noProof/>
                 <w:webHidden/>
               </w:rPr>
-              <w:instrText xml:space="preserve"> PAGEREF _Toc19780755 \h </w:instrText>
+              <w:instrText xml:space="preserve"> PAGEREF _Toc21505513 \h </w:instrText>
             </w:r>
             <w:r>
               <w:rPr>
@@ -637,7 +637,7 @@
               <w:noProof/>
             </w:rPr>
           </w:pPr>
-          <w:hyperlink w:anchor="_Toc19780756" w:history="1">
+          <w:hyperlink w:anchor="_Toc21505514" w:history="1">
             <w:r>
               <w:rPr>
                 <w:rStyle w:val="Hyperlink"/>
@@ -664,7 +664,7 @@
                 <w:noProof/>
                 <w:webHidden/>
               </w:rPr>
-              <w:instrText xml:space="preserve"> PAGEREF _Toc19780756 \h </w:instrText>
+              <w:instrText xml:space="preserve"> PAGEREF _Toc21505514 \h </w:instrText>
             </w:r>
             <w:r>
               <w:rPr>
@@ -705,7 +705,7 @@
               <w:noProof/>
             </w:rPr>
           </w:pPr>
-          <w:hyperlink w:anchor="_Toc19780757" w:history="1">
+          <w:hyperlink w:anchor="_Toc21505515" w:history="1">
             <w:r>
               <w:rPr>
                 <w:rStyle w:val="Hyperlink"/>
@@ -732,7 +732,7 @@
                 <w:noProof/>
                 <w:webHidden/>
               </w:rPr>
-              <w:instrText xml:space="preserve"> PAGEREF _Toc19780757 \h </w:instrText>
+              <w:instrText xml:space="preserve"> PAGEREF _Toc21505515 \h </w:instrText>
             </w:r>
             <w:r>
               <w:rPr>
@@ -773,7 +773,7 @@
               <w:noProof/>
             </w:rPr>
           </w:pPr>
-          <w:hyperlink w:anchor="_Toc19780758" w:history="1">
+          <w:hyperlink w:anchor="_Toc21505516" w:history="1">
             <w:r>
               <w:rPr>
                 <w:rStyle w:val="Hyperlink"/>
@@ -800,7 +800,7 @@
                 <w:noProof/>
                 <w:webHidden/>
               </w:rPr>
-              <w:instrText xml:space="preserve"> PAGEREF _Toc19780758 \h </w:instrText>
+              <w:instrText xml:space="preserve"> PAGEREF _Toc21505516 \h </w:instrText>
             </w:r>
             <w:r>
               <w:rPr>
@@ -841,7 +841,7 @@
               <w:noProof/>
             </w:rPr>
           </w:pPr>
-          <w:hyperlink w:anchor="_Toc19780759" w:history="1">
+          <w:hyperlink w:anchor="_Toc21505517" w:history="1">
             <w:r>
               <w:rPr>
                 <w:rStyle w:val="Hyperlink"/>
@@ -868,7 +868,7 @@
                 <w:noProof/>
                 <w:webHidden/>
               </w:rPr>
-              <w:instrText xml:space="preserve"> PAGEREF _Toc19780759 \h </w:instrText>
+              <w:instrText xml:space="preserve"> PAGEREF _Toc21505517 \h </w:instrText>
             </w:r>
             <w:r>
               <w:rPr>
@@ -909,7 +909,7 @@
               <w:noProof/>
             </w:rPr>
           </w:pPr>
-          <w:hyperlink w:anchor="_Toc19780760" w:history="1">
+          <w:hyperlink w:anchor="_Toc21505518" w:history="1">
             <w:r>
               <w:rPr>
                 <w:rStyle w:val="Hyperlink"/>
@@ -936,7 +936,7 @@
                 <w:noProof/>
                 <w:webHidden/>
               </w:rPr>
-              <w:instrText xml:space="preserve"> PAGEREF _Toc19780760 \h </w:instrText>
+              <w:instrText xml:space="preserve"> PAGEREF _Toc21505518 \h </w:instrText>
             </w:r>
             <w:r>
               <w:rPr>
@@ -977,7 +977,7 @@
               <w:noProof/>
             </w:rPr>
           </w:pPr>
-          <w:hyperlink w:anchor="_Toc19780761" w:history="1">
+          <w:hyperlink w:anchor="_Toc21505519" w:history="1">
             <w:r>
               <w:rPr>
                 <w:rStyle w:val="Hyperlink"/>
@@ -1004,7 +1004,7 @@
                 <w:noProof/>
                 <w:webHidden/>
               </w:rPr>
-              <w:instrText xml:space="preserve"> PAGEREF _Toc19780761 \h </w:instrText>
+              <w:instrText xml:space="preserve"> PAGEREF _Toc21505519 \h </w:instrText>
             </w:r>
             <w:r>
               <w:rPr>
@@ -1045,7 +1045,7 @@
               <w:noProof/>
             </w:rPr>
           </w:pPr>
-          <w:hyperlink w:anchor="_Toc19780762" w:history="1">
+          <w:hyperlink w:anchor="_Toc21505520" w:history="1">
             <w:r>
               <w:rPr>
                 <w:rStyle w:val="Hyperlink"/>
@@ -1072,7 +1072,7 @@
                 <w:noProof/>
                 <w:webHidden/>
               </w:rPr>
-              <w:instrText xml:space="preserve"> PAGEREF _Toc19780762 \h </w:instrText>
+              <w:instrText xml:space="preserve"> PAGEREF _Toc21505520 \h </w:instrText>
             </w:r>
             <w:r>
               <w:rPr>
@@ -1113,7 +1113,7 @@
               <w:noProof/>
             </w:rPr>
           </w:pPr>
-          <w:hyperlink w:anchor="_Toc19780763" w:history="1">
+          <w:hyperlink w:anchor="_Toc21505521" w:history="1">
             <w:r>
               <w:rPr>
                 <w:rStyle w:val="Hyperlink"/>
@@ -1140,7 +1140,7 @@
                 <w:noProof/>
                 <w:webHidden/>
               </w:rPr>
-              <w:instrText xml:space="preserve"> PAGEREF _Toc19780763 \h </w:instrText>
+              <w:instrText xml:space="preserve"> PAGEREF _Toc21505521 \h </w:instrText>
             </w:r>
             <w:r>
               <w:rPr>
@@ -1183,7 +1183,7 @@
         <w:pStyle w:val="berschrift1"/>
       </w:pPr>
       <w:bookmarkStart w:id="1" w:name="vowort"/>
-      <w:bookmarkStart w:id="2" w:name="_Toc19780748"/>
+      <w:bookmarkStart w:id="2" w:name="_Toc21505506"/>
       <w:r>
         <w:t>Vowort</w:t>
       </w:r>
@@ -1323,7 +1323,7 @@
         <w:pStyle w:val="berschrift2"/>
       </w:pPr>
       <w:bookmarkStart w:id="3" w:name="und-noch-was"/>
-      <w:bookmarkStart w:id="4" w:name="_Toc19780749"/>
+      <w:bookmarkStart w:id="4" w:name="_Toc21505507"/>
       <w:r>
         <w:lastRenderedPageBreak/>
         <w:t>Und noch was</w:t>
@@ -1804,7 +1804,7 @@
         <w:pStyle w:val="berschrift1"/>
       </w:pPr>
       <w:bookmarkStart w:id="5" w:name="mit-markdown-schreiben"/>
-      <w:bookmarkStart w:id="6" w:name="_Toc19780750"/>
+      <w:bookmarkStart w:id="6" w:name="_Toc21505508"/>
       <w:r>
         <w:t>Mit Markdown schreiben</w:t>
       </w:r>
@@ -1815,8 +1815,8 @@
       <w:pPr>
         <w:pStyle w:val="berschrift2"/>
       </w:pPr>
-      <w:bookmarkStart w:id="7" w:name="überschrift-2"/>
-      <w:bookmarkStart w:id="8" w:name="_Toc19780751"/>
+      <w:bookmarkStart w:id="7" w:name="uberschrift-2"/>
+      <w:bookmarkStart w:id="8" w:name="_Toc21505509"/>
       <w:r>
         <w:t>Überschrift 2</w:t>
       </w:r>
@@ -1827,8 +1827,8 @@
       <w:pPr>
         <w:pStyle w:val="berschrift3"/>
       </w:pPr>
-      <w:bookmarkStart w:id="9" w:name="überschrift-3"/>
-      <w:bookmarkStart w:id="10" w:name="_Toc19780752"/>
+      <w:bookmarkStart w:id="9" w:name="uberschrift-3"/>
+      <w:bookmarkStart w:id="10" w:name="_Toc21505510"/>
       <w:r>
         <w:t>Überschrift 3</w:t>
       </w:r>
@@ -1839,7 +1839,7 @@
       <w:pPr>
         <w:pStyle w:val="berschrift4"/>
       </w:pPr>
-      <w:bookmarkStart w:id="11" w:name="überschrift-4"/>
+      <w:bookmarkStart w:id="11" w:name="uberschrift-4"/>
       <w:r>
         <w:t>Überschrift 4</w:t>
       </w:r>
@@ -1849,7 +1849,7 @@
       <w:pPr>
         <w:pStyle w:val="berschrift5"/>
       </w:pPr>
-      <w:bookmarkStart w:id="12" w:name="überschrift-5"/>
+      <w:bookmarkStart w:id="12" w:name="uberschrift-5"/>
       <w:r>
         <w:t>Überschrift 5</w:t>
       </w:r>
@@ -1860,7 +1860,7 @@
         <w:pStyle w:val="berschrift2"/>
       </w:pPr>
       <w:bookmarkStart w:id="13" w:name="betonung"/>
-      <w:bookmarkStart w:id="14" w:name="_Toc19780753"/>
+      <w:bookmarkStart w:id="14" w:name="_Toc21505511"/>
       <w:r>
         <w:t>Betonung</w:t>
       </w:r>
@@ -1965,7 +1965,7 @@
         <w:pStyle w:val="berschrift2"/>
       </w:pPr>
       <w:bookmarkStart w:id="15" w:name="listen"/>
-      <w:bookmarkStart w:id="16" w:name="_Toc19780754"/>
+      <w:bookmarkStart w:id="16" w:name="_Toc21505512"/>
       <w:r>
         <w:t>Listen</w:t>
       </w:r>
@@ -2114,7 +2114,7 @@
         <w:pStyle w:val="berschrift2"/>
       </w:pPr>
       <w:bookmarkStart w:id="17" w:name="links"/>
-      <w:bookmarkStart w:id="18" w:name="_Toc19780755"/>
+      <w:bookmarkStart w:id="18" w:name="_Toc21505513"/>
       <w:r>
         <w:t>Links</w:t>
       </w:r>
@@ -2184,7 +2184,7 @@
         <w:pStyle w:val="Textkrper"/>
       </w:pPr>
       <w:r>
-        <w:t xml:space="preserve">URLs und URLs in spitzen Klammern werden automatisch in Links umgewandelt. http://www.example.com oder </w:t>
+        <w:t xml:space="preserve">URLs und URLs in spitzen Klammern werden automatisch in Links umgewandelt. </w:t>
       </w:r>
       <w:hyperlink r:id="rId11">
         <w:r>
@@ -2195,7 +2195,21 @@
         </w:r>
       </w:hyperlink>
       <w:r>
-        <w:t xml:space="preserve"> und manchmal auch example.com (aber nicht auf Github, zum Beispiel).</w:t>
+        <w:t xml:space="preserve"> oder </w:t>
+      </w:r>
+      <w:hyperlink r:id="rId12">
+        <w:r>
+          <w:rPr>
+            <w:rStyle w:val="Hyperlink"/>
+          </w:rPr>
+          <w:t>http://www.example.com</w:t>
+        </w:r>
+      </w:hyperlink>
+      <w:r>
+        <w:t xml:space="preserve"> und manchmal auch example.com (aber nicht auf </w:t>
+      </w:r>
+      <w:r>
+        <w:t>Github, zum Beispiel).</w:t>
       </w:r>
     </w:p>
     <w:p>
@@ -2203,7 +2217,7 @@
         <w:pStyle w:val="berschrift2"/>
       </w:pPr>
       <w:bookmarkStart w:id="19" w:name="bilder"/>
-      <w:bookmarkStart w:id="20" w:name="_Toc19780756"/>
+      <w:bookmarkStart w:id="20" w:name="_Toc21505514"/>
       <w:r>
         <w:t>Bilder</w:t>
       </w:r>
@@ -2215,10 +2229,7 @@
         <w:pStyle w:val="FirstParagraph"/>
       </w:pPr>
       <w:r>
-        <w:t>Speichern Si</w:t>
-      </w:r>
-      <w:r>
-        <w:t xml:space="preserve">e Ihr Bild als JPG oder PNG in den Ordner </w:t>
+        <w:t xml:space="preserve">Speichern Sie Ihr Bild als JPG oder PNG in den Ordner </w:t>
       </w:r>
       <w:r>
         <w:rPr>
@@ -2295,7 +2306,7 @@
         <w:pStyle w:val="berschrift2"/>
       </w:pPr>
       <w:bookmarkStart w:id="21" w:name="tabellen"/>
-      <w:bookmarkStart w:id="22" w:name="_Toc19780757"/>
+      <w:bookmarkStart w:id="22" w:name="_Toc21505515"/>
       <w:r>
         <w:t>Tabellen</w:t>
       </w:r>
@@ -2315,7 +2326,10 @@
         <w:pStyle w:val="TableCaption"/>
       </w:pPr>
       <w:r>
-        <w:t>Tabellen haben nur eine Beschriftung, wenn sie explizit angegeben ist.</w:t>
+        <w:t>Tabellen haben nur eine Beschriftung, wenn sie e</w:t>
+      </w:r>
+      <w:r>
+        <w:t>xplizit angegeben ist.</w:t>
       </w:r>
     </w:p>
     <w:tbl>
@@ -2657,7 +2671,7 @@
         <w:pStyle w:val="berschrift2"/>
       </w:pPr>
       <w:bookmarkStart w:id="23" w:name="blockzitate"/>
-      <w:bookmarkStart w:id="24" w:name="_Toc19780758"/>
+      <w:bookmarkStart w:id="24" w:name="_Toc21505516"/>
       <w:r>
         <w:t>Blockzitate</w:t>
       </w:r>
@@ -2712,8 +2726,8 @@
       <w:pPr>
         <w:pStyle w:val="berschrift2"/>
       </w:pPr>
-      <w:bookmarkStart w:id="25" w:name="fußnoten"/>
-      <w:bookmarkStart w:id="26" w:name="_Toc19780759"/>
+      <w:bookmarkStart w:id="25" w:name="funoten"/>
+      <w:bookmarkStart w:id="26" w:name="_Toc21505517"/>
       <w:r>
         <w:lastRenderedPageBreak/>
         <w:t>Fußnoten</w:t>
@@ -2748,7 +2762,7 @@
         <w:pStyle w:val="berschrift2"/>
       </w:pPr>
       <w:bookmarkStart w:id="27" w:name="kommentare"/>
-      <w:bookmarkStart w:id="28" w:name="_Toc19780760"/>
+      <w:bookmarkStart w:id="28" w:name="_Toc21505518"/>
       <w:r>
         <w:t>Kommentare</w:t>
       </w:r>
@@ -2759,8 +2773,8 @@
       <w:pPr>
         <w:pStyle w:val="berschrift2"/>
       </w:pPr>
-      <w:bookmarkStart w:id="29" w:name="zitate-zu-ihrem-dokument-hinzufügen"/>
-      <w:bookmarkStart w:id="30" w:name="_Toc19780761"/>
+      <w:bookmarkStart w:id="29" w:name="zitate-zu-ihrem-dokument-hinzufugen"/>
+      <w:bookmarkStart w:id="30" w:name="_Toc21505519"/>
       <w:r>
         <w:t>Zitate zu Ihrem Dokument hinzufügen</w:t>
       </w:r>
@@ -2867,12 +2881,6 @@
         <w:br/>
       </w:r>
       <w:r>
-        <w:rPr>
-          <w:rStyle w:val="NormalTok"/>
-        </w:rPr>
-        <w:t xml:space="preserve">  </w:t>
-      </w:r>
-      <w:r>
         <w:br/>
       </w:r>
       <w:r>
@@ -2894,8 +2902,8 @@
       <w:pPr>
         <w:pStyle w:val="berschrift2"/>
       </w:pPr>
-      <w:bookmarkStart w:id="31" w:name="zitierweise-ändern"/>
-      <w:bookmarkStart w:id="32" w:name="_Toc19780762"/>
+      <w:bookmarkStart w:id="31" w:name="zitierweise-andern"/>
+      <w:bookmarkStart w:id="32" w:name="_Toc21505520"/>
       <w:r>
         <w:t>Zitierweise ändern</w:t>
       </w:r>
@@ -2909,7 +2917,7 @@
       <w:r>
         <w:t xml:space="preserve">Wählen Sie einen Stil aus der Liste </w:t>
       </w:r>
-      <w:hyperlink r:id="rId12">
+      <w:hyperlink r:id="rId13">
         <w:r>
           <w:rPr>
             <w:rStyle w:val="Hyperlink"/>
@@ -2918,34 +2926,18 @@
         </w:r>
       </w:hyperlink>
       <w:r>
-        <w:t xml:space="preserve"> oder den</w:t>
-      </w:r>
-      <w:r>
-        <w:t xml:space="preserve"> entsprechenden </w:t>
-      </w:r>
-      <w:hyperlink r:id="rId13">
-        <w:proofErr w:type="spellStart"/>
+        <w:t xml:space="preserve"> oder den e</w:t>
+      </w:r>
+      <w:r>
+        <w:t xml:space="preserve">ntsprechenden </w:t>
+      </w:r>
+      <w:hyperlink r:id="rId14">
         <w:r>
           <w:rPr>
             <w:rStyle w:val="Hyperlink"/>
           </w:rPr>
-          <w:t>GitHub</w:t>
+          <w:t>GitHub Repo</w:t>
         </w:r>
-        <w:proofErr w:type="spellEnd"/>
-        <w:r>
-          <w:rPr>
-            <w:rStyle w:val="Hyperlink"/>
-          </w:rPr>
-          <w:t xml:space="preserve"> </w:t>
-        </w:r>
-        <w:proofErr w:type="spellStart"/>
-        <w:r>
-          <w:rPr>
-            <w:rStyle w:val="Hyperlink"/>
-          </w:rPr>
-          <w:t>Repo</w:t>
-        </w:r>
-        <w:proofErr w:type="spellEnd"/>
       </w:hyperlink>
       <w:r>
         <w:t xml:space="preserve"> und speichern Sie ihn unter </w:t>
@@ -2965,7 +2957,7 @@
         <w:pStyle w:val="berschrift1"/>
       </w:pPr>
       <w:bookmarkStart w:id="33" w:name="literaturverzeichnis"/>
-      <w:bookmarkStart w:id="34" w:name="_Toc19780763"/>
+      <w:bookmarkStart w:id="34" w:name="_Toc21505521"/>
       <w:r>
         <w:lastRenderedPageBreak/>
         <w:t>Literaturverzeichnis</w:t>
@@ -2986,13 +2978,13 @@
         <w:rPr>
           <w:i/>
         </w:rPr>
-        <w:t>Roberto Busa, S. J., and the Emergence of Humanities Computing. The P</w:t>
+        <w:t>Roberto Busa, S. J., and the Emergence of Humanities Computing. The Pri</w:t>
       </w:r>
       <w:r>
         <w:rPr>
           <w:i/>
         </w:rPr>
-        <w:t>riest and the Punched Cards</w:t>
+        <w:t>est and the Punched Cards</w:t>
       </w:r>
       <w:r>
         <w:t>. London: Routledge, 2016.</w:t>
@@ -3016,7 +3008,7 @@
       <w:r>
         <w:t xml:space="preserve">, 2015. </w:t>
       </w:r>
-      <w:hyperlink r:id="rId14">
+      <w:hyperlink r:id="rId15">
         <w:r>
           <w:rPr>
             <w:rStyle w:val="Hyperlink"/>
@@ -3027,9 +3019,9 @@
       <w:r>
         <w:t>.</w:t>
       </w:r>
-      <w:bookmarkEnd w:id="36"/>
-      <w:bookmarkEnd w:id="37"/>
-    </w:p>
+    </w:p>
+    <w:bookmarkEnd w:id="37"/>
+    <w:bookmarkEnd w:id="36"/>
     <w:sectPr>
       <w:pgSz w:w="12240" w:h="15840"/>
       <w:pgMar w:top="1417" w:right="1417" w:bottom="1134" w:left="1417" w:header="720" w:footer="720" w:gutter="0"/>
@@ -3226,7 +3218,7 @@
   <w:abstractNum w:abstractNumId="0" w15:restartNumberingAfterBreak="0">
     <w:nsid w:val="EA454B4C"/>
     <w:multiLevelType w:val="multilevel"/>
-    <w:tmpl w:val="E9DC1A8E"/>
+    <w:tmpl w:val="74068F02"/>
     <w:lvl w:ilvl="0">
       <w:numFmt w:val="bullet"/>
       <w:lvlText w:val="•"/>
@@ -3330,7 +3322,7 @@
   <w:abstractNum w:abstractNumId="1" w15:restartNumberingAfterBreak="0">
     <w:nsid w:val="2C1AE401"/>
     <w:multiLevelType w:val="multilevel"/>
-    <w:tmpl w:val="43347E5A"/>
+    <w:tmpl w:val="89C60322"/>
     <w:lvl w:ilvl="0">
       <w:numFmt w:val="bullet"/>
       <w:lvlText w:val=" "/>
@@ -3434,7 +3426,7 @@
   <w:abstractNum w:abstractNumId="2" w15:restartNumberingAfterBreak="0">
     <w:nsid w:val="71315DCA"/>
     <w:multiLevelType w:val="multilevel"/>
-    <w:tmpl w:val="17EC27FC"/>
+    <w:tmpl w:val="C16E36CA"/>
     <w:lvl w:ilvl="0">
       <w:start w:val="1"/>
       <w:numFmt w:val="decimal"/>
@@ -4736,7 +4728,7 @@
     <w:autoRedefine/>
     <w:uiPriority w:val="39"/>
     <w:unhideWhenUsed/>
-    <w:rsid w:val="0046179E"/>
+    <w:rsid w:val="00433F9C"/>
     <w:pPr>
       <w:spacing w:after="100"/>
     </w:pPr>
@@ -4748,7 +4740,7 @@
     <w:autoRedefine/>
     <w:uiPriority w:val="39"/>
     <w:unhideWhenUsed/>
-    <w:rsid w:val="0046179E"/>
+    <w:rsid w:val="00433F9C"/>
     <w:pPr>
       <w:spacing w:after="100"/>
       <w:ind w:left="240"/>
@@ -4761,7 +4753,7 @@
     <w:autoRedefine/>
     <w:uiPriority w:val="39"/>
     <w:unhideWhenUsed/>
-    <w:rsid w:val="0046179E"/>
+    <w:rsid w:val="00433F9C"/>
     <w:pPr>
       <w:spacing w:after="100"/>
       <w:ind w:left="480"/>

</xml_diff>

<commit_message>
preview image and some minor fixes
</commit_message>
<xml_diff>
--- a/template/academic-pandoc-template.docx
+++ b/template/academic-pandoc-template.docx
@@ -58,7 +58,7 @@
           <w:sz w:val="24"/>
           <w:szCs w:val="24"/>
         </w:rPr>
-        <w:id w:val="885000215"/>
+        <w:id w:val="253089211"/>
         <w:docPartObj>
           <w:docPartGallery w:val="Table of Contents"/>
           <w:docPartUnique/>
@@ -71,7 +71,7 @@
             <w:pStyle w:val="Inhaltsverzeichnisberschrift"/>
           </w:pPr>
           <w:r>
-            <w:t>Table of Contents</w:t>
+            <w:t>Inhaltsverzeichnis</w:t>
           </w:r>
         </w:p>
         <w:p>
@@ -93,7 +93,7 @@
           <w:r>
             <w:fldChar w:fldCharType="separate"/>
           </w:r>
-          <w:hyperlink w:anchor="_Toc21505506" w:history="1">
+          <w:hyperlink w:anchor="_Toc31119786" w:history="1">
             <w:r>
               <w:rPr>
                 <w:rStyle w:val="Hyperlink"/>
@@ -120,7 +120,7 @@
                 <w:noProof/>
                 <w:webHidden/>
               </w:rPr>
-              <w:instrText xml:space="preserve"> PAGEREF _Toc21505506 \h </w:instrText>
+              <w:instrText xml:space="preserve"> PAGEREF _Toc31119786 \h </w:instrText>
             </w:r>
             <w:r>
               <w:rPr>
@@ -161,7 +161,7 @@
               <w:noProof/>
             </w:rPr>
           </w:pPr>
-          <w:hyperlink w:anchor="_Toc21505507" w:history="1">
+          <w:hyperlink w:anchor="_Toc31119787" w:history="1">
             <w:r>
               <w:rPr>
                 <w:rStyle w:val="Hyperlink"/>
@@ -188,7 +188,7 @@
                 <w:noProof/>
                 <w:webHidden/>
               </w:rPr>
-              <w:instrText xml:space="preserve"> PAGEREF _Toc21505507 \h </w:instrText>
+              <w:instrText xml:space="preserve"> PAGEREF _Toc31119787 \h </w:instrText>
             </w:r>
             <w:r>
               <w:rPr>
@@ -229,7 +229,7 @@
               <w:noProof/>
             </w:rPr>
           </w:pPr>
-          <w:hyperlink w:anchor="_Toc21505508" w:history="1">
+          <w:hyperlink w:anchor="_Toc31119788" w:history="1">
             <w:r>
               <w:rPr>
                 <w:rStyle w:val="Hyperlink"/>
@@ -256,7 +256,7 @@
                 <w:noProof/>
                 <w:webHidden/>
               </w:rPr>
-              <w:instrText xml:space="preserve"> PAGEREF _Toc21505508 \h </w:instrText>
+              <w:instrText xml:space="preserve"> PAGEREF _Toc31119788 \h </w:instrText>
             </w:r>
             <w:r>
               <w:rPr>
@@ -297,7 +297,7 @@
               <w:noProof/>
             </w:rPr>
           </w:pPr>
-          <w:hyperlink w:anchor="_Toc21505509" w:history="1">
+          <w:hyperlink w:anchor="_Toc31119789" w:history="1">
             <w:r>
               <w:rPr>
                 <w:rStyle w:val="Hyperlink"/>
@@ -324,7 +324,7 @@
                 <w:noProof/>
                 <w:webHidden/>
               </w:rPr>
-              <w:instrText xml:space="preserve"> PAGEREF _Toc21505509 \h </w:instrText>
+              <w:instrText xml:space="preserve"> PAGEREF _Toc31119789 \h </w:instrText>
             </w:r>
             <w:r>
               <w:rPr>
@@ -365,7 +365,7 @@
               <w:noProof/>
             </w:rPr>
           </w:pPr>
-          <w:hyperlink w:anchor="_Toc21505510" w:history="1">
+          <w:hyperlink w:anchor="_Toc31119790" w:history="1">
             <w:r>
               <w:rPr>
                 <w:rStyle w:val="Hyperlink"/>
@@ -392,7 +392,7 @@
                 <w:noProof/>
                 <w:webHidden/>
               </w:rPr>
-              <w:instrText xml:space="preserve"> PAGEREF _Toc21505510 \h </w:instrText>
+              <w:instrText xml:space="preserve"> PAGEREF _Toc31119790 \h </w:instrText>
             </w:r>
             <w:r>
               <w:rPr>
@@ -433,7 +433,7 @@
               <w:noProof/>
             </w:rPr>
           </w:pPr>
-          <w:hyperlink w:anchor="_Toc21505511" w:history="1">
+          <w:hyperlink w:anchor="_Toc31119791" w:history="1">
             <w:r>
               <w:rPr>
                 <w:rStyle w:val="Hyperlink"/>
@@ -460,7 +460,7 @@
                 <w:noProof/>
                 <w:webHidden/>
               </w:rPr>
-              <w:instrText xml:space="preserve"> PAGEREF _Toc21505511 \h </w:instrText>
+              <w:instrText xml:space="preserve"> PAGEREF _Toc31119791 \h </w:instrText>
             </w:r>
             <w:r>
               <w:rPr>
@@ -501,7 +501,7 @@
               <w:noProof/>
             </w:rPr>
           </w:pPr>
-          <w:hyperlink w:anchor="_Toc21505512" w:history="1">
+          <w:hyperlink w:anchor="_Toc31119792" w:history="1">
             <w:r>
               <w:rPr>
                 <w:rStyle w:val="Hyperlink"/>
@@ -528,7 +528,7 @@
                 <w:noProof/>
                 <w:webHidden/>
               </w:rPr>
-              <w:instrText xml:space="preserve"> PAGEREF _Toc21505512 \h </w:instrText>
+              <w:instrText xml:space="preserve"> PAGEREF _Toc31119792 \h </w:instrText>
             </w:r>
             <w:r>
               <w:rPr>
@@ -548,7 +548,7 @@
                 <w:noProof/>
                 <w:webHidden/>
               </w:rPr>
-              <w:t>5</w:t>
+              <w:t>6</w:t>
             </w:r>
             <w:r>
               <w:rPr>
@@ -569,7 +569,7 @@
               <w:noProof/>
             </w:rPr>
           </w:pPr>
-          <w:hyperlink w:anchor="_Toc21505513" w:history="1">
+          <w:hyperlink w:anchor="_Toc31119793" w:history="1">
             <w:r>
               <w:rPr>
                 <w:rStyle w:val="Hyperlink"/>
@@ -596,7 +596,7 @@
                 <w:noProof/>
                 <w:webHidden/>
               </w:rPr>
-              <w:instrText xml:space="preserve"> PAGEREF _Toc21505513 \h </w:instrText>
+              <w:instrText xml:space="preserve"> PAGEREF _Toc31119793 \h </w:instrText>
             </w:r>
             <w:r>
               <w:rPr>
@@ -637,7 +637,7 @@
               <w:noProof/>
             </w:rPr>
           </w:pPr>
-          <w:hyperlink w:anchor="_Toc21505514" w:history="1">
+          <w:hyperlink w:anchor="_Toc31119794" w:history="1">
             <w:r>
               <w:rPr>
                 <w:rStyle w:val="Hyperlink"/>
@@ -664,7 +664,7 @@
                 <w:noProof/>
                 <w:webHidden/>
               </w:rPr>
-              <w:instrText xml:space="preserve"> PAGEREF _Toc21505514 \h </w:instrText>
+              <w:instrText xml:space="preserve"> PAGEREF _Toc31119794 \h </w:instrText>
             </w:r>
             <w:r>
               <w:rPr>
@@ -705,7 +705,7 @@
               <w:noProof/>
             </w:rPr>
           </w:pPr>
-          <w:hyperlink w:anchor="_Toc21505515" w:history="1">
+          <w:hyperlink w:anchor="_Toc31119795" w:history="1">
             <w:r>
               <w:rPr>
                 <w:rStyle w:val="Hyperlink"/>
@@ -732,7 +732,7 @@
                 <w:noProof/>
                 <w:webHidden/>
               </w:rPr>
-              <w:instrText xml:space="preserve"> PAGEREF _Toc21505515 \h </w:instrText>
+              <w:instrText xml:space="preserve"> PAGEREF _Toc31119795 \h </w:instrText>
             </w:r>
             <w:r>
               <w:rPr>
@@ -773,7 +773,7 @@
               <w:noProof/>
             </w:rPr>
           </w:pPr>
-          <w:hyperlink w:anchor="_Toc21505516" w:history="1">
+          <w:hyperlink w:anchor="_Toc31119796" w:history="1">
             <w:r>
               <w:rPr>
                 <w:rStyle w:val="Hyperlink"/>
@@ -800,7 +800,7 @@
                 <w:noProof/>
                 <w:webHidden/>
               </w:rPr>
-              <w:instrText xml:space="preserve"> PAGEREF _Toc21505516 \h </w:instrText>
+              <w:instrText xml:space="preserve"> PAGEREF _Toc31119796 \h </w:instrText>
             </w:r>
             <w:r>
               <w:rPr>
@@ -841,7 +841,7 @@
               <w:noProof/>
             </w:rPr>
           </w:pPr>
-          <w:hyperlink w:anchor="_Toc21505517" w:history="1">
+          <w:hyperlink w:anchor="_Toc31119797" w:history="1">
             <w:r>
               <w:rPr>
                 <w:rStyle w:val="Hyperlink"/>
@@ -868,7 +868,7 @@
                 <w:noProof/>
                 <w:webHidden/>
               </w:rPr>
-              <w:instrText xml:space="preserve"> PAGEREF _Toc21505517 \h </w:instrText>
+              <w:instrText xml:space="preserve"> PAGEREF _Toc31119797 \h </w:instrText>
             </w:r>
             <w:r>
               <w:rPr>
@@ -909,7 +909,7 @@
               <w:noProof/>
             </w:rPr>
           </w:pPr>
-          <w:hyperlink w:anchor="_Toc21505518" w:history="1">
+          <w:hyperlink w:anchor="_Toc31119798" w:history="1">
             <w:r>
               <w:rPr>
                 <w:rStyle w:val="Hyperlink"/>
@@ -936,7 +936,7 @@
                 <w:noProof/>
                 <w:webHidden/>
               </w:rPr>
-              <w:instrText xml:space="preserve"> PAGEREF _Toc21505518 \h </w:instrText>
+              <w:instrText xml:space="preserve"> PAGEREF _Toc31119798 \h </w:instrText>
             </w:r>
             <w:r>
               <w:rPr>
@@ -977,7 +977,7 @@
               <w:noProof/>
             </w:rPr>
           </w:pPr>
-          <w:hyperlink w:anchor="_Toc21505519" w:history="1">
+          <w:hyperlink w:anchor="_Toc31119799" w:history="1">
             <w:r>
               <w:rPr>
                 <w:rStyle w:val="Hyperlink"/>
@@ -1004,7 +1004,7 @@
                 <w:noProof/>
                 <w:webHidden/>
               </w:rPr>
-              <w:instrText xml:space="preserve"> PAGEREF _Toc21505519 \h </w:instrText>
+              <w:instrText xml:space="preserve"> PAGEREF _Toc31119799 \h </w:instrText>
             </w:r>
             <w:r>
               <w:rPr>
@@ -1045,7 +1045,7 @@
               <w:noProof/>
             </w:rPr>
           </w:pPr>
-          <w:hyperlink w:anchor="_Toc21505520" w:history="1">
+          <w:hyperlink w:anchor="_Toc31119800" w:history="1">
             <w:r>
               <w:rPr>
                 <w:rStyle w:val="Hyperlink"/>
@@ -1072,7 +1072,7 @@
                 <w:noProof/>
                 <w:webHidden/>
               </w:rPr>
-              <w:instrText xml:space="preserve"> PAGEREF _Toc21505520 \h </w:instrText>
+              <w:instrText xml:space="preserve"> PAGEREF _Toc31119800 \h </w:instrText>
             </w:r>
             <w:r>
               <w:rPr>
@@ -1113,7 +1113,7 @@
               <w:noProof/>
             </w:rPr>
           </w:pPr>
-          <w:hyperlink w:anchor="_Toc21505521" w:history="1">
+          <w:hyperlink w:anchor="_Toc31119801" w:history="1">
             <w:r>
               <w:rPr>
                 <w:rStyle w:val="Hyperlink"/>
@@ -1140,7 +1140,7 @@
                 <w:noProof/>
                 <w:webHidden/>
               </w:rPr>
-              <w:instrText xml:space="preserve"> PAGEREF _Toc21505521 \h </w:instrText>
+              <w:instrText xml:space="preserve"> PAGEREF _Toc31119801 \h </w:instrText>
             </w:r>
             <w:r>
               <w:rPr>
@@ -1183,7 +1183,7 @@
         <w:pStyle w:val="berschrift1"/>
       </w:pPr>
       <w:bookmarkStart w:id="1" w:name="vowort"/>
-      <w:bookmarkStart w:id="2" w:name="_Toc21505506"/>
+      <w:bookmarkStart w:id="2" w:name="_Toc31119786"/>
       <w:r>
         <w:t>Vowort</w:t>
       </w:r>
@@ -1195,20 +1195,20 @@
         <w:pStyle w:val="FirstParagraph"/>
       </w:pPr>
       <w:r>
-        <w:t>Hier Vorgang ihm als reiße. Ich zukünftiger hatten schien Unternehmens über, dann richtete Organe war Öffnung wollte, w</w:t>
-      </w:r>
-      <w:r>
-        <w:t xml:space="preserve">as eines sie planlos Rechtsstaat Einflüssen und, machte brachte Sterblichkeit Wohnzimmer beinahe aus, standen nach damals diese </w:t>
+        <w:t xml:space="preserve">Hier Vorgang ihm als reiße. Ich zukünftiger hatten schien Unternehmens über, dann richtete Organe war Öffnung wollte, </w:t>
+      </w:r>
+      <w:r>
+        <w:t xml:space="preserve">was eines sie planlos Rechtsstaat Einflüssen und, machte brachte Sterblichkeit Wohnzimmer beinahe aus, standen nach damals diese </w:t>
       </w:r>
       <w:r>
         <w:lastRenderedPageBreak/>
-        <w:t>begegnet viel, nur Park die neuen sie Bewohnern war, an und verhaftet erfreulich Chiffre, als bald Alfred modern Stolz Fenster I</w:t>
-      </w:r>
-      <w:r>
-        <w:t>nternet er Helga, vielleicht müssen ausgerungen und seiner er oder stehengeblieben, und infolgedessen von Raum Frau, als der Möglichkeit langen ging. Es anderen zu köstlichen in will sagten, der Frühstück ihre technische durch Crash gerade im zu mit besond</w:t>
-      </w:r>
-      <w:r>
-        <w:t>ers. Doch neuer Waagschale Händen das, sprang wieder zurück Enthusiasmus zu Fälle, keine niedrigem unähnlich der wie, wenn können wird der ist, die Susanne dem Waagschale funkelten. Das dadurch der bei ungekannte.</w:t>
+        <w:t xml:space="preserve">begegnet viel, nur Park die neuen sie Bewohnern war, an und verhaftet erfreulich Chiffre, als bald Alfred modern Stolz Fenster </w:t>
+      </w:r>
+      <w:r>
+        <w:t>Internet er Helga, vielleicht müssen ausgerungen und seiner er oder stehengeblieben, und infolgedessen von Raum Frau, als der Möglichkeit langen ging. Es anderen zu köstlichen in will sagten, der Frühstück ihre technische durch Crash gerade im zu mit beson</w:t>
+      </w:r>
+      <w:r>
+        <w:t>ders. Doch neuer Waagschale Händen das, sprang wieder zurück Enthusiasmus zu Fälle, keine niedrigem unähnlich der wie, wenn können wird der ist, die Susanne dem Waagschale funkelten. Das dadurch der bei ungekannte.</w:t>
       </w:r>
       <w:r>
         <w:rPr>
@@ -1222,16 +1222,16 @@
         <w:pStyle w:val="Textkrper"/>
       </w:pPr>
       <w:r>
-        <w:t>Seine Landarzt ganz Privatisierung mit. S</w:t>
-      </w:r>
-      <w:r>
-        <w:t>ie ausfallen Stock Individuen hinter will. Sie und jenes vom junge alle hinaus, man Dienste will eines Entwicklung, wie Wohnung für einmal klopfte sechziger alte weder doch auf das Individuen verbinden, Neuen auch Ihnen er erzwungene, mit sprach ungekannte</w:t>
-      </w:r>
-      <w:r>
-        <w:t xml:space="preserve"> vom wie erschien Böses. Oliver verbinden mit zu will war Deutschland. Er bedienen und auch früher, erfahrenen trockenes das Gruppen dem. Ein bestand ein verständigte an verwaschenen, daß Frau eben nach Information nennen sah. Er geringe gewesen grauen ben</w:t>
-      </w:r>
-      <w:r>
-        <w:t>ommen mehr.</w:t>
+        <w:t xml:space="preserve">Seine Landarzt ganz Privatisierung mit. </w:t>
+      </w:r>
+      <w:r>
+        <w:t>Sie ausfallen Stock Individuen hinter will. Sie und jenes vom junge alle hinaus, man Dienste will eines Entwicklung, wie Wohnung für einmal klopfte sechziger alte weder doch auf das Individuen verbinden, Neuen auch Ihnen er erzwungene, mit sprach ungekannt</w:t>
+      </w:r>
+      <w:r>
+        <w:t>e vom wie erschien Böses. Oliver verbinden mit zu will war Deutschland. Er bedienen und auch früher, erfahrenen trockenes das Gruppen dem. Ein bestand ein verständigte an verwaschenen, daß Frau eben nach Information nennen sah. Er geringe gewesen grauen be</w:t>
+      </w:r>
+      <w:r>
+        <w:t>nommen mehr.</w:t>
       </w:r>
     </w:p>
     <w:p>
@@ -1239,10 +1239,10 @@
         <w:pStyle w:val="Textkrper"/>
       </w:pPr>
       <w:r>
-        <w:t>Nie sprechen bedeutend ihm im ist Prozesse, wozu Störung ihr dem und, Decken los vernehmen einer Mieter und. Angesichts man seinerseits tun Bank jemandem zog. In sichtbaren seine Stirn Unternehmen er. Böser langjährige Kriterien neue Elemente i</w:t>
-      </w:r>
-      <w:r>
-        <w:t>n.</w:t>
+        <w:t xml:space="preserve">Nie sprechen bedeutend ihm im ist Prozesse, wozu Störung ihr dem und, Decken los vernehmen einer Mieter und. Angesichts man seinerseits tun Bank jemandem zog. In sichtbaren seine Stirn Unternehmen er. Böser langjährige Kriterien neue Elemente </w:t>
+      </w:r>
+      <w:r>
+        <w:t>in.</w:t>
       </w:r>
     </w:p>
     <w:p>
@@ -1309,13 +1309,13 @@
         <w:pStyle w:val="Textkrper"/>
       </w:pPr>
       <w:r>
-        <w:t>Die der jungen alles diese. Denn Stadt das Stimme zu Gatten, um jetzt ihr denn zu freien suspendiert, sondern mußte Gebrauch ich Vorteil, als für der wesentlich vor den. Er durch gestern die erstens. Sie Mann im wild Ausstrecken ric</w:t>
-      </w:r>
-      <w:r>
-        <w:t>htigen viel gegenüber. Und gern es Austauschs lange. Es während weder einer miteinander nicht ich, als viel Eindruck dazu er Stirn, standen Wovon jedoch nennt sind und. Der Sterblichkeit denn Wovon Wohnung geben, einer leuchteten doch Einkommen fast perman</w:t>
-      </w:r>
-      <w:r>
-        <w:t>ente hätte. Woche von teilweise allen Unterstützung, jugendkulturell ihr wollte dem ein Sie pensioniert an, aber zu Zeit begreifend Neugierde in wohl, und sagen eine Mann entscheidet innerhalb.</w:t>
+        <w:t>Die der jungen alles diese. Denn Stadt das Stimme zu Gatten, um jetzt ihr denn zu freien suspendiert, sondern mußte Gebrauch ich Vorteil, als für der wesentlich vor den. Er durch gestern die erstens. Sie Mann im wild Ausstrecken ri</w:t>
+      </w:r>
+      <w:r>
+        <w:t>chtigen viel gegenüber. Und gern es Austauschs lange. Es während weder einer miteinander nicht ich, als viel Eindruck dazu er Stirn, standen Wovon jedoch nennt sind und. Der Sterblichkeit denn Wovon Wohnung geben, einer leuchteten doch Einkommen fast perma</w:t>
+      </w:r>
+      <w:r>
+        <w:t>nente hätte. Woche von teilweise allen Unterstützung, jugendkulturell ihr wollte dem ein Sie pensioniert an, aber zu Zeit begreifend Neugierde in wohl, und sagen eine Mann entscheidet innerhalb.</w:t>
       </w:r>
     </w:p>
     <w:p>
@@ -1323,7 +1323,7 @@
         <w:pStyle w:val="berschrift2"/>
       </w:pPr>
       <w:bookmarkStart w:id="3" w:name="und-noch-was"/>
-      <w:bookmarkStart w:id="4" w:name="_Toc21505507"/>
+      <w:bookmarkStart w:id="4" w:name="_Toc31119787"/>
       <w:r>
         <w:lastRenderedPageBreak/>
         <w:t>Und noch was</w:t>
@@ -1336,10 +1336,10 @@
         <w:pStyle w:val="FirstParagraph"/>
       </w:pPr>
       <w:r>
-        <w:t>Nach heute gewußt Atmens Tone, knochiges sich von</w:t>
-      </w:r>
-      <w:r>
-        <w:t xml:space="preserve"> sie Gesicht die nicht bedienen Waagschale gelistet. Die neuen traditionelle sind Freundes. Vernetzung der war Hosen anliegendes, als erst die Unterschleife Maximierung eines den wird.</w:t>
+        <w:t>Nach heute gewußt Atmens Tone, knochiges sich vo</w:t>
+      </w:r>
+      <w:r>
+        <w:t>n sie Gesicht die nicht bedienen Waagschale gelistet. Die neuen traditionelle sind Freundes. Vernetzung der war Hosen anliegendes, als erst die Unterschleife Maximierung eines den wird.</w:t>
       </w:r>
     </w:p>
     <w:p>
@@ -1347,13 +1347,13 @@
         <w:pStyle w:val="Textkrper"/>
       </w:pPr>
       <w:r>
-        <w:t xml:space="preserve">Schließlich unternehmerisch Angebotes bewegen gegen, die unterstrichen </w:t>
-      </w:r>
-      <w:r>
-        <w:t xml:space="preserve">noch Gewohnheit wie man in, die der für sich von. Durch Frage sich nicht geben Blick durch, die umgeben kam befremdet bekämen. Diese vernehmbar innerhalb sich halb. Doch einer hell seien Arzt schließlich, noch Vorstellungen jung durch Abend. das die Ihnen </w:t>
-      </w:r>
-      <w:r>
-        <w:t>machen.</w:t>
+        <w:t>Schließlich unternehmerisch Angebotes bewegen gegen, die unterstrichen</w:t>
+      </w:r>
+      <w:r>
+        <w:t xml:space="preserve"> noch Gewohnheit wie man in, die der für sich von. Durch Frage sich nicht geben Blick durch, die umgeben kam befremdet bekämen. Diese vernehmbar innerhalb sich halb. Doch einer hell seien Arzt schließlich, noch Vorstellungen jung durch Abend. das die Ihnen</w:t>
+      </w:r>
+      <w:r>
+        <w:t xml:space="preserve"> machen.</w:t>
       </w:r>
     </w:p>
     <w:p>
@@ -1361,25 +1361,25 @@
         <w:pStyle w:val="Textkrper"/>
       </w:pPr>
       <w:r>
-        <w:t>Warum betreffende blenden Was mit den, jedoch Geburtstag zu wurde von niederknüppeln, auf das an und kleiden eingeleitet, sondern Brillengläsern neu drei niemals lange, ohne und Lebensverhältnisse benommen Sterblichkeit mit, das platzen in nicht ei</w:t>
-      </w:r>
-      <w:r>
-        <w:t xml:space="preserve">nen. Das standen Internet Sie war, aber Paula wenig über nicht, zeigte sich dann betroffen zu, das besser Böses bringt stand ziemlich würden Front ich Umbau, was die ein er hatte daran, da seiner den nun Depot Bewegungen sah das durch, befand den Zeit die </w:t>
-      </w:r>
-      <w:r>
-        <w:t>mancherlei das, ob langsamer er irgendwann bestanden miteinander. Denn Internets zuvor mir und, den müssen zu Umbau vernachlässigt ihrer das der langweilige, wenn hoch Abzeichen die und, sondern sich ausdehnende halten wie. Zumindest Kleidung der seine bew</w:t>
-      </w:r>
-      <w:r>
-        <w:t>egen, sagte Erfahrungen sich Fieber Sessel, sagte Fenster diese platzen den geführt. Sie ungemein Augen verleugnet einer, nieste einmal Werte so der stillschweigend wieder, zeigte in klopfte besaß Vergrößerungsglas grundsätzlich, knochiges weniger trug Neu</w:t>
-      </w:r>
-      <w:r>
-        <w:t>gierde sagte zugänglich. Lassen würden eines interessierter dieser Zeit Matratze verringern wenig, unterstützt Entwicklung dem verachtet einer sind, ohne wollen und war jedoch, der niemand sollen er das, um noch Hut ging Frühstück eines, sich Natur es sein</w:t>
-      </w:r>
-      <w:r>
-        <w:t xml:space="preserve"> mir sagen folgte. Ich dieser war sagte Fenster sie, konnte war Hut erfahren ausfallen in fortwährenden, subversiv sich gegen Höhe gestraft ein, warf durch haben Andeutungen Bett sich mangelt seinem den ein eingeleitet ganz etwas geringe gegen durchnahm au</w:t>
-      </w:r>
-      <w:r>
-        <w:t>fbewahren nicht ausdehnende. Die ein zu öffnete In.</w:t>
+        <w:t>Warum betreffende blenden Was mit den, jedoch Geburtstag zu wurde von niederknüppeln, auf das an und kleiden eingeleitet, sondern Brillengläsern neu drei niemals lange, ohne und Lebensverhältnisse benommen Sterblichkeit mit, das platzen in nicht e</w:t>
+      </w:r>
+      <w:r>
+        <w:t>inen. Das standen Internet Sie war, aber Paula wenig über nicht, zeigte sich dann betroffen zu, das besser Böses bringt stand ziemlich würden Front ich Umbau, was die ein er hatte daran, da seiner den nun Depot Bewegungen sah das durch, befand den Zeit die</w:t>
+      </w:r>
+      <w:r>
+        <w:t xml:space="preserve"> mancherlei das, ob langsamer er irgendwann bestanden miteinander. Denn Internets zuvor mir und, den müssen zu Umbau vernachlässigt ihrer das der langweilige, wenn hoch Abzeichen die und, sondern sich ausdehnende halten wie. Zumindest Kleidung der seine be</w:t>
+      </w:r>
+      <w:r>
+        <w:t>wegen, sagte Erfahrungen sich Fieber Sessel, sagte Fenster diese platzen den geführt. Sie ungemein Augen verleugnet einer, nieste einmal Werte so der stillschweigend wieder, zeigte in klopfte besaß Vergrößerungsglas grundsätzlich, knochiges weniger trug Ne</w:t>
+      </w:r>
+      <w:r>
+        <w:t>ugierde sagte zugänglich. Lassen würden eines interessierter dieser Zeit Matratze verringern wenig, unterstützt Entwicklung dem verachtet einer sind, ohne wollen und war jedoch, der niemand sollen er das, um noch Hut ging Frühstück eines, sich Natur es sei</w:t>
+      </w:r>
+      <w:r>
+        <w:t>n mir sagen folgte. Ich dieser war sagte Fenster sie, konnte war Hut erfahren ausfallen in fortwährenden, subversiv sich gegen Höhe gestraft ein, warf durch haben Andeutungen Bett sich mangelt seinem den ein eingeleitet ganz etwas geringe gegen durchnahm a</w:t>
+      </w:r>
+      <w:r>
+        <w:t>ufbewahren nicht ausdehnende. Die ein zu öffnete In.</w:t>
       </w:r>
     </w:p>
     <w:p>
@@ -1387,10 +1387,10 @@
         <w:pStyle w:val="Textkrper"/>
       </w:pPr>
       <w:r>
-        <w:t xml:space="preserve">Die aber Verfahren dem auch, schob eines Börse veranstaltet es Anordnung man fest den durch sich, die halten dadurch war sich, den unbedeutende Sie Eintritt den noch viele. Die von zu einen Ergebnis. Man </w:t>
-      </w:r>
-      <w:r>
-        <w:t>es sich ein Eindruck.</w:t>
+        <w:t>Die aber Verfahren dem auch, schob eines Börse veranstaltet es Anordnung man fest den durch sich, die halten dadurch war sich, den unbedeutende Sie Eintritt den noch viele. Die von zu einen Ergebnis. Man</w:t>
+      </w:r>
+      <w:r>
+        <w:t xml:space="preserve"> es sich ein Eindruck.</w:t>
       </w:r>
     </w:p>
     <w:p>
@@ -1398,13 +1398,13 @@
         <w:pStyle w:val="Textkrper"/>
       </w:pPr>
       <w:r>
-        <w:t xml:space="preserve">Kabel Ausstrecken zu erreichte würden, es Genugtuung nun sicher eigenen. An nicht aus ereignet stärksten des bietet. Dies sich Laufen Arzt stärksten. Lange noch hier und Spaß, die nicht Mühe aus wichtiger unvorsichtig könnt einer der </w:t>
-      </w:r>
-      <w:r>
-        <w:t>aber wichtig frühen. Angesichts das will Anna verhaftet. Schließlich wieder gesetzt anderen musste Minuten ist siebziger, da Reiseanzügen der Großstadt setzte, was Waagschale durch Gewitter Handschuhe. Es ins der so einen gegen der Erlöse langen, so Sie kl</w:t>
-      </w:r>
-      <w:r>
-        <w:t>eine man wichtiger später gültigen an.</w:t>
+        <w:t>Kabel Ausstrecken zu erreichte würden, es Genugtuung nun sicher eigenen. An nicht aus ereignet stärksten des bietet. Dies sich Laufen Arzt stärksten. Lange noch hier und Spaß, die nicht Mühe aus wichtiger unvorsichtig könnt einer der</w:t>
+      </w:r>
+      <w:r>
+        <w:t xml:space="preserve"> aber wichtig frühen. Angesichts das will Anna verhaftet. Schließlich wieder gesetzt anderen musste Minuten ist siebziger, da Reiseanzügen der Großstadt setzte, was Waagschale durch Gewitter Handschuhe. Es ins der so einen gegen der Erlöse langen, so Sie k</w:t>
+      </w:r>
+      <w:r>
+        <w:t>leine man wichtiger später gültigen an.</w:t>
       </w:r>
     </w:p>
     <w:p>
@@ -1412,25 +1412,24 @@
         <w:pStyle w:val="Textkrper"/>
       </w:pPr>
       <w:r>
-        <w:t>Nein zweifelhaft ungewöhnlichen vom gesellschaftlichen. Darin offenbar erkannte Lebens er für anstarrte, formierten Namen die hatte Hemd diesem ersten, dessen hatte hinaus haben alles, sagten traditionelle sie gestern</w:t>
-      </w:r>
-      <w:r>
-        <w:t xml:space="preserve"> mittels, Sie ihm ausreichend aber von. Was Hat Technologie Beigabe die des, kein aber angesprochen ungekannte Tag interessierter überfallen sich freilich, Porzellan zur bekämen Geburtstag gesprungen Vorgeschichte es ganzen, trat wie natürlich Ende war, fö</w:t>
-      </w:r>
-      <w:r>
-        <w:t xml:space="preserve">rmlich ein den damals Blick, es noch ganz heiter einem, es unähnlich Umbau Wohnungen Absage er. Im Bank vor der benebelt und der. </w:t>
+        <w:t>Nein zweifelhaft ungewöhnlichen vom gesellschaftlichen. Darin offenbar erkannte Lebens er für anstarrte, formierten Namen die hatte Hemd diesem ersten, dessen hatte hinaus haben alles, sagten traditionelle sie gester</w:t>
+      </w:r>
+      <w:r>
+        <w:t>n mittels, Sie ihm ausreichend aber von. Was Hat Technologie Beigabe die des, kein aber angesprochen ungekannte Tag interessierter überfallen sich freilich, Porzellan zur bekämen Geburtstag gesprungen Vorgeschichte es ganzen, trat wie natürlich Ende war, f</w:t>
+      </w:r>
+      <w:r>
+        <w:t xml:space="preserve">örmlich ein den damals Blick, es noch ganz heiter einem, es unähnlich Umbau Wohnungen Absage er. Im Bank vor der benebelt und der. </w:t>
       </w:r>
       <w:r>
         <w:lastRenderedPageBreak/>
-        <w:t>Vernetzung Gefahr Gatten eine wieder die Wohnung einem, wobei vernehmbar Überraschung mich auf dem aufatmend erinnerte nach de</w:t>
-      </w:r>
-      <w:r>
-        <w:t>n. Seine sich Chancen bedienen geben zuversichtlich sein war, jedoch nach ist litten böse überfallen, die vernehmbar es Kopf dicken.</w:t>
-      </w:r>
-    </w:p>
-    <w:p>
-      <w:pPr>
-        <w:pStyle w:val="Compact"/>
+        <w:t>Vernetzung Gefahr Gatten eine wieder die Wohnung einem, wobei vernehmbar Überraschung mich auf dem aufatmend erinnerte nach d</w:t>
+      </w:r>
+      <w:r>
+        <w:t>en. Seine sich Chancen bedienen geben zuversichtlich sein war, jedoch nach ist litten böse überfallen, die vernehmbar es Kopf dicken.</w:t>
+      </w:r>
+    </w:p>
+    <w:p>
+      <w:pPr>
         <w:numPr>
           <w:ilvl w:val="0"/>
           <w:numId w:val="2"/>
@@ -1442,7 +1441,6 @@
     </w:p>
     <w:p>
       <w:pPr>
-        <w:pStyle w:val="Compact"/>
         <w:numPr>
           <w:ilvl w:val="0"/>
           <w:numId w:val="2"/>
@@ -1457,13 +1455,13 @@
         <w:pStyle w:val="FirstParagraph"/>
       </w:pPr>
       <w:r>
-        <w:t>Aber ein und öfters für vor zu, die für dem war ungewohnten, den zugänglich in ihn planlos nützliche. Obwohl sie</w:t>
-      </w:r>
-      <w:r>
-        <w:t xml:space="preserve"> die ging sich sprach. Hier erfahrungsgemäß bei und eines dem Hut erfreutem, dann unähnlich wurde Beamten des der selbst, die Gesicht der war ihnen beisammen, es dem Kind beobachtete beteiligt, uneinheitliche vor viele früher hat geraume zu, den zu diesem </w:t>
-      </w:r>
-      <w:r>
-        <w:t>dem mir verantwortlich streckte, hatte sah an Was und einer die, dessen ins war dieses sich, dass sich Seite und Bewegung.</w:t>
+        <w:t>Aber ein und öfters für vor zu, die für dem war ungewohnten, den zugänglich in ihn planlos nützliche. Obwohl si</w:t>
+      </w:r>
+      <w:r>
+        <w:t>e die ging sich sprach. Hier erfahrungsgemäß bei und eines dem Hut erfreutem, dann unähnlich wurde Beamten des der selbst, die Gesicht der war ihnen beisammen, es dem Kind beobachtete beteiligt, uneinheitliche vor viele früher hat geraume zu, den zu diesem</w:t>
+      </w:r>
+      <w:r>
+        <w:t xml:space="preserve"> dem mir verantwortlich streckte, hatte sah an Was und einer die, dessen ins war dieses sich, dass sich Seite und Bewegung.</w:t>
       </w:r>
     </w:p>
     <w:p>
@@ -1471,16 +1469,16 @@
         <w:pStyle w:val="Textkrper"/>
       </w:pPr>
       <w:r>
-        <w:t>Mit Rücksicht Ihnen hätte ja, das vielgestaltige die dem vergönnt braucht, daß einsehen das bringen daß. Anstatt wahr Edelmannes bloß</w:t>
-      </w:r>
-      <w:r>
-        <w:t>em Armenhaus Wohlbefinden, uneinheitliche nachdenken einem Frau können. Die aber Internet es handeln Frau, schauderte starker war erteilt man heftig bietet. Das können und linke Zimmer, ging auf durch lassen früh kam nämlich mit aufblickte, als aus zu sich</w:t>
-      </w:r>
-      <w:r>
-        <w:t xml:space="preserve"> Mutter fragte des, dann noch sie des ein von. Von vor Ihnen ihn atmete, keine Köchin Neugierde Phase gestanden vielleicht, unkonventionell bedeutend lautes Sachen wieder dann zur, nur Angriff er eine wichtiger, mit gleichen zog neue war sich, denn vor den</w:t>
-      </w:r>
-      <w:r>
-        <w:t xml:space="preserve"> Internet geringste zu.</w:t>
+        <w:t>Mit Rücksicht Ihnen hätte ja, das vielgestaltige die dem vergönnt braucht, daß einsehen das bringen daß. Anstatt wahr Edelmannes blo</w:t>
+      </w:r>
+      <w:r>
+        <w:t>ßem Armenhaus Wohlbefinden, uneinheitliche nachdenken einem Frau können. Die aber Internet es handeln Frau, schauderte starker war erteilt man heftig bietet. Das können und linke Zimmer, ging auf durch lassen früh kam nämlich mit aufblickte, als aus zu sic</w:t>
+      </w:r>
+      <w:r>
+        <w:t>h Mutter fragte des, dann noch sie des ein von. Von vor Ihnen ihn atmete, keine Köchin Neugierde Phase gestanden vielleicht, unkonventionell bedeutend lautes Sachen wieder dann zur, nur Angriff er eine wichtiger, mit gleichen zog neue war sich, denn vor de</w:t>
+      </w:r>
+      <w:r>
+        <w:t>n Internet geringste zu.</w:t>
       </w:r>
     </w:p>
     <w:p>
@@ -1493,7 +1491,6 @@
     </w:p>
     <w:p>
       <w:pPr>
-        <w:pStyle w:val="Compact"/>
         <w:numPr>
           <w:ilvl w:val="0"/>
           <w:numId w:val="3"/>
@@ -1505,7 +1502,6 @@
     </w:p>
     <w:p>
       <w:pPr>
-        <w:pStyle w:val="Compact"/>
         <w:numPr>
           <w:ilvl w:val="0"/>
           <w:numId w:val="3"/>
@@ -1517,7 +1513,6 @@
     </w:p>
     <w:p>
       <w:pPr>
-        <w:pStyle w:val="Compact"/>
         <w:numPr>
           <w:ilvl w:val="0"/>
           <w:numId w:val="3"/>
@@ -1529,7 +1524,6 @@
     </w:p>
     <w:p>
       <w:pPr>
-        <w:pStyle w:val="Compact"/>
         <w:numPr>
           <w:ilvl w:val="0"/>
           <w:numId w:val="3"/>
@@ -1552,16 +1546,16 @@
         <w:pStyle w:val="Textkrper"/>
       </w:pPr>
       <w:r>
-        <w:t>So Ge</w:t>
-      </w:r>
-      <w:r>
-        <w:t xml:space="preserve">brauch die geben Ziel. Er und ganz ihm in, stand von seine sichtbaren eine hier, Taschen für die sehen sind der, trug aufrecht auf Mutter gern eine Plattform ich Linken mit und. Das die mathematischen durch und für schwere in, denn acht Frau Welcher Luxus </w:t>
-      </w:r>
-      <w:r>
-        <w:t>in, wenn gewesen einer Mannes und, allerdings Ausstrecken einem er in nur auf für. für waren war daß sozialen. Lange ihn etwas über schien und, solange das in langen atmete Folgen mit vertragsgemäß, und Ausgaben einer es gar Glück, wie auch wieder der Schr</w:t>
-      </w:r>
-      <w:r>
-        <w:t>eien. Wenn am hat es ihn. Wollen durchnahm suspendiert unvorsichtig Großbritannien, bildeten sich Lebensverhältnisse haben einen mitspielen.</w:t>
+        <w:t>So G</w:t>
+      </w:r>
+      <w:r>
+        <w:t>ebrauch die geben Ziel. Er und ganz ihm in, stand von seine sichtbaren eine hier, Taschen für die sehen sind der, trug aufrecht auf Mutter gern eine Plattform ich Linken mit und. Das die mathematischen durch und für schwere in, denn acht Frau Welcher Luxus</w:t>
+      </w:r>
+      <w:r>
+        <w:t xml:space="preserve"> in, wenn gewesen einer Mannes und, allerdings Ausstrecken einem er in nur auf für. für waren war daß sozialen. Lange ihn etwas über schien und, solange das in langen atmete Folgen mit vertragsgemäß, und Ausgaben einer es gar Glück, wie auch wieder der Sch</w:t>
+      </w:r>
+      <w:r>
+        <w:t>reien. Wenn am hat es ihn. Wollen durchnahm suspendiert unvorsichtig Großbritannien, bildeten sich Lebensverhältnisse haben einen mitspielen.</w:t>
       </w:r>
     </w:p>
     <w:p>
@@ -1569,17 +1563,14 @@
         <w:pStyle w:val="Textkrper"/>
       </w:pPr>
       <w:r>
-        <w:t xml:space="preserve">Kabel an meisten konnte sie. Es werden großer geringsten unendlicher Phase sie, daß Ihnen Saat wichtiger sein, die </w:t>
-      </w:r>
-      <w:r>
-        <w:t xml:space="preserve">ein nun nicht ihm für. Sie nennt Sie das er. Gehen online ungewöhnlichen gepflegt schaute. Ohne Geburten hatte schicken Wirtschaft, bald Franz </w:t>
-      </w:r>
-      <w:r>
         <w:lastRenderedPageBreak/>
-        <w:t>dem ich der des ins wesentlich, daß hatte er ebensogut verlebt abgenutzt, hatte getan Zeit Erfahrungen Leser Händ</w:t>
-      </w:r>
-      <w:r>
-        <w:t>en Schlimmsten denn Genugtuung. Sie beteiligt bewußt Industrien Tischchen Stock.</w:t>
+        <w:t>Kabel an meisten konnte sie. Es werden großer geringsten unendlicher Phase sie, daß Ihnen Saat wichtiger sein, die</w:t>
+      </w:r>
+      <w:r>
+        <w:t xml:space="preserve"> ein nun nicht ihm für. Sie nennt Sie das er. Gehen online ungewöhnlichen gepflegt schaute. Ohne Geburten hatte schicken Wirtschaft, bald Franz dem ich der des ins wesentlich, daß hatte er ebensogut verlebt abgenutzt, hatte getan Zeit Erfahrungen Leser Hän</w:t>
+      </w:r>
+      <w:r>
+        <w:t>den Schlimmsten denn Genugtuung. Sie beteiligt bewußt Industrien Tischchen Stock.</w:t>
       </w:r>
     </w:p>
     <w:p>
@@ -1804,7 +1795,7 @@
         <w:pStyle w:val="berschrift1"/>
       </w:pPr>
       <w:bookmarkStart w:id="5" w:name="mit-markdown-schreiben"/>
-      <w:bookmarkStart w:id="6" w:name="_Toc21505508"/>
+      <w:bookmarkStart w:id="6" w:name="_Toc31119788"/>
       <w:r>
         <w:t>Mit Markdown schreiben</w:t>
       </w:r>
@@ -1815,8 +1806,8 @@
       <w:pPr>
         <w:pStyle w:val="berschrift2"/>
       </w:pPr>
-      <w:bookmarkStart w:id="7" w:name="uberschrift-2"/>
-      <w:bookmarkStart w:id="8" w:name="_Toc21505509"/>
+      <w:bookmarkStart w:id="7" w:name="überschrift-2"/>
+      <w:bookmarkStart w:id="8" w:name="_Toc31119789"/>
       <w:r>
         <w:t>Überschrift 2</w:t>
       </w:r>
@@ -1827,8 +1818,8 @@
       <w:pPr>
         <w:pStyle w:val="berschrift3"/>
       </w:pPr>
-      <w:bookmarkStart w:id="9" w:name="uberschrift-3"/>
-      <w:bookmarkStart w:id="10" w:name="_Toc21505510"/>
+      <w:bookmarkStart w:id="9" w:name="überschrift-3"/>
+      <w:bookmarkStart w:id="10" w:name="_Toc31119790"/>
       <w:r>
         <w:t>Überschrift 3</w:t>
       </w:r>
@@ -1839,7 +1830,7 @@
       <w:pPr>
         <w:pStyle w:val="berschrift4"/>
       </w:pPr>
-      <w:bookmarkStart w:id="11" w:name="uberschrift-4"/>
+      <w:bookmarkStart w:id="11" w:name="überschrift-4"/>
       <w:r>
         <w:t>Überschrift 4</w:t>
       </w:r>
@@ -1849,7 +1840,7 @@
       <w:pPr>
         <w:pStyle w:val="berschrift5"/>
       </w:pPr>
-      <w:bookmarkStart w:id="12" w:name="uberschrift-5"/>
+      <w:bookmarkStart w:id="12" w:name="überschrift-5"/>
       <w:r>
         <w:t>Überschrift 5</w:t>
       </w:r>
@@ -1860,7 +1851,7 @@
         <w:pStyle w:val="berschrift2"/>
       </w:pPr>
       <w:bookmarkStart w:id="13" w:name="betonung"/>
-      <w:bookmarkStart w:id="14" w:name="_Toc21505511"/>
+      <w:bookmarkStart w:id="14" w:name="_Toc31119791"/>
       <w:r>
         <w:t>Betonung</w:t>
       </w:r>
@@ -1965,8 +1956,9 @@
         <w:pStyle w:val="berschrift2"/>
       </w:pPr>
       <w:bookmarkStart w:id="15" w:name="listen"/>
-      <w:bookmarkStart w:id="16" w:name="_Toc21505512"/>
-      <w:r>
+      <w:bookmarkStart w:id="16" w:name="_Toc31119792"/>
+      <w:r>
+        <w:lastRenderedPageBreak/>
         <w:t>Listen</w:t>
       </w:r>
       <w:bookmarkEnd w:id="15"/>
@@ -1974,7 +1966,6 @@
     </w:p>
     <w:p>
       <w:pPr>
-        <w:pStyle w:val="Compact"/>
         <w:numPr>
           <w:ilvl w:val="0"/>
           <w:numId w:val="4"/>
@@ -1986,14 +1977,12 @@
     </w:p>
     <w:p>
       <w:pPr>
-        <w:pStyle w:val="Compact"/>
         <w:numPr>
           <w:ilvl w:val="0"/>
           <w:numId w:val="4"/>
         </w:numPr>
       </w:pPr>
       <w:r>
-        <w:lastRenderedPageBreak/>
         <w:t>Ein weiterer Pu</w:t>
       </w:r>
       <w:r>
@@ -2002,7 +1991,6 @@
     </w:p>
     <w:p>
       <w:pPr>
-        <w:pStyle w:val="Compact"/>
         <w:numPr>
           <w:ilvl w:val="0"/>
           <w:numId w:val="5"/>
@@ -2072,7 +2060,6 @@
     </w:p>
     <w:p>
       <w:pPr>
-        <w:pStyle w:val="Compact"/>
         <w:numPr>
           <w:ilvl w:val="0"/>
           <w:numId w:val="7"/>
@@ -2087,7 +2074,6 @@
     </w:p>
     <w:p>
       <w:pPr>
-        <w:pStyle w:val="Compact"/>
         <w:numPr>
           <w:ilvl w:val="0"/>
           <w:numId w:val="7"/>
@@ -2099,7 +2085,6 @@
     </w:p>
     <w:p>
       <w:pPr>
-        <w:pStyle w:val="Compact"/>
         <w:numPr>
           <w:ilvl w:val="0"/>
           <w:numId w:val="7"/>
@@ -2114,7 +2099,7 @@
         <w:pStyle w:val="berschrift2"/>
       </w:pPr>
       <w:bookmarkStart w:id="17" w:name="links"/>
-      <w:bookmarkStart w:id="18" w:name="_Toc21505513"/>
+      <w:bookmarkStart w:id="18" w:name="_Toc31119793"/>
       <w:r>
         <w:t>Links</w:t>
       </w:r>
@@ -2184,7 +2169,7 @@
         <w:pStyle w:val="Textkrper"/>
       </w:pPr>
       <w:r>
-        <w:t xml:space="preserve">URLs und URLs in spitzen Klammern werden automatisch in Links umgewandelt. </w:t>
+        <w:t xml:space="preserve">URLs und URLs in spitzen Klammern werden automatisch in Links umgewandelt. http://www.example.com oder </w:t>
       </w:r>
       <w:hyperlink r:id="rId11">
         <w:r>
@@ -2195,21 +2180,7 @@
         </w:r>
       </w:hyperlink>
       <w:r>
-        <w:t xml:space="preserve"> oder </w:t>
-      </w:r>
-      <w:hyperlink r:id="rId12">
-        <w:r>
-          <w:rPr>
-            <w:rStyle w:val="Hyperlink"/>
-          </w:rPr>
-          <w:t>http://www.example.com</w:t>
-        </w:r>
-      </w:hyperlink>
-      <w:r>
-        <w:t xml:space="preserve"> und manchmal auch example.com (aber nicht auf </w:t>
-      </w:r>
-      <w:r>
-        <w:t>Github, zum Beispiel).</w:t>
+        <w:t xml:space="preserve"> und manchmal auch example.com (aber nicht auf Github, zum Beispiel).</w:t>
       </w:r>
     </w:p>
     <w:p>
@@ -2217,7 +2188,7 @@
         <w:pStyle w:val="berschrift2"/>
       </w:pPr>
       <w:bookmarkStart w:id="19" w:name="bilder"/>
-      <w:bookmarkStart w:id="20" w:name="_Toc21505514"/>
+      <w:bookmarkStart w:id="20" w:name="_Toc31119794"/>
       <w:r>
         <w:t>Bilder</w:t>
       </w:r>
@@ -2229,7 +2200,10 @@
         <w:pStyle w:val="FirstParagraph"/>
       </w:pPr>
       <w:r>
-        <w:t xml:space="preserve">Speichern Sie Ihr Bild als JPG oder PNG in den Ordner </w:t>
+        <w:t>Speichern Si</w:t>
+      </w:r>
+      <w:r>
+        <w:t xml:space="preserve">e Ihr Bild als JPG oder PNG in den Ordner </w:t>
       </w:r>
       <w:r>
         <w:rPr>
@@ -2306,7 +2280,7 @@
         <w:pStyle w:val="berschrift2"/>
       </w:pPr>
       <w:bookmarkStart w:id="21" w:name="tabellen"/>
-      <w:bookmarkStart w:id="22" w:name="_Toc21505515"/>
+      <w:bookmarkStart w:id="22" w:name="_Toc31119795"/>
       <w:r>
         <w:t>Tabellen</w:t>
       </w:r>
@@ -2326,10 +2300,7 @@
         <w:pStyle w:val="TableCaption"/>
       </w:pPr>
       <w:r>
-        <w:t>Tabellen haben nur eine Beschriftung, wenn sie e</w:t>
-      </w:r>
-      <w:r>
-        <w:t>xplizit angegeben ist.</w:t>
+        <w:t>Tabellen haben nur eine Beschriftung, wenn sie explizit angegeben ist.</w:t>
       </w:r>
     </w:p>
     <w:tbl>
@@ -2671,7 +2642,7 @@
         <w:pStyle w:val="berschrift2"/>
       </w:pPr>
       <w:bookmarkStart w:id="23" w:name="blockzitate"/>
-      <w:bookmarkStart w:id="24" w:name="_Toc21505516"/>
+      <w:bookmarkStart w:id="24" w:name="_Toc31119796"/>
       <w:r>
         <w:t>Blockzitate</w:t>
       </w:r>
@@ -2726,8 +2697,8 @@
       <w:pPr>
         <w:pStyle w:val="berschrift2"/>
       </w:pPr>
-      <w:bookmarkStart w:id="25" w:name="funoten"/>
-      <w:bookmarkStart w:id="26" w:name="_Toc21505517"/>
+      <w:bookmarkStart w:id="25" w:name="fußnoten"/>
+      <w:bookmarkStart w:id="26" w:name="_Toc31119797"/>
       <w:r>
         <w:lastRenderedPageBreak/>
         <w:t>Fußnoten</w:t>
@@ -2762,7 +2733,7 @@
         <w:pStyle w:val="berschrift2"/>
       </w:pPr>
       <w:bookmarkStart w:id="27" w:name="kommentare"/>
-      <w:bookmarkStart w:id="28" w:name="_Toc21505518"/>
+      <w:bookmarkStart w:id="28" w:name="_Toc31119798"/>
       <w:r>
         <w:t>Kommentare</w:t>
       </w:r>
@@ -2773,8 +2744,8 @@
       <w:pPr>
         <w:pStyle w:val="berschrift2"/>
       </w:pPr>
-      <w:bookmarkStart w:id="29" w:name="zitate-zu-ihrem-dokument-hinzufugen"/>
-      <w:bookmarkStart w:id="30" w:name="_Toc21505519"/>
+      <w:bookmarkStart w:id="29" w:name="zitate-zu-ihrem-dokument-hinzufügen"/>
+      <w:bookmarkStart w:id="30" w:name="_Toc31119799"/>
       <w:r>
         <w:t>Zitate zu Ihrem Dokument hinzufügen</w:t>
       </w:r>
@@ -2881,6 +2852,12 @@
         <w:br/>
       </w:r>
       <w:r>
+        <w:rPr>
+          <w:rStyle w:val="NormalTok"/>
+        </w:rPr>
+        <w:t xml:space="preserve">  </w:t>
+      </w:r>
+      <w:r>
         <w:br/>
       </w:r>
       <w:r>
@@ -2902,8 +2879,8 @@
       <w:pPr>
         <w:pStyle w:val="berschrift2"/>
       </w:pPr>
-      <w:bookmarkStart w:id="31" w:name="zitierweise-andern"/>
-      <w:bookmarkStart w:id="32" w:name="_Toc21505520"/>
+      <w:bookmarkStart w:id="31" w:name="zitierweise-ändern"/>
+      <w:bookmarkStart w:id="32" w:name="_Toc31119800"/>
       <w:r>
         <w:t>Zitierweise ändern</w:t>
       </w:r>
@@ -2917,7 +2894,7 @@
       <w:r>
         <w:t xml:space="preserve">Wählen Sie einen Stil aus der Liste </w:t>
       </w:r>
-      <w:hyperlink r:id="rId13">
+      <w:hyperlink r:id="rId12">
         <w:r>
           <w:rPr>
             <w:rStyle w:val="Hyperlink"/>
@@ -2926,30 +2903,46 @@
         </w:r>
       </w:hyperlink>
       <w:r>
-        <w:t xml:space="preserve"> oder den e</w:t>
-      </w:r>
-      <w:r>
-        <w:t xml:space="preserve">ntsprechenden </w:t>
-      </w:r>
-      <w:hyperlink r:id="rId14">
+        <w:t xml:space="preserve"> oder den</w:t>
+      </w:r>
+      <w:r>
+        <w:t xml:space="preserve"> entsprechenden </w:t>
+      </w:r>
+      <w:hyperlink r:id="rId13">
+        <w:proofErr w:type="spellStart"/>
         <w:r>
           <w:rPr>
             <w:rStyle w:val="Hyperlink"/>
           </w:rPr>
-          <w:t>GitHub Repo</w:t>
+          <w:t>GitHub</w:t>
         </w:r>
+        <w:proofErr w:type="spellEnd"/>
+        <w:r>
+          <w:rPr>
+            <w:rStyle w:val="Hyperlink"/>
+          </w:rPr>
+          <w:t xml:space="preserve"> </w:t>
+        </w:r>
+        <w:proofErr w:type="spellStart"/>
+        <w:r>
+          <w:rPr>
+            <w:rStyle w:val="Hyperlink"/>
+          </w:rPr>
+          <w:t>Repo</w:t>
+        </w:r>
+        <w:proofErr w:type="spellEnd"/>
       </w:hyperlink>
       <w:r>
-        <w:t xml:space="preserve"> und speichern Sie ihn unter </w:t>
+        <w:t xml:space="preserve"> und ändern Sie die Zeile </w:t>
       </w:r>
       <w:r>
         <w:rPr>
           <w:rStyle w:val="VerbatimChar"/>
         </w:rPr>
-        <w:t>/template/style.csl</w:t>
-      </w:r>
-      <w:r>
-        <w:t xml:space="preserve"> ab.</w:t>
+        <w:t>bibliography</w:t>
+      </w:r>
+      <w:r>
+        <w:t>.</w:t>
       </w:r>
     </w:p>
     <w:p>
@@ -2957,7 +2950,7 @@
         <w:pStyle w:val="berschrift1"/>
       </w:pPr>
       <w:bookmarkStart w:id="33" w:name="literaturverzeichnis"/>
-      <w:bookmarkStart w:id="34" w:name="_Toc21505521"/>
+      <w:bookmarkStart w:id="34" w:name="_Toc31119801"/>
       <w:r>
         <w:lastRenderedPageBreak/>
         <w:t>Literaturverzeichnis</w:t>
@@ -2978,13 +2971,13 @@
         <w:rPr>
           <w:i/>
         </w:rPr>
-        <w:t>Roberto Busa, S. J., and the Emergence of Humanities Computing. The Pri</w:t>
+        <w:t>Roberto Busa, S. J., and the Emergence of Humanities Computing. The Priest and the</w:t>
       </w:r>
       <w:r>
         <w:rPr>
           <w:i/>
         </w:rPr>
-        <w:t>est and the Punched Cards</w:t>
+        <w:t xml:space="preserve"> Punched Cards</w:t>
       </w:r>
       <w:r>
         <w:t>. London: Routledge, 2016.</w:t>
@@ -3008,7 +3001,7 @@
       <w:r>
         <w:t xml:space="preserve">, 2015. </w:t>
       </w:r>
-      <w:hyperlink r:id="rId15">
+      <w:hyperlink r:id="rId14">
         <w:r>
           <w:rPr>
             <w:rStyle w:val="Hyperlink"/>
@@ -3218,7 +3211,7 @@
   <w:abstractNum w:abstractNumId="0" w15:restartNumberingAfterBreak="0">
     <w:nsid w:val="EA454B4C"/>
     <w:multiLevelType w:val="multilevel"/>
-    <w:tmpl w:val="74068F02"/>
+    <w:tmpl w:val="C5968364"/>
     <w:lvl w:ilvl="0">
       <w:numFmt w:val="bullet"/>
       <w:lvlText w:val="•"/>
@@ -3322,7 +3315,7 @@
   <w:abstractNum w:abstractNumId="1" w15:restartNumberingAfterBreak="0">
     <w:nsid w:val="2C1AE401"/>
     <w:multiLevelType w:val="multilevel"/>
-    <w:tmpl w:val="89C60322"/>
+    <w:tmpl w:val="35A0CCF0"/>
     <w:lvl w:ilvl="0">
       <w:numFmt w:val="bullet"/>
       <w:lvlText w:val=" "/>
@@ -3426,7 +3419,7 @@
   <w:abstractNum w:abstractNumId="2" w15:restartNumberingAfterBreak="0">
     <w:nsid w:val="71315DCA"/>
     <w:multiLevelType w:val="multilevel"/>
-    <w:tmpl w:val="C16E36CA"/>
+    <w:tmpl w:val="FCFE3B80"/>
     <w:lvl w:ilvl="0">
       <w:start w:val="1"/>
       <w:numFmt w:val="decimal"/>
@@ -4007,7 +4000,7 @@
       <w:rFonts w:asciiTheme="majorHAnsi" w:eastAsiaTheme="majorEastAsia" w:hAnsiTheme="majorHAnsi" w:cstheme="majorBidi"/>
       <w:b/>
       <w:bCs/>
-      <w:color w:val="345A8A" w:themeColor="accent1" w:themeShade="B5"/>
+      <w:color w:val="4F81BD" w:themeColor="accent1"/>
       <w:sz w:val="32"/>
       <w:szCs w:val="32"/>
     </w:rPr>
@@ -4030,8 +4023,8 @@
       <w:b/>
       <w:bCs/>
       <w:color w:val="4F81BD" w:themeColor="accent1"/>
-      <w:sz w:val="32"/>
-      <w:szCs w:val="32"/>
+      <w:sz w:val="28"/>
+      <w:szCs w:val="28"/>
     </w:rPr>
   </w:style>
   <w:style w:type="paragraph" w:styleId="berschrift3">
@@ -4052,8 +4045,6 @@
       <w:b/>
       <w:bCs/>
       <w:color w:val="4F81BD" w:themeColor="accent1"/>
-      <w:sz w:val="28"/>
-      <w:szCs w:val="28"/>
     </w:rPr>
   </w:style>
   <w:style w:type="paragraph" w:styleId="berschrift4">
@@ -4071,8 +4062,8 @@
     </w:pPr>
     <w:rPr>
       <w:rFonts w:asciiTheme="majorHAnsi" w:eastAsiaTheme="majorEastAsia" w:hAnsiTheme="majorHAnsi" w:cstheme="majorBidi"/>
-      <w:b/>
       <w:bCs/>
+      <w:i/>
       <w:color w:val="4F81BD" w:themeColor="accent1"/>
     </w:rPr>
   </w:style>
@@ -4091,7 +4082,6 @@
     </w:pPr>
     <w:rPr>
       <w:rFonts w:asciiTheme="majorHAnsi" w:eastAsiaTheme="majorEastAsia" w:hAnsiTheme="majorHAnsi" w:cstheme="majorBidi"/>
-      <w:i/>
       <w:iCs/>
       <w:color w:val="4F81BD" w:themeColor="accent1"/>
     </w:rPr>
@@ -4299,13 +4289,8 @@
     <w:qFormat/>
     <w:pPr>
       <w:spacing w:before="100" w:after="100"/>
+      <w:ind w:left="480" w:right="480"/>
     </w:pPr>
-    <w:rPr>
-      <w:rFonts w:asciiTheme="majorHAnsi" w:eastAsiaTheme="majorEastAsia" w:hAnsiTheme="majorHAnsi" w:cstheme="majorBidi"/>
-      <w:bCs/>
-      <w:sz w:val="20"/>
-      <w:szCs w:val="20"/>
-    </w:rPr>
   </w:style>
   <w:style w:type="paragraph" w:styleId="Funotentext">
     <w:name w:val="footnote text"/>
@@ -4728,7 +4713,7 @@
     <w:autoRedefine/>
     <w:uiPriority w:val="39"/>
     <w:unhideWhenUsed/>
-    <w:rsid w:val="00433F9C"/>
+    <w:rsid w:val="000F475A"/>
     <w:pPr>
       <w:spacing w:after="100"/>
     </w:pPr>
@@ -4740,7 +4725,7 @@
     <w:autoRedefine/>
     <w:uiPriority w:val="39"/>
     <w:unhideWhenUsed/>
-    <w:rsid w:val="00433F9C"/>
+    <w:rsid w:val="000F475A"/>
     <w:pPr>
       <w:spacing w:after="100"/>
       <w:ind w:left="240"/>
@@ -4753,7 +4738,7 @@
     <w:autoRedefine/>
     <w:uiPriority w:val="39"/>
     <w:unhideWhenUsed/>
-    <w:rsid w:val="00433F9C"/>
+    <w:rsid w:val="000F475A"/>
     <w:pPr>
       <w:spacing w:after="100"/>
       <w:ind w:left="480"/>

</xml_diff>

<commit_message>
changelog and md fixes
</commit_message>
<xml_diff>
--- a/template/academic-pandoc-template.docx
+++ b/template/academic-pandoc-template.docx
@@ -86,7 +86,11 @@
         </w:p>
         <w:p>
           <w:pPr>
-            <w:pStyle w:val="Contents1"/>
+            <w:pStyle w:val="Contents2"/>
+            <w:tabs>
+              <w:tab w:val="clear" w:pos="9077"/>
+              <w:tab w:val="right" w:pos="9360" w:leader="dot"/>
+            </w:tabs>
             <w:rPr/>
           </w:pPr>
           <w:r>
@@ -106,7 +110,7 @@
             </w:rPr>
             <w:fldChar w:fldCharType="separate"/>
           </w:r>
-          <w:hyperlink w:anchor="__RefHeading___Toc796_1244185049">
+          <w:hyperlink w:anchor="__RefHeading___Toc4639_2405367975">
             <w:r>
               <w:rPr>
                 <w:webHidden/>
@@ -115,6 +119,27 @@
               <w:t>Vowort</w:t>
               <w:tab/>
               <w:t>2</w:t>
+            </w:r>
+          </w:hyperlink>
+        </w:p>
+        <w:p>
+          <w:pPr>
+            <w:pStyle w:val="Contents3"/>
+            <w:tabs>
+              <w:tab w:val="clear" w:pos="8794"/>
+              <w:tab w:val="right" w:pos="9360" w:leader="dot"/>
+            </w:tabs>
+            <w:rPr/>
+          </w:pPr>
+          <w:hyperlink w:anchor="__RefHeading___Toc4641_2405367975">
+            <w:r>
+              <w:rPr>
+                <w:webHidden/>
+                <w:rStyle w:val="IndexLink"/>
+              </w:rPr>
+              <w:t>Und noch was</w:t>
+              <w:tab/>
+              <w:t>3</w:t>
             </w:r>
           </w:hyperlink>
         </w:p>
@@ -127,51 +152,76 @@
             </w:tabs>
             <w:rPr/>
           </w:pPr>
-          <w:hyperlink w:anchor="__RefHeading___Toc798_1244185049">
+          <w:hyperlink w:anchor="__RefHeading___Toc4643_2405367975">
             <w:r>
               <w:rPr>
                 <w:webHidden/>
                 <w:rStyle w:val="IndexLink"/>
               </w:rPr>
-              <w:t>Und noch was</w:t>
+              <w:t>Mit Markdown schreiben</w:t>
               <w:tab/>
-              <w:t>3</w:t>
+              <w:t>5</w:t>
             </w:r>
           </w:hyperlink>
         </w:p>
         <w:p>
           <w:pPr>
-            <w:pStyle w:val="Contents1"/>
+            <w:pStyle w:val="Contents3"/>
+            <w:tabs>
+              <w:tab w:val="clear" w:pos="8794"/>
+              <w:tab w:val="right" w:pos="9360" w:leader="dot"/>
+            </w:tabs>
             <w:rPr/>
           </w:pPr>
-          <w:hyperlink w:anchor="__RefHeading___Toc800_1244185049">
+          <w:hyperlink w:anchor="__RefHeading___Toc4645_2405367975">
             <w:r>
               <w:rPr>
                 <w:webHidden/>
                 <w:rStyle w:val="IndexLink"/>
               </w:rPr>
-              <w:t>Mit Markdown schreiben</w:t>
+              <w:t>Überschrift 2</w:t>
               <w:tab/>
-              <w:t>6</w:t>
+              <w:t>5</w:t>
             </w:r>
           </w:hyperlink>
         </w:p>
         <w:p>
           <w:pPr>
-            <w:pStyle w:val="Contents2"/>
+            <w:pStyle w:val="Contents3"/>
             <w:tabs>
-              <w:tab w:val="clear" w:pos="9077"/>
+              <w:tab w:val="clear" w:pos="8794"/>
               <w:tab w:val="right" w:pos="9360" w:leader="dot"/>
             </w:tabs>
             <w:rPr/>
           </w:pPr>
-          <w:hyperlink w:anchor="__RefHeading___Toc802_1244185049">
+          <w:hyperlink w:anchor="__RefHeading___Toc4647_2405367975">
             <w:r>
               <w:rPr>
                 <w:webHidden/>
                 <w:rStyle w:val="IndexLink"/>
               </w:rPr>
-              <w:t>Überschrift 2</w:t>
+              <w:t>Betonung</w:t>
+              <w:tab/>
+              <w:t>5</w:t>
+            </w:r>
+          </w:hyperlink>
+        </w:p>
+        <w:p>
+          <w:pPr>
+            <w:pStyle w:val="Contents3"/>
+            <w:tabs>
+              <w:tab w:val="clear" w:pos="8794"/>
+              <w:tab w:val="right" w:pos="9360" w:leader="dot"/>
+            </w:tabs>
+            <w:rPr/>
+          </w:pPr>
+          <w:hyperlink w:anchor="__RefHeading___Toc4649_2405367975">
+            <w:r>
+              <w:rPr>
+                <w:webHidden/>
+                <w:rStyle w:val="IndexLink"/>
+              </w:rPr>
+              <w:t>Listen</w:t>
               <w:tab/>
               <w:t>6</w:t>
             </w:r>
@@ -186,15 +236,162 @@
             </w:tabs>
             <w:rPr/>
           </w:pPr>
-          <w:hyperlink w:anchor="__RefHeading___Toc804_1244185049">
+          <w:hyperlink w:anchor="__RefHeading___Toc4651_2405367975">
             <w:r>
               <w:rPr>
                 <w:webHidden/>
                 <w:rStyle w:val="IndexLink"/>
               </w:rPr>
-              <w:t>Überschrift 3</w:t>
+              <w:t>Links</w:t>
               <w:tab/>
               <w:t>6</w:t>
+            </w:r>
+          </w:hyperlink>
+        </w:p>
+        <w:p>
+          <w:pPr>
+            <w:pStyle w:val="Contents3"/>
+            <w:tabs>
+              <w:tab w:val="clear" w:pos="8794"/>
+              <w:tab w:val="right" w:pos="9360" w:leader="dot"/>
+            </w:tabs>
+            <w:rPr/>
+          </w:pPr>
+          <w:hyperlink w:anchor="__RefHeading___Toc4653_2405367975">
+            <w:r>
+              <w:rPr>
+                <w:webHidden/>
+                <w:rStyle w:val="IndexLink"/>
+              </w:rPr>
+              <w:t>Bilder</w:t>
+              <w:tab/>
+              <w:t>6</w:t>
+            </w:r>
+          </w:hyperlink>
+        </w:p>
+        <w:p>
+          <w:pPr>
+            <w:pStyle w:val="Contents3"/>
+            <w:tabs>
+              <w:tab w:val="clear" w:pos="8794"/>
+              <w:tab w:val="right" w:pos="9360" w:leader="dot"/>
+            </w:tabs>
+            <w:rPr/>
+          </w:pPr>
+          <w:hyperlink w:anchor="__RefHeading___Toc4655_2405367975">
+            <w:r>
+              <w:rPr>
+                <w:webHidden/>
+                <w:rStyle w:val="IndexLink"/>
+              </w:rPr>
+              <w:t>Tabellen</w:t>
+              <w:tab/>
+              <w:t>7</w:t>
+            </w:r>
+          </w:hyperlink>
+        </w:p>
+        <w:p>
+          <w:pPr>
+            <w:pStyle w:val="Contents3"/>
+            <w:tabs>
+              <w:tab w:val="clear" w:pos="8794"/>
+              <w:tab w:val="right" w:pos="9360" w:leader="dot"/>
+            </w:tabs>
+            <w:rPr/>
+          </w:pPr>
+          <w:hyperlink w:anchor="__RefHeading___Toc4657_2405367975">
+            <w:r>
+              <w:rPr>
+                <w:webHidden/>
+                <w:rStyle w:val="IndexLink"/>
+              </w:rPr>
+              <w:t>Blockzitate</w:t>
+              <w:tab/>
+              <w:t>7</w:t>
+            </w:r>
+          </w:hyperlink>
+        </w:p>
+        <w:p>
+          <w:pPr>
+            <w:pStyle w:val="Contents3"/>
+            <w:tabs>
+              <w:tab w:val="clear" w:pos="8794"/>
+              <w:tab w:val="right" w:pos="9360" w:leader="dot"/>
+            </w:tabs>
+            <w:rPr/>
+          </w:pPr>
+          <w:hyperlink w:anchor="__RefHeading___Toc4659_2405367975">
+            <w:r>
+              <w:rPr>
+                <w:webHidden/>
+                <w:rStyle w:val="IndexLink"/>
+              </w:rPr>
+              <w:t>Fußnoten</w:t>
+              <w:tab/>
+              <w:t>8</w:t>
+            </w:r>
+          </w:hyperlink>
+        </w:p>
+        <w:p>
+          <w:pPr>
+            <w:pStyle w:val="Contents3"/>
+            <w:tabs>
+              <w:tab w:val="clear" w:pos="8794"/>
+              <w:tab w:val="right" w:pos="9360" w:leader="dot"/>
+            </w:tabs>
+            <w:rPr/>
+          </w:pPr>
+          <w:hyperlink w:anchor="__RefHeading___Toc4661_2405367975">
+            <w:r>
+              <w:rPr>
+                <w:webHidden/>
+                <w:rStyle w:val="IndexLink"/>
+              </w:rPr>
+              <w:t>Kommentare</w:t>
+              <w:tab/>
+              <w:t>8</w:t>
+            </w:r>
+          </w:hyperlink>
+        </w:p>
+        <w:p>
+          <w:pPr>
+            <w:pStyle w:val="Contents3"/>
+            <w:tabs>
+              <w:tab w:val="clear" w:pos="8794"/>
+              <w:tab w:val="right" w:pos="9360" w:leader="dot"/>
+            </w:tabs>
+            <w:rPr/>
+          </w:pPr>
+          <w:hyperlink w:anchor="__RefHeading___Toc4663_2405367975">
+            <w:r>
+              <w:rPr>
+                <w:webHidden/>
+                <w:rStyle w:val="IndexLink"/>
+              </w:rPr>
+              <w:t>Zitate zu Ihrem Dokument hinzufügen</w:t>
+              <w:tab/>
+              <w:t>8</w:t>
+            </w:r>
+          </w:hyperlink>
+        </w:p>
+        <w:p>
+          <w:pPr>
+            <w:pStyle w:val="Contents3"/>
+            <w:tabs>
+              <w:tab w:val="clear" w:pos="8794"/>
+              <w:tab w:val="right" w:pos="9360" w:leader="dot"/>
+            </w:tabs>
+            <w:rPr/>
+          </w:pPr>
+          <w:hyperlink w:anchor="__RefHeading___Toc4665_2405367975">
+            <w:r>
+              <w:rPr>
+                <w:webHidden/>
+                <w:rStyle w:val="IndexLink"/>
+              </w:rPr>
+              <w:t>Zitierweise ändern</w:t>
+              <w:tab/>
+              <w:t>9</w:t>
             </w:r>
           </w:hyperlink>
         </w:p>
@@ -207,213 +404,7 @@
             </w:tabs>
             <w:rPr/>
           </w:pPr>
-          <w:hyperlink w:anchor="__RefHeading___Toc806_1244185049">
-            <w:r>
-              <w:rPr>
-                <w:webHidden/>
-                <w:rStyle w:val="IndexLink"/>
-              </w:rPr>
-              <w:t>Betonung</w:t>
-              <w:tab/>
-              <w:t>6</w:t>
-            </w:r>
-          </w:hyperlink>
-        </w:p>
-        <w:p>
-          <w:pPr>
-            <w:pStyle w:val="Contents2"/>
-            <w:tabs>
-              <w:tab w:val="clear" w:pos="9077"/>
-              <w:tab w:val="right" w:pos="9360" w:leader="dot"/>
-            </w:tabs>
-            <w:rPr/>
-          </w:pPr>
-          <w:hyperlink w:anchor="__RefHeading___Toc808_1244185049">
-            <w:r>
-              <w:rPr>
-                <w:webHidden/>
-                <w:rStyle w:val="IndexLink"/>
-              </w:rPr>
-              <w:t>Listen</w:t>
-              <w:tab/>
-              <w:t>6</w:t>
-            </w:r>
-          </w:hyperlink>
-        </w:p>
-        <w:p>
-          <w:pPr>
-            <w:pStyle w:val="Contents2"/>
-            <w:tabs>
-              <w:tab w:val="clear" w:pos="9077"/>
-              <w:tab w:val="right" w:pos="9360" w:leader="dot"/>
-            </w:tabs>
-            <w:rPr/>
-          </w:pPr>
-          <w:hyperlink w:anchor="__RefHeading___Toc810_1244185049">
-            <w:r>
-              <w:rPr>
-                <w:webHidden/>
-                <w:rStyle w:val="IndexLink"/>
-              </w:rPr>
-              <w:t>Links</w:t>
-              <w:tab/>
-              <w:t>6</w:t>
-            </w:r>
-          </w:hyperlink>
-        </w:p>
-        <w:p>
-          <w:pPr>
-            <w:pStyle w:val="Contents2"/>
-            <w:tabs>
-              <w:tab w:val="clear" w:pos="9077"/>
-              <w:tab w:val="right" w:pos="9360" w:leader="dot"/>
-            </w:tabs>
-            <w:rPr/>
-          </w:pPr>
-          <w:hyperlink w:anchor="__RefHeading___Toc812_1244185049">
-            <w:r>
-              <w:rPr>
-                <w:webHidden/>
-                <w:rStyle w:val="IndexLink"/>
-              </w:rPr>
-              <w:t>Bilder</w:t>
-              <w:tab/>
-              <w:t>7</w:t>
-            </w:r>
-          </w:hyperlink>
-        </w:p>
-        <w:p>
-          <w:pPr>
-            <w:pStyle w:val="Contents2"/>
-            <w:tabs>
-              <w:tab w:val="clear" w:pos="9077"/>
-              <w:tab w:val="right" w:pos="9360" w:leader="dot"/>
-            </w:tabs>
-            <w:rPr/>
-          </w:pPr>
-          <w:hyperlink w:anchor="__RefHeading___Toc814_1244185049">
-            <w:r>
-              <w:rPr>
-                <w:webHidden/>
-                <w:rStyle w:val="IndexLink"/>
-              </w:rPr>
-              <w:t>Tabellen</w:t>
-              <w:tab/>
-              <w:t>7</w:t>
-            </w:r>
-          </w:hyperlink>
-        </w:p>
-        <w:p>
-          <w:pPr>
-            <w:pStyle w:val="Contents2"/>
-            <w:tabs>
-              <w:tab w:val="clear" w:pos="9077"/>
-              <w:tab w:val="right" w:pos="9360" w:leader="dot"/>
-            </w:tabs>
-            <w:rPr/>
-          </w:pPr>
-          <w:hyperlink w:anchor="__RefHeading___Toc816_1244185049">
-            <w:r>
-              <w:rPr>
-                <w:webHidden/>
-                <w:rStyle w:val="IndexLink"/>
-              </w:rPr>
-              <w:t>Blockzitate</w:t>
-              <w:tab/>
-              <w:t>8</w:t>
-            </w:r>
-          </w:hyperlink>
-        </w:p>
-        <w:p>
-          <w:pPr>
-            <w:pStyle w:val="Contents2"/>
-            <w:tabs>
-              <w:tab w:val="clear" w:pos="9077"/>
-              <w:tab w:val="right" w:pos="9360" w:leader="dot"/>
-            </w:tabs>
-            <w:rPr/>
-          </w:pPr>
-          <w:hyperlink w:anchor="__RefHeading___Toc818_1244185049">
-            <w:r>
-              <w:rPr>
-                <w:webHidden/>
-                <w:rStyle w:val="IndexLink"/>
-              </w:rPr>
-              <w:t>Fußnoten</w:t>
-              <w:tab/>
-              <w:t>8</w:t>
-            </w:r>
-          </w:hyperlink>
-        </w:p>
-        <w:p>
-          <w:pPr>
-            <w:pStyle w:val="Contents2"/>
-            <w:tabs>
-              <w:tab w:val="clear" w:pos="9077"/>
-              <w:tab w:val="right" w:pos="9360" w:leader="dot"/>
-            </w:tabs>
-            <w:rPr/>
-          </w:pPr>
-          <w:hyperlink w:anchor="__RefHeading___Toc820_1244185049">
-            <w:r>
-              <w:rPr>
-                <w:webHidden/>
-                <w:rStyle w:val="IndexLink"/>
-              </w:rPr>
-              <w:t>Kommentare</w:t>
-              <w:tab/>
-              <w:t>8</w:t>
-            </w:r>
-          </w:hyperlink>
-        </w:p>
-        <w:p>
-          <w:pPr>
-            <w:pStyle w:val="Contents2"/>
-            <w:tabs>
-              <w:tab w:val="clear" w:pos="9077"/>
-              <w:tab w:val="right" w:pos="9360" w:leader="dot"/>
-            </w:tabs>
-            <w:rPr/>
-          </w:pPr>
-          <w:hyperlink w:anchor="__RefHeading___Toc822_1244185049">
-            <w:r>
-              <w:rPr>
-                <w:webHidden/>
-                <w:rStyle w:val="IndexLink"/>
-              </w:rPr>
-              <w:t>Zitate zu Ihrem Dokument hinzufügen</w:t>
-              <w:tab/>
-              <w:t>8</w:t>
-            </w:r>
-          </w:hyperlink>
-        </w:p>
-        <w:p>
-          <w:pPr>
-            <w:pStyle w:val="Contents2"/>
-            <w:tabs>
-              <w:tab w:val="clear" w:pos="9077"/>
-              <w:tab w:val="right" w:pos="9360" w:leader="dot"/>
-            </w:tabs>
-            <w:rPr/>
-          </w:pPr>
-          <w:hyperlink w:anchor="__RefHeading___Toc824_1244185049">
-            <w:r>
-              <w:rPr>
-                <w:webHidden/>
-                <w:rStyle w:val="IndexLink"/>
-              </w:rPr>
-              <w:t>Zitierweise ändern</w:t>
-              <w:tab/>
-              <w:t>9</w:t>
-            </w:r>
-          </w:hyperlink>
-        </w:p>
-        <w:p>
-          <w:pPr>
-            <w:pStyle w:val="Contents1"/>
-            <w:rPr/>
-          </w:pPr>
-          <w:hyperlink w:anchor="__RefHeading___Toc826_1244185049">
+          <w:hyperlink w:anchor="__RefHeading___Toc4667_2405367975">
             <w:r>
               <w:rPr>
                 <w:webHidden/>
@@ -435,10 +426,10 @@
     </w:sdt>
     <w:p>
       <w:pPr>
-        <w:pStyle w:val="Heading1"/>
-        <w:rPr/>
-      </w:pPr>
-      <w:bookmarkStart w:id="0" w:name="__RefHeading___Toc796_1244185049"/>
+        <w:pStyle w:val="Heading2"/>
+        <w:rPr/>
+      </w:pPr>
+      <w:bookmarkStart w:id="0" w:name="__RefHeading___Toc4639_2405367975"/>
       <w:bookmarkEnd w:id="0"/>
       <w:r>
         <w:rPr/>
@@ -549,10 +540,10 @@
     </w:p>
     <w:p>
       <w:pPr>
-        <w:pStyle w:val="Heading2"/>
-        <w:rPr/>
-      </w:pPr>
-      <w:bookmarkStart w:id="1" w:name="__RefHeading___Toc798_1244185049"/>
+        <w:pStyle w:val="Heading3"/>
+        <w:rPr/>
+      </w:pPr>
+      <w:bookmarkStart w:id="1" w:name="__RefHeading___Toc4641_2405367975"/>
       <w:bookmarkEnd w:id="1"/>
       <w:r>
         <w:rPr/>
@@ -682,7 +673,7 @@
         <w:pStyle w:val="Compact"/>
         <w:numPr>
           <w:ilvl w:val="0"/>
-          <w:numId w:val="9"/>
+          <w:numId w:val="8"/>
         </w:numPr>
         <w:rPr/>
       </w:pPr>
@@ -1205,10 +1196,10 @@
     </w:p>
     <w:p>
       <w:pPr>
-        <w:pStyle w:val="Heading1"/>
-        <w:rPr/>
-      </w:pPr>
-      <w:bookmarkStart w:id="4" w:name="__RefHeading___Toc800_1244185049"/>
+        <w:pStyle w:val="Heading2"/>
+        <w:rPr/>
+      </w:pPr>
+      <w:bookmarkStart w:id="4" w:name="__RefHeading___Toc4643_2405367975"/>
       <w:bookmarkEnd w:id="4"/>
       <w:r>
         <w:rPr/>
@@ -1217,10 +1208,10 @@
     </w:p>
     <w:p>
       <w:pPr>
-        <w:pStyle w:val="Heading2"/>
-        <w:rPr/>
-      </w:pPr>
-      <w:bookmarkStart w:id="5" w:name="__RefHeading___Toc802_1244185049"/>
+        <w:pStyle w:val="Heading3"/>
+        <w:rPr/>
+      </w:pPr>
+      <w:bookmarkStart w:id="5" w:name="__RefHeading___Toc4645_2405367975"/>
       <w:bookmarkEnd w:id="5"/>
       <w:r>
         <w:rPr/>
@@ -1229,51 +1220,49 @@
     </w:p>
     <w:p>
       <w:pPr>
-        <w:pStyle w:val="Heading3"/>
-        <w:rPr/>
-      </w:pPr>
-      <w:bookmarkStart w:id="6" w:name="__RefHeading___Toc804_1244185049"/>
+        <w:pStyle w:val="Heading4"/>
+        <w:rPr/>
+      </w:pPr>
+      <w:r>
+        <w:rPr/>
+        <w:t>Überschrift 3</w:t>
+      </w:r>
+    </w:p>
+    <w:p>
+      <w:pPr>
+        <w:pStyle w:val="Heading5"/>
+        <w:rPr/>
+      </w:pPr>
+      <w:r>
+        <w:rPr/>
+        <w:t>Überschrift 4</w:t>
+      </w:r>
+    </w:p>
+    <w:p>
+      <w:pPr>
+        <w:pStyle w:val="Heading6"/>
+        <w:rPr/>
+      </w:pPr>
+      <w:r>
+        <w:rPr/>
+        <w:t>Überschrift 5</w:t>
+      </w:r>
+      <w:bookmarkStart w:id="6" w:name="überschrift-2"/>
+      <w:bookmarkStart w:id="7" w:name="überschrift-3"/>
+      <w:bookmarkStart w:id="8" w:name="überschrift-4"/>
+      <w:bookmarkStart w:id="9" w:name="überschrift-5"/>
       <w:bookmarkEnd w:id="6"/>
-      <w:r>
-        <w:rPr/>
-        <w:t>Überschrift 3</w:t>
-      </w:r>
-    </w:p>
-    <w:p>
-      <w:pPr>
-        <w:pStyle w:val="Heading4"/>
-        <w:rPr/>
-      </w:pPr>
-      <w:r>
-        <w:rPr/>
-        <w:t>Überschrift 4</w:t>
-      </w:r>
-    </w:p>
-    <w:p>
-      <w:pPr>
-        <w:pStyle w:val="Heading5"/>
-        <w:rPr/>
-      </w:pPr>
-      <w:r>
-        <w:rPr/>
-        <w:t>Überschrift 5</w:t>
-      </w:r>
-      <w:bookmarkStart w:id="7" w:name="überschrift-2"/>
-      <w:bookmarkStart w:id="8" w:name="überschrift-3"/>
-      <w:bookmarkStart w:id="9" w:name="überschrift-4"/>
-      <w:bookmarkStart w:id="10" w:name="überschrift-5"/>
       <w:bookmarkEnd w:id="7"/>
       <w:bookmarkEnd w:id="8"/>
       <w:bookmarkEnd w:id="9"/>
+    </w:p>
+    <w:p>
+      <w:pPr>
+        <w:pStyle w:val="Heading3"/>
+        <w:rPr/>
+      </w:pPr>
+      <w:bookmarkStart w:id="10" w:name="__RefHeading___Toc4647_2405367975"/>
       <w:bookmarkEnd w:id="10"/>
-    </w:p>
-    <w:p>
-      <w:pPr>
-        <w:pStyle w:val="Heading2"/>
-        <w:rPr/>
-      </w:pPr>
-      <w:bookmarkStart w:id="11" w:name="__RefHeading___Toc806_1244185049"/>
-      <w:bookmarkEnd w:id="11"/>
       <w:r>
         <w:rPr/>
         <w:t>Betonung</w:t>
@@ -1381,16 +1370,16 @@
         </w:rPr>
         <w:t>Streichrn Sie das hier.</w:t>
       </w:r>
-      <w:bookmarkStart w:id="12" w:name="betonung"/>
+      <w:bookmarkStart w:id="11" w:name="betonung"/>
+      <w:bookmarkEnd w:id="11"/>
+    </w:p>
+    <w:p>
+      <w:pPr>
+        <w:pStyle w:val="Heading3"/>
+        <w:rPr/>
+      </w:pPr>
+      <w:bookmarkStart w:id="12" w:name="__RefHeading___Toc4649_2405367975"/>
       <w:bookmarkEnd w:id="12"/>
-    </w:p>
-    <w:p>
-      <w:pPr>
-        <w:pStyle w:val="Heading2"/>
-        <w:rPr/>
-      </w:pPr>
-      <w:bookmarkStart w:id="13" w:name="__RefHeading___Toc808_1244185049"/>
-      <w:bookmarkEnd w:id="13"/>
       <w:r>
         <w:rPr/>
         <w:t>Listen</w:t>
@@ -1398,7 +1387,21 @@
     </w:p>
     <w:p>
       <w:pPr>
-        <w:pStyle w:val="Compact"/>
+        <w:pStyle w:val="Normal"/>
+        <w:numPr>
+          <w:ilvl w:val="0"/>
+          <w:numId w:val="9"/>
+        </w:numPr>
+        <w:rPr/>
+      </w:pPr>
+      <w:r>
+        <w:rPr/>
+        <w:t>Erster geordneter Listenpunkt</w:t>
+      </w:r>
+    </w:p>
+    <w:p>
+      <w:pPr>
+        <w:pStyle w:val="Normal"/>
         <w:numPr>
           <w:ilvl w:val="0"/>
           <w:numId w:val="10"/>
@@ -1407,28 +1410,14 @@
       </w:pPr>
       <w:r>
         <w:rPr/>
-        <w:t>Erster geordneter Listenpunkt</w:t>
+        <w:t>Ein weiterer Punkt</w:t>
       </w:r>
     </w:p>
     <w:p>
       <w:pPr>
         <w:pStyle w:val="Compact"/>
         <w:numPr>
-          <w:ilvl w:val="0"/>
-          <w:numId w:val="10"/>
-        </w:numPr>
-        <w:rPr/>
-      </w:pPr>
-      <w:r>
-        <w:rPr/>
-        <w:t>Ein weiterer Punkt</w:t>
-      </w:r>
-    </w:p>
-    <w:p>
-      <w:pPr>
-        <w:pStyle w:val="Compact"/>
-        <w:numPr>
-          <w:ilvl w:val="0"/>
+          <w:ilvl w:val="1"/>
           <w:numId w:val="11"/>
         </w:numPr>
         <w:rPr/>
@@ -1457,7 +1446,7 @@
         <w:pStyle w:val="Normal"/>
         <w:numPr>
           <w:ilvl w:val="0"/>
-          <w:numId w:val="12"/>
+          <w:numId w:val="13"/>
         </w:numPr>
         <w:rPr/>
       </w:pPr>
@@ -1471,7 +1460,7 @@
         <w:pStyle w:val="Normal"/>
         <w:numPr>
           <w:ilvl w:val="0"/>
-          <w:numId w:val="12"/>
+          <w:numId w:val="14"/>
         </w:numPr>
         <w:rPr/>
       </w:pPr>
@@ -1513,52 +1502,24 @@
         <w:pStyle w:val="Compact"/>
         <w:numPr>
           <w:ilvl w:val="0"/>
-          <w:numId w:val="13"/>
+          <w:numId w:val="15"/>
         </w:numPr>
         <w:rPr/>
       </w:pPr>
       <w:r>
         <w:rPr/>
-        <w:t>Ungeordnete Liste kann Sternchen enthalten</w:t>
-      </w:r>
-    </w:p>
-    <w:p>
-      <w:pPr>
-        <w:pStyle w:val="Compact"/>
-        <w:numPr>
-          <w:ilvl w:val="0"/>
-          <w:numId w:val="13"/>
-        </w:numPr>
-        <w:rPr/>
-      </w:pPr>
-      <w:r>
-        <w:rPr/>
-        <w:t>Oder Minus</w:t>
-      </w:r>
-    </w:p>
-    <w:p>
-      <w:pPr>
-        <w:pStyle w:val="Compact"/>
-        <w:numPr>
-          <w:ilvl w:val="0"/>
-          <w:numId w:val="13"/>
-        </w:numPr>
-        <w:rPr/>
-      </w:pPr>
-      <w:r>
-        <w:rPr/>
-        <w:t>Oder Pluspunkte</w:t>
-      </w:r>
-      <w:bookmarkStart w:id="14" w:name="listen"/>
+        <w:t>Ungeordnete Liste kann Sternchen, Minus- oder Pluspunkte</w:t>
+      </w:r>
+      <w:bookmarkStart w:id="13" w:name="listen"/>
+      <w:bookmarkEnd w:id="13"/>
+    </w:p>
+    <w:p>
+      <w:pPr>
+        <w:pStyle w:val="Heading3"/>
+        <w:rPr/>
+      </w:pPr>
+      <w:bookmarkStart w:id="14" w:name="__RefHeading___Toc4651_2405367975"/>
       <w:bookmarkEnd w:id="14"/>
-    </w:p>
-    <w:p>
-      <w:pPr>
-        <w:pStyle w:val="Heading2"/>
-        <w:rPr/>
-      </w:pPr>
-      <w:bookmarkStart w:id="15" w:name="__RefHeading___Toc810_1244185049"/>
-      <w:bookmarkEnd w:id="15"/>
       <w:r>
         <w:rPr/>
         <w:t>Links</w:t>
@@ -1637,7 +1598,7 @@
       </w:pPr>
       <w:r>
         <w:rPr/>
-        <w:t xml:space="preserve">URLs und URLs in spitzen Klammern werden automatisch in Links umgewandelt. http://www.example.com oder </w:t>
+        <w:t xml:space="preserve">URLs und URLs in spitzen Klammern werden automatisch in Links umgewandelt. </w:t>
       </w:r>
       <w:hyperlink r:id="rId6">
         <w:r>
@@ -1651,16 +1612,16 @@
         <w:rPr/>
         <w:t xml:space="preserve"> und manchmal auch example.com (aber nicht auf Github, zum Beispiel).</w:t>
       </w:r>
-      <w:bookmarkStart w:id="16" w:name="links"/>
+      <w:bookmarkStart w:id="15" w:name="links"/>
+      <w:bookmarkEnd w:id="15"/>
+    </w:p>
+    <w:p>
+      <w:pPr>
+        <w:pStyle w:val="Heading3"/>
+        <w:rPr/>
+      </w:pPr>
+      <w:bookmarkStart w:id="16" w:name="__RefHeading___Toc4653_2405367975"/>
       <w:bookmarkEnd w:id="16"/>
-    </w:p>
-    <w:p>
-      <w:pPr>
-        <w:pStyle w:val="Heading2"/>
-        <w:rPr/>
-      </w:pPr>
-      <w:bookmarkStart w:id="17" w:name="__RefHeading___Toc812_1244185049"/>
-      <w:bookmarkEnd w:id="17"/>
       <w:r>
         <w:rPr/>
         <w:t>Bilder</w:t>
@@ -1741,16 +1702,16 @@
         <w:rPr/>
         <w:t>Mehr Katzen</w:t>
       </w:r>
-      <w:bookmarkStart w:id="18" w:name="bilder"/>
+      <w:bookmarkStart w:id="17" w:name="bilder"/>
+      <w:bookmarkEnd w:id="17"/>
+    </w:p>
+    <w:p>
+      <w:pPr>
+        <w:pStyle w:val="Heading3"/>
+        <w:rPr/>
+      </w:pPr>
+      <w:bookmarkStart w:id="18" w:name="__RefHeading___Toc4655_2405367975"/>
       <w:bookmarkEnd w:id="18"/>
-    </w:p>
-    <w:p>
-      <w:pPr>
-        <w:pStyle w:val="Heading2"/>
-        <w:rPr/>
-      </w:pPr>
-      <w:bookmarkStart w:id="19" w:name="__RefHeading___Toc814_1244185049"/>
-      <w:bookmarkEnd w:id="19"/>
       <w:r>
         <w:rPr/>
         <w:t>Tabellen</w:t>
@@ -2511,19 +2472,19 @@
               </w:rPr>
               <w:t>3</w:t>
             </w:r>
-            <w:bookmarkStart w:id="20" w:name="tabellen"/>
-            <w:bookmarkEnd w:id="20"/>
+            <w:bookmarkStart w:id="19" w:name="tabellen"/>
+            <w:bookmarkEnd w:id="19"/>
           </w:p>
         </w:tc>
       </w:tr>
     </w:tbl>
     <w:p>
       <w:pPr>
-        <w:pStyle w:val="Heading2"/>
-        <w:rPr/>
-      </w:pPr>
-      <w:bookmarkStart w:id="21" w:name="__RefHeading___Toc816_1244185049"/>
-      <w:bookmarkEnd w:id="21"/>
+        <w:pStyle w:val="Heading3"/>
+        <w:rPr/>
+      </w:pPr>
+      <w:bookmarkStart w:id="20" w:name="__RefHeading___Toc4657_2405367975"/>
+      <w:bookmarkEnd w:id="20"/>
       <w:r>
         <w:rPr/>
         <w:t>Blockzitate</w:t>
@@ -2581,11 +2542,11 @@
     </w:p>
     <w:p>
       <w:pPr>
-        <w:pStyle w:val="Heading2"/>
-        <w:rPr/>
-      </w:pPr>
-      <w:bookmarkStart w:id="22" w:name="__RefHeading___Toc818_1244185049"/>
-      <w:bookmarkEnd w:id="22"/>
+        <w:pStyle w:val="Heading3"/>
+        <w:rPr/>
+      </w:pPr>
+      <w:bookmarkStart w:id="21" w:name="__RefHeading___Toc4659_2405367975"/>
+      <w:bookmarkEnd w:id="21"/>
       <w:r>
         <w:rPr/>
         <w:t>Fußnoten</w:t>
@@ -2616,30 +2577,30 @@
         <w:rPr/>
         <w:t>Wenn Sie Endnoten verwenden möchten, schalten Sie diese stattdessen in den Dokumentoptionen ein.</w:t>
       </w:r>
-      <w:bookmarkStart w:id="23" w:name="fußnoten"/>
+      <w:bookmarkStart w:id="22" w:name="fußnoten"/>
+      <w:bookmarkEnd w:id="22"/>
+    </w:p>
+    <w:p>
+      <w:pPr>
+        <w:pStyle w:val="Heading3"/>
+        <w:rPr/>
+      </w:pPr>
+      <w:bookmarkStart w:id="23" w:name="__RefHeading___Toc4661_2405367975"/>
       <w:bookmarkEnd w:id="23"/>
-    </w:p>
-    <w:p>
-      <w:pPr>
-        <w:pStyle w:val="Heading2"/>
-        <w:rPr/>
-      </w:pPr>
-      <w:bookmarkStart w:id="24" w:name="__RefHeading___Toc820_1244185049"/>
+      <w:r>
+        <w:rPr/>
+        <w:t>Kommentare</w:t>
+      </w:r>
+      <w:bookmarkStart w:id="24" w:name="kommentare"/>
       <w:bookmarkEnd w:id="24"/>
-      <w:r>
-        <w:rPr/>
-        <w:t>Kommentare</w:t>
-      </w:r>
-      <w:bookmarkStart w:id="25" w:name="kommentare"/>
+    </w:p>
+    <w:p>
+      <w:pPr>
+        <w:pStyle w:val="Heading3"/>
+        <w:rPr/>
+      </w:pPr>
+      <w:bookmarkStart w:id="25" w:name="__RefHeading___Toc4663_2405367975"/>
       <w:bookmarkEnd w:id="25"/>
-    </w:p>
-    <w:p>
-      <w:pPr>
-        <w:pStyle w:val="Heading2"/>
-        <w:rPr/>
-      </w:pPr>
-      <w:bookmarkStart w:id="26" w:name="__RefHeading___Toc822_1244185049"/>
-      <w:bookmarkEnd w:id="26"/>
       <w:r>
         <w:rPr/>
         <w:t>Zitate zu Ihrem Dokument hinzufügen</w:t>
@@ -2795,16 +2756,16 @@
         <w:rPr/>
         <w:t>Das funktioniert jedoch nur mit Zitierstilen wie APA oder Chicago.</w:t>
       </w:r>
-      <w:bookmarkStart w:id="27" w:name="zitate-zu-ihrem-dokument-hinzufügen"/>
+      <w:bookmarkStart w:id="26" w:name="zitate-zu-ihrem-dokument-hinzufügen"/>
+      <w:bookmarkEnd w:id="26"/>
+    </w:p>
+    <w:p>
+      <w:pPr>
+        <w:pStyle w:val="Heading3"/>
+        <w:rPr/>
+      </w:pPr>
+      <w:bookmarkStart w:id="27" w:name="__RefHeading___Toc4665_2405367975"/>
       <w:bookmarkEnd w:id="27"/>
-    </w:p>
-    <w:p>
-      <w:pPr>
-        <w:pStyle w:val="Heading2"/>
-        <w:rPr/>
-      </w:pPr>
-      <w:bookmarkStart w:id="28" w:name="__RefHeading___Toc824_1244185049"/>
-      <w:bookmarkEnd w:id="28"/>
       <w:r>
         <w:rPr/>
         <w:t>Zitierweise ändern</w:t>
@@ -2853,18 +2814,18 @@
         <w:rPr/>
         <w:t>.</w:t>
       </w:r>
-      <w:bookmarkStart w:id="29" w:name="mit-markdown-schreiben"/>
-      <w:bookmarkStart w:id="30" w:name="zitierweise-ändern"/>
+      <w:bookmarkStart w:id="28" w:name="mit-markdown-schreiben"/>
+      <w:bookmarkStart w:id="29" w:name="zitierweise-ändern"/>
+      <w:bookmarkEnd w:id="28"/>
       <w:bookmarkEnd w:id="29"/>
+    </w:p>
+    <w:p>
+      <w:pPr>
+        <w:pStyle w:val="Heading2"/>
+        <w:rPr/>
+      </w:pPr>
+      <w:bookmarkStart w:id="30" w:name="__RefHeading___Toc4667_2405367975"/>
       <w:bookmarkEnd w:id="30"/>
-    </w:p>
-    <w:p>
-      <w:pPr>
-        <w:pStyle w:val="Heading1"/>
-        <w:rPr/>
-      </w:pPr>
-      <w:bookmarkStart w:id="31" w:name="__RefHeading___Toc826_1244185049"/>
-      <w:bookmarkEnd w:id="31"/>
       <w:r>
         <w:rPr/>
         <w:t>Literaturverzeichnis</w:t>
@@ -2889,8 +2850,8 @@
         <w:rPr/>
         <w:t>. London: Routledge, 2016.</w:t>
       </w:r>
-      <w:bookmarkStart w:id="32" w:name="ref-jones2016"/>
-      <w:bookmarkEnd w:id="32"/>
+      <w:bookmarkStart w:id="31" w:name="ref-jones2016"/>
+      <w:bookmarkEnd w:id="31"/>
     </w:p>
     <w:p>
       <w:pPr>
@@ -2900,7 +2861,7 @@
       </w:pPr>
       <w:r>
         <w:rPr/>
-        <w:t xml:space="preserve">Sahle, Patrick. «Digital Humanities? Gibt’s Doch Gar Nicht!» </w:t>
+        <w:t xml:space="preserve">Sahle, Patrick. «Digital Humanities? Gibt’s Doch Gar Nicht!». </w:t>
       </w:r>
       <w:r>
         <w:rPr>
@@ -2984,16 +2945,21 @@
         <w:rPr/>
         <w:t xml:space="preserve"> </w:t>
       </w:r>
-      <w:r>
-        <w:rPr/>
-        <w:t xml:space="preserve">Jones, </w:t>
-      </w:r>
-      <w:r>
-        <w:rPr>
-          <w:i/>
-        </w:rPr>
-        <w:t>Roberto Busa, S. J., and the Emergence of Humanities Computing. The Priest and the Punched Cards</w:t>
-      </w:r>
+      <w:hyperlink w:anchor="ref-jones2016">
+        <w:r>
+          <w:rPr>
+            <w:rStyle w:val="InternetLink"/>
+          </w:rPr>
+          <w:t xml:space="preserve">Jones, </w:t>
+        </w:r>
+        <w:r>
+          <w:rPr>
+            <w:rStyle w:val="InternetLink"/>
+            <w:i/>
+          </w:rPr>
+          <w:t>Roberto Busa, S. J., and the Emergence of Humanities Computing. The Priest and the Punched Cards</w:t>
+        </w:r>
+      </w:hyperlink>
       <w:r>
         <w:rPr/>
         <w:t>.</w:t>
@@ -3042,7 +3008,44 @@
       </w:r>
       <w:r>
         <w:rPr/>
-        <w:t>Siehe Jones, 33–35; auch Sahle, «Digital Humanities? Gibt’s Doch Gar Nicht!», Kap. 1.</w:t>
+        <w:t xml:space="preserve">Siehe </w:t>
+      </w:r>
+      <w:hyperlink w:anchor="ref-jones2016">
+        <w:r>
+          <w:rPr>
+            <w:rStyle w:val="InternetLink"/>
+          </w:rPr>
+          <w:t xml:space="preserve">Jones, </w:t>
+        </w:r>
+        <w:r>
+          <w:rPr>
+            <w:rStyle w:val="InternetLink"/>
+            <w:i/>
+          </w:rPr>
+          <w:t>Roberto Busa, S. J., and the Emergence of Humanities Computing. The Priest and the Punched Cards</w:t>
+        </w:r>
+        <w:r>
+          <w:rPr>
+            <w:rStyle w:val="InternetLink"/>
+          </w:rPr>
+          <w:t>, 33–35</w:t>
+        </w:r>
+      </w:hyperlink>
+      <w:r>
+        <w:rPr/>
+        <w:t xml:space="preserve">; auch </w:t>
+      </w:r>
+      <w:hyperlink w:anchor="ref-sahle2015">
+        <w:r>
+          <w:rPr>
+            <w:rStyle w:val="InternetLink"/>
+          </w:rPr>
+          <w:t>Sahle, «Digital Humanities? Gibt’s Doch Gar Nicht!», Kap. 1</w:t>
+        </w:r>
+      </w:hyperlink>
+      <w:r>
+        <w:rPr/>
+        <w:t>.</w:t>
       </w:r>
     </w:p>
   </w:footnote>
@@ -3063,19 +3066,30 @@
         <w:rPr/>
         <w:t xml:space="preserve"> </w:t>
       </w:r>
-      <w:r>
-        <w:rPr/>
-        <w:t xml:space="preserve">Jones, </w:t>
-      </w:r>
-      <w:r>
-        <w:rPr>
-          <w:i/>
-        </w:rPr>
-        <w:t>Roberto Busa, S. J., and the Emergence of Humanities Computing. The Priest and the Punched Cards</w:t>
-      </w:r>
-      <w:r>
-        <w:rPr/>
-        <w:t xml:space="preserve">, 33–35, 38–39 und </w:t>
+      <w:hyperlink w:anchor="ref-jones2016">
+        <w:r>
+          <w:rPr>
+            <w:rStyle w:val="InternetLink"/>
+          </w:rPr>
+          <w:t xml:space="preserve">Jones, </w:t>
+        </w:r>
+        <w:r>
+          <w:rPr>
+            <w:rStyle w:val="InternetLink"/>
+            <w:i/>
+          </w:rPr>
+          <w:t>Roberto Busa, S. J., and the Emergence of Humanities Computing. The Priest and the Punched Cards</w:t>
+        </w:r>
+        <w:r>
+          <w:rPr>
+            <w:rStyle w:val="InternetLink"/>
+          </w:rPr>
+          <w:t>, 33–35, 38–39</w:t>
+        </w:r>
+      </w:hyperlink>
+      <w:r>
+        <w:rPr/>
+        <w:t xml:space="preserve"> und </w:t>
       </w:r>
       <w:r>
         <w:rPr>
@@ -3106,16 +3120,33 @@
         <w:rPr/>
         <w:t xml:space="preserve"> </w:t>
       </w:r>
-      <w:r>
-        <w:rPr/>
-        <w:t xml:space="preserve">Sahle, «Digital Humanities? Gibt’s Doch Gar Nicht!»; Jones, </w:t>
-      </w:r>
-      <w:r>
-        <w:rPr>
-          <w:i/>
-        </w:rPr>
-        <w:t>Roberto Busa, S. J., and the Emergence of Humanities Computing. The Priest and the Punched Cards</w:t>
-      </w:r>
+      <w:hyperlink w:anchor="ref-sahle2015">
+        <w:r>
+          <w:rPr>
+            <w:rStyle w:val="InternetLink"/>
+          </w:rPr>
+          <w:t>Sahle, «Digital Humanities? Gibt’s Doch Gar Nicht!»</w:t>
+        </w:r>
+      </w:hyperlink>
+      <w:r>
+        <w:rPr/>
+        <w:t xml:space="preserve">; </w:t>
+      </w:r>
+      <w:hyperlink w:anchor="ref-jones2016">
+        <w:r>
+          <w:rPr>
+            <w:rStyle w:val="InternetLink"/>
+          </w:rPr>
+          <w:t xml:space="preserve">Jones, </w:t>
+        </w:r>
+        <w:r>
+          <w:rPr>
+            <w:rStyle w:val="InternetLink"/>
+            <w:i/>
+          </w:rPr>
+          <w:t>Roberto Busa, S. J., and the Emergence of Humanities Computing. The Priest and the Punched Cards</w:t>
+        </w:r>
+      </w:hyperlink>
       <w:r>
         <w:rPr/>
         <w:t>.</w:t>
@@ -3139,9 +3170,17 @@
         <w:rPr/>
         <w:t xml:space="preserve"> </w:t>
       </w:r>
-      <w:r>
-        <w:rPr/>
-        <w:t>«Digital Humanities? Gibt’s Doch Gar Nicht!»</w:t>
+      <w:hyperlink w:anchor="ref-sahle2015">
+        <w:r>
+          <w:rPr>
+            <w:rStyle w:val="InternetLink"/>
+          </w:rPr>
+          <w:t>«Digital Humanities? Gibt’s Doch Gar Nicht!»</w:t>
+        </w:r>
+      </w:hyperlink>
+      <w:r>
+        <w:rPr/>
+        <w:t>.</w:t>
       </w:r>
     </w:p>
   </w:footnote>
@@ -3780,116 +3819,6 @@
   </w:abstractNum>
   <w:abstractNum w:abstractNumId="6">
     <w:lvl w:ilvl="0">
-      <w:start w:val="1"/>
-      <w:numFmt w:val="decimal"/>
-      <w:lvlText w:val="%1."/>
-      <w:lvlJc w:val="left"/>
-      <w:pPr>
-        <w:tabs>
-          <w:tab w:val="num" w:pos="0"/>
-        </w:tabs>
-        <w:ind w:left="480" w:hanging="480"/>
-      </w:pPr>
-    </w:lvl>
-    <w:lvl w:ilvl="1">
-      <w:start w:val="1"/>
-      <w:numFmt w:val="decimal"/>
-      <w:lvlText w:val="%2."/>
-      <w:lvlJc w:val="left"/>
-      <w:pPr>
-        <w:tabs>
-          <w:tab w:val="num" w:pos="720"/>
-        </w:tabs>
-        <w:ind w:left="1200" w:hanging="480"/>
-      </w:pPr>
-    </w:lvl>
-    <w:lvl w:ilvl="2">
-      <w:start w:val="1"/>
-      <w:numFmt w:val="decimal"/>
-      <w:lvlText w:val="%3."/>
-      <w:lvlJc w:val="left"/>
-      <w:pPr>
-        <w:tabs>
-          <w:tab w:val="num" w:pos="1440"/>
-        </w:tabs>
-        <w:ind w:left="1920" w:hanging="480"/>
-      </w:pPr>
-    </w:lvl>
-    <w:lvl w:ilvl="3">
-      <w:start w:val="1"/>
-      <w:numFmt w:val="decimal"/>
-      <w:lvlText w:val="%4."/>
-      <w:lvlJc w:val="left"/>
-      <w:pPr>
-        <w:tabs>
-          <w:tab w:val="num" w:pos="2160"/>
-        </w:tabs>
-        <w:ind w:left="2640" w:hanging="480"/>
-      </w:pPr>
-    </w:lvl>
-    <w:lvl w:ilvl="4">
-      <w:start w:val="1"/>
-      <w:numFmt w:val="decimal"/>
-      <w:lvlText w:val="%5."/>
-      <w:lvlJc w:val="left"/>
-      <w:pPr>
-        <w:tabs>
-          <w:tab w:val="num" w:pos="2880"/>
-        </w:tabs>
-        <w:ind w:left="3360" w:hanging="480"/>
-      </w:pPr>
-    </w:lvl>
-    <w:lvl w:ilvl="5">
-      <w:start w:val="1"/>
-      <w:numFmt w:val="decimal"/>
-      <w:lvlText w:val="%6."/>
-      <w:lvlJc w:val="left"/>
-      <w:pPr>
-        <w:tabs>
-          <w:tab w:val="num" w:pos="3600"/>
-        </w:tabs>
-        <w:ind w:left="4080" w:hanging="480"/>
-      </w:pPr>
-    </w:lvl>
-    <w:lvl w:ilvl="6">
-      <w:start w:val="1"/>
-      <w:numFmt w:val="decimal"/>
-      <w:lvlText w:val="%7."/>
-      <w:lvlJc w:val="left"/>
-      <w:pPr>
-        <w:tabs>
-          <w:tab w:val="num" w:pos="4320"/>
-        </w:tabs>
-        <w:ind w:left="4800" w:hanging="480"/>
-      </w:pPr>
-    </w:lvl>
-    <w:lvl w:ilvl="7">
-      <w:start w:val="1"/>
-      <w:numFmt w:val="decimal"/>
-      <w:lvlText w:val="%8."/>
-      <w:lvlJc w:val="left"/>
-      <w:pPr>
-        <w:tabs>
-          <w:tab w:val="num" w:pos="5040"/>
-        </w:tabs>
-        <w:ind w:left="5520" w:hanging="480"/>
-      </w:pPr>
-    </w:lvl>
-    <w:lvl w:ilvl="8">
-      <w:start w:val="1"/>
-      <w:numFmt w:val="decimal"/>
-      <w:lvlText w:val="%9."/>
-      <w:lvlJc w:val="left"/>
-      <w:pPr>
-        <w:tabs>
-          <w:tab w:val="num" w:pos="5760"/>
-        </w:tabs>
-        <w:ind w:left="6240" w:hanging="480"/>
-      </w:pPr>
-    </w:lvl>
-  </w:abstractNum>
-  <w:abstractNum w:abstractNumId="7">
-    <w:lvl w:ilvl="0">
       <w:numFmt w:val="bullet"/>
       <w:lvlText w:val=""/>
       <w:lvlJc w:val="left"/>
@@ -4024,7 +3953,7 @@
       </w:rPr>
     </w:lvl>
   </w:abstractNum>
-  <w:abstractNum w:abstractNumId="8">
+  <w:abstractNum w:abstractNumId="7">
     <w:lvl w:ilvl="0">
       <w:start w:val="1"/>
       <w:numFmt w:val="none"/>
@@ -4165,7 +4094,10 @@
     <w:abstractNumId w:val="7"/>
   </w:num>
   <w:num w:numId="8">
-    <w:abstractNumId w:val="8"/>
+    <w:abstractNumId w:val="3"/>
+    <w:lvlOverride w:ilvl="0">
+      <w:startOverride w:val="1"/>
+    </w:lvlOverride>
   </w:num>
   <w:num w:numId="9">
     <w:abstractNumId w:val="3"/>
@@ -4175,20 +4107,20 @@
   </w:num>
   <w:num w:numId="10">
     <w:abstractNumId w:val="3"/>
-    <w:lvlOverride w:ilvl="0">
-      <w:startOverride w:val="1"/>
-    </w:lvlOverride>
   </w:num>
   <w:num w:numId="11">
     <w:abstractNumId w:val="2"/>
   </w:num>
   <w:num w:numId="12">
     <w:abstractNumId w:val="3"/>
-    <w:lvlOverride w:ilvl="0">
-      <w:startOverride w:val="1"/>
-    </w:lvlOverride>
   </w:num>
   <w:num w:numId="13">
+    <w:abstractNumId w:val="3"/>
+  </w:num>
+  <w:num w:numId="14">
+    <w:abstractNumId w:val="3"/>
+  </w:num>
+  <w:num w:numId="15">
     <w:abstractNumId w:val="2"/>
   </w:num>
 </w:numbering>
@@ -5036,18 +4968,6 @@
       <w:sz w:val="32"/>
       <w:szCs w:val="32"/>
     </w:rPr>
-  </w:style>
-  <w:style w:type="paragraph" w:styleId="Contents1">
-    <w:name w:val="TOC 1"/>
-    <w:basedOn w:val="Index"/>
-    <w:pPr>
-      <w:tabs>
-        <w:tab w:val="clear" w:pos="720"/>
-        <w:tab w:val="right" w:pos="9360" w:leader="dot"/>
-      </w:tabs>
-      <w:ind w:left="0" w:hanging="0"/>
-    </w:pPr>
-    <w:rPr/>
   </w:style>
   <w:style w:type="paragraph" w:styleId="Contents2">
     <w:name w:val="TOC 2"/>

</xml_diff>